<commit_message>
Add examples and describe how the program is working
</commit_message>
<xml_diff>
--- a/SPO_81279.docx
+++ b/SPO_81279.docx
@@ -52,7 +52,7 @@
           <w:color w:val="auto"/>
           <w:spacing w:val="0"/>
           <w:position w:val="0"/>
-          <w:sz w:val="96"/>
+          <w:sz w:val="72"/>
           <w:shd w:fill="auto" w:val="clear"/>
         </w:rPr>
         <w:t xml:space="preserve">Детерминанта на матрица</w:t>
@@ -60,21 +60,29 @@
     </w:p>
     <w:p>
       <w:pPr>
-        <w:tabs>
-          <w:tab w:val="left" w:pos="142" w:leader="none"/>
-        </w:tabs>
-        <w:spacing w:before="0" w:after="200" w:line="240"/>
-        <w:ind w:right="-306" w:left="0" w:firstLine="0"/>
+        <w:spacing w:before="0" w:after="200" w:line="276"/>
+        <w:ind w:right="0" w:left="0" w:firstLine="0"/>
         <w:jc w:val="center"/>
         <w:rPr>
           <w:rFonts w:ascii="Calibri" w:hAnsi="Calibri" w:cs="Calibri" w:eastAsia="Calibri"/>
           <w:color w:val="auto"/>
           <w:spacing w:val="0"/>
           <w:position w:val="0"/>
-          <w:sz w:val="96"/>
-          <w:shd w:fill="auto" w:val="clear"/>
-        </w:rPr>
-      </w:pPr>
+          <w:sz w:val="52"/>
+          <w:shd w:fill="auto" w:val="clear"/>
+        </w:rPr>
+      </w:pPr>
+      <w:r>
+        <w:rPr>
+          <w:rFonts w:ascii="Calibri" w:hAnsi="Calibri" w:cs="Calibri" w:eastAsia="Calibri"/>
+          <w:color w:val="auto"/>
+          <w:spacing w:val="0"/>
+          <w:position w:val="0"/>
+          <w:sz w:val="52"/>
+          <w:shd w:fill="auto" w:val="clear"/>
+        </w:rPr>
+        <w:t xml:space="preserve">Проект</w:t>
+      </w:r>
     </w:p>
     <w:p>
       <w:pPr>
@@ -86,43 +94,17 @@
           <w:color w:val="auto"/>
           <w:spacing w:val="0"/>
           <w:position w:val="0"/>
-          <w:sz w:val="72"/>
-          <w:shd w:fill="auto" w:val="clear"/>
-        </w:rPr>
-      </w:pPr>
-      <w:r>
-        <w:rPr>
-          <w:rFonts w:ascii="Calibri" w:hAnsi="Calibri" w:cs="Calibri" w:eastAsia="Calibri"/>
-          <w:color w:val="auto"/>
-          <w:spacing w:val="0"/>
-          <w:position w:val="0"/>
-          <w:sz w:val="72"/>
-          <w:shd w:fill="auto" w:val="clear"/>
-        </w:rPr>
-        <w:t xml:space="preserve">Проект</w:t>
-      </w:r>
-    </w:p>
-    <w:p>
-      <w:pPr>
-        <w:spacing w:before="0" w:after="200" w:line="276"/>
-        <w:ind w:right="0" w:left="0" w:firstLine="0"/>
-        <w:jc w:val="center"/>
-        <w:rPr>
-          <w:rFonts w:ascii="Calibri" w:hAnsi="Calibri" w:cs="Calibri" w:eastAsia="Calibri"/>
-          <w:color w:val="auto"/>
-          <w:spacing w:val="0"/>
-          <w:position w:val="0"/>
-          <w:sz w:val="72"/>
-          <w:shd w:fill="auto" w:val="clear"/>
-        </w:rPr>
-      </w:pPr>
-      <w:r>
-        <w:rPr>
-          <w:rFonts w:ascii="Calibri" w:hAnsi="Calibri" w:cs="Calibri" w:eastAsia="Calibri"/>
-          <w:color w:val="auto"/>
-          <w:spacing w:val="0"/>
-          <w:position w:val="0"/>
-          <w:sz w:val="72"/>
+          <w:sz w:val="52"/>
+          <w:shd w:fill="auto" w:val="clear"/>
+        </w:rPr>
+      </w:pPr>
+      <w:r>
+        <w:rPr>
+          <w:rFonts w:ascii="Calibri" w:hAnsi="Calibri" w:cs="Calibri" w:eastAsia="Calibri"/>
+          <w:color w:val="auto"/>
+          <w:spacing w:val="0"/>
+          <w:position w:val="0"/>
+          <w:sz w:val="52"/>
           <w:shd w:fill="auto" w:val="clear"/>
         </w:rPr>
         <w:t xml:space="preserve"> </w:t>
@@ -133,26 +115,11 @@
           <w:color w:val="auto"/>
           <w:spacing w:val="0"/>
           <w:position w:val="0"/>
-          <w:sz w:val="72"/>
+          <w:sz w:val="52"/>
           <w:shd w:fill="auto" w:val="clear"/>
         </w:rPr>
         <w:t xml:space="preserve">по Системи за паралелна обработка</w:t>
       </w:r>
-    </w:p>
-    <w:p>
-      <w:pPr>
-        <w:spacing w:before="0" w:after="200" w:line="276"/>
-        <w:ind w:right="0" w:left="0" w:firstLine="0"/>
-        <w:jc w:val="center"/>
-        <w:rPr>
-          <w:rFonts w:ascii="Calibri" w:hAnsi="Calibri" w:cs="Calibri" w:eastAsia="Calibri"/>
-          <w:color w:val="auto"/>
-          <w:spacing w:val="0"/>
-          <w:position w:val="0"/>
-          <w:sz w:val="72"/>
-          <w:shd w:fill="auto" w:val="clear"/>
-        </w:rPr>
-      </w:pPr>
     </w:p>
     <w:p>
       <w:pPr>
@@ -1572,8 +1539,8 @@
         </w:rPr>
       </w:pPr>
       <w:r>
-        <w:object w:dxaOrig="9540" w:dyaOrig="2652">
-          <v:rect xmlns:o="urn:schemas-microsoft-com:office:office" xmlns:v="urn:schemas-microsoft-com:vml" id="rectole0000000004" style="width:477.000000pt;height:132.600000pt" o:preferrelative="t" o:ole="">
+        <w:object w:dxaOrig="9828" w:dyaOrig="2724">
+          <v:rect xmlns:o="urn:schemas-microsoft-com:office:office" xmlns:v="urn:schemas-microsoft-com:vml" id="rectole0000000004" style="width:491.400000pt;height:136.200000pt" o:preferrelative="t" o:ole="">
             <o:lock v:ext="edit"/>
             <v:imagedata xmlns:r="http://schemas.openxmlformats.org/officeDocument/2006/relationships" r:id="docRId9" o:title=""/>
           </v:rect>
@@ -1676,104 +1643,145 @@
           <w:color w:val="auto"/>
           <w:spacing w:val="0"/>
           <w:position w:val="0"/>
-          <w:sz w:val="48"/>
-          <w:shd w:fill="auto" w:val="clear"/>
-        </w:rPr>
-      </w:pPr>
-    </w:p>
-    <w:p>
-      <w:pPr>
-        <w:spacing w:before="0" w:after="200" w:line="276"/>
-        <w:ind w:right="0" w:left="0" w:firstLine="0"/>
-        <w:jc w:val="left"/>
-        <w:rPr>
-          <w:rFonts w:ascii="Calibri" w:hAnsi="Calibri" w:cs="Calibri" w:eastAsia="Calibri"/>
-          <w:color w:val="auto"/>
-          <w:spacing w:val="0"/>
-          <w:position w:val="0"/>
-          <w:sz w:val="28"/>
-          <w:shd w:fill="auto" w:val="clear"/>
-        </w:rPr>
-      </w:pPr>
-      <w:r>
-        <w:rPr>
-          <w:rFonts w:ascii="Calibri" w:hAnsi="Calibri" w:cs="Calibri" w:eastAsia="Calibri"/>
-          <w:color w:val="auto"/>
-          <w:spacing w:val="0"/>
-          <w:position w:val="0"/>
-          <w:sz w:val="28"/>
-          <w:shd w:fill="auto" w:val="clear"/>
-        </w:rPr>
-        <w:t xml:space="preserve">След като се извика програмата, тя прочита входните данни и ги обработва. Това става с помощта на класа Parser, който валидира данните и при грешни такива връща подходящи съобщения. След като сме обработили входните данни, програмата ги използва по подходящ начин за построяването на матрицата. Алгоритъмът и паралелизирането на пресмятането на детерминантата е написано на езика Java, версия 1.8. Алгоритъма ползва рекурсия за изчислението на детерминантата и ExecutorService за паралелизирането и преизползването на работата на нишките. ЕxecutorService e подинтерфейс на интерфейса Executor. Чрез него създаваме басейн от нишки, като основното му предимство е, че те не спират своето изпълнение при приключване на дадена задача и могат да бъдат преизползвани. След като всички задачи са приключили се извиква метода shutdown(); и след него метода awaitTermination, на който му задаваме максималното време, което програмата може да пресмята детерминантата. При надвишаване на това време, програмата спира изпълнението си като връща подходящо съобщение. Основата на алгоритъма е рекурсията. За нейно дъно взимаме размер на матрицата 0, 1 и 2.</w:t>
-      </w:r>
-    </w:p>
-    <w:p>
-      <w:pPr>
-        <w:spacing w:before="0" w:after="200" w:line="276"/>
-        <w:ind w:right="0" w:left="0" w:firstLine="0"/>
-        <w:jc w:val="left"/>
-        <w:rPr>
-          <w:rFonts w:ascii="Calibri" w:hAnsi="Calibri" w:cs="Calibri" w:eastAsia="Calibri"/>
-          <w:color w:val="auto"/>
-          <w:spacing w:val="0"/>
-          <w:position w:val="0"/>
-          <w:sz w:val="28"/>
-          <w:shd w:fill="auto" w:val="clear"/>
-        </w:rPr>
-      </w:pPr>
-      <w:r>
-        <w:object w:dxaOrig="8787" w:dyaOrig="2591">
-          <v:rect xmlns:o="urn:schemas-microsoft-com:office:office" xmlns:v="urn:schemas-microsoft-com:vml" id="rectole0000000005" style="width:439.350000pt;height:129.550000pt" o:preferrelative="t" o:ole="">
+          <w:sz w:val="28"/>
+          <w:shd w:fill="auto" w:val="clear"/>
+        </w:rPr>
+      </w:pPr>
+      <w:r>
+        <w:rPr>
+          <w:rFonts w:ascii="Calibri" w:hAnsi="Calibri" w:cs="Calibri" w:eastAsia="Calibri"/>
+          <w:color w:val="auto"/>
+          <w:spacing w:val="0"/>
+          <w:position w:val="0"/>
+          <w:sz w:val="28"/>
+          <w:shd w:fill="auto" w:val="clear"/>
+        </w:rPr>
+        <w:t xml:space="preserve">Ако програмата работи с една нишка басейна от нишки не се създава. За целта ползваме изцяло рекурсивен алгоритъм, който по метода на адюнгираните количества намира детерминантата на матрицата. Сложността на този алгоритъм е </w:t>
+      </w:r>
+      <w:r>
+        <w:rPr>
+          <w:rFonts w:ascii="Calibri" w:hAnsi="Calibri" w:cs="Calibri" w:eastAsia="Calibri"/>
+          <w:b/>
+          <w:color w:val="auto"/>
+          <w:spacing w:val="0"/>
+          <w:position w:val="0"/>
+          <w:sz w:val="28"/>
+          <w:shd w:fill="auto" w:val="clear"/>
+        </w:rPr>
+        <w:t xml:space="preserve">O(n!)</w:t>
+      </w:r>
+      <w:r>
+        <w:rPr>
+          <w:rFonts w:ascii="Calibri" w:hAnsi="Calibri" w:cs="Calibri" w:eastAsia="Calibri"/>
+          <w:color w:val="auto"/>
+          <w:spacing w:val="0"/>
+          <w:position w:val="0"/>
+          <w:sz w:val="28"/>
+          <w:shd w:fill="auto" w:val="clear"/>
+        </w:rPr>
+        <w:t xml:space="preserve">;</w:t>
+      </w:r>
+      <w:r>
+        <w:rPr>
+          <w:rFonts w:ascii="Calibri" w:hAnsi="Calibri" w:cs="Calibri" w:eastAsia="Calibri"/>
+          <w:color w:val="auto"/>
+          <w:spacing w:val="0"/>
+          <w:position w:val="0"/>
+          <w:sz w:val="28"/>
+          <w:shd w:fill="auto" w:val="clear"/>
+        </w:rPr>
+        <w:t xml:space="preserve"> </w:t>
+      </w:r>
+    </w:p>
+    <w:p>
+      <w:pPr>
+        <w:spacing w:before="0" w:after="200" w:line="240"/>
+        <w:ind w:right="0" w:left="0" w:firstLine="0"/>
+        <w:jc w:val="left"/>
+        <w:rPr>
+          <w:rFonts w:ascii="Calibri" w:hAnsi="Calibri" w:cs="Calibri" w:eastAsia="Calibri"/>
+          <w:color w:val="auto"/>
+          <w:spacing w:val="0"/>
+          <w:position w:val="0"/>
+          <w:sz w:val="28"/>
+          <w:shd w:fill="auto" w:val="clear"/>
+        </w:rPr>
+      </w:pPr>
+      <w:r>
+        <w:object w:dxaOrig="9636" w:dyaOrig="4248">
+          <v:rect xmlns:o="urn:schemas-microsoft-com:office:office" xmlns:v="urn:schemas-microsoft-com:vml" id="rectole0000000005" style="width:481.800000pt;height:212.400000pt" o:preferrelative="t" o:ole="">
             <o:lock v:ext="edit"/>
             <v:imagedata xmlns:r="http://schemas.openxmlformats.org/officeDocument/2006/relationships" r:id="docRId11" o:title=""/>
           </v:rect>
-          <o:OLEObject xmlns:r="http://schemas.openxmlformats.org/officeDocument/2006/relationships" xmlns:o="urn:schemas-microsoft-com:office:office" Type="Embed" ProgID="StaticMetafile" DrawAspect="Content" ObjectID="0000000005" ShapeID="rectole0000000005" r:id="docRId10"/>
+          <o:OLEObject xmlns:r="http://schemas.openxmlformats.org/officeDocument/2006/relationships" xmlns:o="urn:schemas-microsoft-com:office:office" Type="Embed" ProgID="StaticDib" DrawAspect="Content" ObjectID="0000000005" ShapeID="rectole0000000005" r:id="docRId10"/>
         </w:object>
       </w:r>
     </w:p>
     <w:p>
       <w:pPr>
-        <w:spacing w:before="0" w:after="200" w:line="276"/>
-        <w:ind w:right="0" w:left="0" w:firstLine="0"/>
-        <w:jc w:val="left"/>
-        <w:rPr>
-          <w:rFonts w:ascii="Calibri" w:hAnsi="Calibri" w:cs="Calibri" w:eastAsia="Calibri"/>
-          <w:color w:val="auto"/>
-          <w:spacing w:val="0"/>
-          <w:position w:val="0"/>
-          <w:sz w:val="28"/>
-          <w:shd w:fill="auto" w:val="clear"/>
-        </w:rPr>
-      </w:pPr>
-      <w:r>
-        <w:rPr>
-          <w:rFonts w:ascii="Calibri" w:hAnsi="Calibri" w:cs="Calibri" w:eastAsia="Calibri"/>
-          <w:color w:val="auto"/>
-          <w:spacing w:val="0"/>
-          <w:position w:val="0"/>
-          <w:sz w:val="28"/>
-          <w:shd w:fill="auto" w:val="clear"/>
-        </w:rPr>
-        <w:t xml:space="preserve">За матрица с размер [n x n], за n &gt; 2 обхождаме нивата на марицата и построяваме подматрица. </w:t>
-      </w:r>
-    </w:p>
-    <w:p>
-      <w:pPr>
-        <w:spacing w:before="0" w:after="200" w:line="240"/>
-        <w:ind w:right="0" w:left="0" w:firstLine="0"/>
-        <w:jc w:val="left"/>
-        <w:rPr>
-          <w:rFonts w:ascii="Calibri" w:hAnsi="Calibri" w:cs="Calibri" w:eastAsia="Calibri"/>
-          <w:color w:val="auto"/>
-          <w:spacing w:val="0"/>
-          <w:position w:val="0"/>
-          <w:sz w:val="28"/>
-          <w:shd w:fill="auto" w:val="clear"/>
-        </w:rPr>
-      </w:pPr>
-      <w:r>
-        <w:object w:dxaOrig="9252" w:dyaOrig="1498">
-          <v:rect xmlns:o="urn:schemas-microsoft-com:office:office" xmlns:v="urn:schemas-microsoft-com:vml" id="rectole0000000006" style="width:462.600000pt;height:74.900000pt" o:preferrelative="t" o:ole="">
+        <w:spacing w:before="0" w:after="200" w:line="240"/>
+        <w:ind w:right="0" w:left="0" w:firstLine="0"/>
+        <w:jc w:val="left"/>
+        <w:rPr>
+          <w:rFonts w:ascii="Calibri" w:hAnsi="Calibri" w:cs="Calibri" w:eastAsia="Calibri"/>
+          <w:color w:val="auto"/>
+          <w:spacing w:val="0"/>
+          <w:position w:val="0"/>
+          <w:sz w:val="28"/>
+          <w:shd w:fill="auto" w:val="clear"/>
+        </w:rPr>
+      </w:pPr>
+      <w:r>
+        <w:rPr>
+          <w:rFonts w:ascii="Calibri" w:hAnsi="Calibri" w:cs="Calibri" w:eastAsia="Calibri"/>
+          <w:color w:val="auto"/>
+          <w:spacing w:val="0"/>
+          <w:position w:val="0"/>
+          <w:sz w:val="28"/>
+          <w:shd w:fill="auto" w:val="clear"/>
+        </w:rPr>
+        <w:t xml:space="preserve">Ако програмата работи с повече от една нишка ползваме същият рекурсивен алгоритъм, но паралелизиран</w:t>
+      </w:r>
+      <w:r>
+        <w:rPr>
+          <w:rFonts w:ascii="Calibri" w:hAnsi="Calibri" w:cs="Calibri" w:eastAsia="Calibri"/>
+          <w:color w:val="auto"/>
+          <w:spacing w:val="0"/>
+          <w:position w:val="0"/>
+          <w:sz w:val="28"/>
+          <w:shd w:fill="auto" w:val="clear"/>
+        </w:rPr>
+        <w:t xml:space="preserve"> </w:t>
+      </w:r>
+      <w:r>
+        <w:rPr>
+          <w:rFonts w:ascii="Calibri" w:hAnsi="Calibri" w:cs="Calibri" w:eastAsia="Calibri"/>
+          <w:color w:val="auto"/>
+          <w:spacing w:val="0"/>
+          <w:position w:val="0"/>
+          <w:sz w:val="28"/>
+          <w:shd w:fill="auto" w:val="clear"/>
+        </w:rPr>
+        <w:t xml:space="preserve">използвайки басейна от нишки. </w:t>
+      </w:r>
+    </w:p>
+    <w:p>
+      <w:pPr>
+        <w:spacing w:before="0" w:after="200" w:line="240"/>
+        <w:ind w:right="0" w:left="0" w:firstLine="0"/>
+        <w:jc w:val="left"/>
+        <w:rPr>
+          <w:rFonts w:ascii="Calibri" w:hAnsi="Calibri" w:cs="Calibri" w:eastAsia="Calibri"/>
+          <w:color w:val="auto"/>
+          <w:spacing w:val="0"/>
+          <w:position w:val="0"/>
+          <w:sz w:val="28"/>
+          <w:shd w:fill="auto" w:val="clear"/>
+        </w:rPr>
+      </w:pPr>
+      <w:r>
+        <w:object w:dxaOrig="9996" w:dyaOrig="4536">
+          <v:rect xmlns:o="urn:schemas-microsoft-com:office:office" xmlns:v="urn:schemas-microsoft-com:vml" id="rectole0000000006" style="width:499.800000pt;height:226.800000pt" o:preferrelative="t" o:ole="">
             <o:lock v:ext="edit"/>
             <v:imagedata xmlns:r="http://schemas.openxmlformats.org/officeDocument/2006/relationships" r:id="docRId13" o:title=""/>
           </v:rect>
@@ -1804,26 +1812,49 @@
           <w:sz w:val="28"/>
           <w:shd w:fill="auto" w:val="clear"/>
         </w:rPr>
-        <w:t xml:space="preserve">Чрез метода buildSubMatrix(double[][] parent, int level); построяваме под матрицата за съответния елемент от реда или колоната, която обхождаме.</w:t>
-      </w:r>
-    </w:p>
-    <w:p>
-      <w:pPr>
-        <w:spacing w:before="0" w:after="200" w:line="240"/>
-        <w:ind w:right="0" w:left="0" w:firstLine="0"/>
-        <w:jc w:val="left"/>
-        <w:rPr>
-          <w:rFonts w:ascii="Calibri" w:hAnsi="Calibri" w:cs="Calibri" w:eastAsia="Calibri"/>
-          <w:color w:val="auto"/>
-          <w:spacing w:val="0"/>
-          <w:position w:val="0"/>
-          <w:sz w:val="28"/>
-          <w:shd w:fill="auto" w:val="clear"/>
-        </w:rPr>
-      </w:pPr>
-      <w:r>
-        <w:object w:dxaOrig="8848" w:dyaOrig="3421">
-          <v:rect xmlns:o="urn:schemas-microsoft-com:office:office" xmlns:v="urn:schemas-microsoft-com:vml" id="rectole0000000007" style="width:442.400000pt;height:171.050000pt" o:preferrelative="t" o:ole="">
+        <w:t xml:space="preserve">Чрез метода </w:t>
+      </w:r>
+      <w:r>
+        <w:rPr>
+          <w:rFonts w:ascii="Calibri" w:hAnsi="Calibri" w:cs="Calibri" w:eastAsia="Calibri"/>
+          <w:b/>
+          <w:color w:val="auto"/>
+          <w:spacing w:val="0"/>
+          <w:position w:val="0"/>
+          <w:sz w:val="28"/>
+          <w:shd w:fill="auto" w:val="clear"/>
+        </w:rPr>
+        <w:t xml:space="preserve">buildSubMatrix(matrix, level); </w:t>
+      </w:r>
+      <w:r>
+        <w:rPr>
+          <w:rFonts w:ascii="Calibri" w:hAnsi="Calibri" w:cs="Calibri" w:eastAsia="Calibri"/>
+          <w:color w:val="auto"/>
+          <w:spacing w:val="0"/>
+          <w:position w:val="0"/>
+          <w:sz w:val="28"/>
+          <w:shd w:fill="auto" w:val="clear"/>
+        </w:rPr>
+        <w:t xml:space="preserve">програмата генерира подматрицата за дадено ниво, тоест премахва колоната за елемента от съответното ниво.</w:t>
+      </w:r>
+    </w:p>
+    <w:p>
+      <w:pPr>
+        <w:spacing w:before="0" w:after="200" w:line="240"/>
+        <w:ind w:right="0" w:left="0" w:firstLine="0"/>
+        <w:jc w:val="left"/>
+        <w:rPr>
+          <w:rFonts w:ascii="Calibri" w:hAnsi="Calibri" w:cs="Calibri" w:eastAsia="Calibri"/>
+          <w:color w:val="auto"/>
+          <w:spacing w:val="0"/>
+          <w:position w:val="0"/>
+          <w:sz w:val="28"/>
+          <w:shd w:fill="auto" w:val="clear"/>
+        </w:rPr>
+      </w:pPr>
+      <w:r>
+        <w:object w:dxaOrig="8640" w:dyaOrig="3312">
+          <v:rect xmlns:o="urn:schemas-microsoft-com:office:office" xmlns:v="urn:schemas-microsoft-com:vml" id="rectole0000000007" style="width:432.000000pt;height:165.600000pt" o:preferrelative="t" o:ole="">
             <o:lock v:ext="edit"/>
             <v:imagedata xmlns:r="http://schemas.openxmlformats.org/officeDocument/2006/relationships" r:id="docRId15" o:title=""/>
           </v:rect>
@@ -1841,6 +1872,80 @@
           <w:color w:val="auto"/>
           <w:spacing w:val="0"/>
           <w:position w:val="0"/>
+          <w:sz w:val="28"/>
+          <w:shd w:fill="auto" w:val="clear"/>
+        </w:rPr>
+      </w:pPr>
+      <w:r>
+        <w:rPr>
+          <w:rFonts w:ascii="Calibri" w:hAnsi="Calibri" w:cs="Calibri" w:eastAsia="Calibri"/>
+          <w:color w:val="auto"/>
+          <w:spacing w:val="0"/>
+          <w:position w:val="0"/>
+          <w:sz w:val="28"/>
+          <w:shd w:fill="auto" w:val="clear"/>
+        </w:rPr>
+        <w:t xml:space="preserve">При изпълнение на дадена задача, програмата извежда в зависимост от командните параметри времето за нейното изпълнение както и нишката, която я е изпълнила. Също така програмата изчислява общото време на работа за всяка нишка от басейна по отделно, като по този начин, след нейното приключване извежда статистика на времената.</w:t>
+      </w:r>
+    </w:p>
+    <w:p>
+      <w:pPr>
+        <w:spacing w:before="0" w:after="200" w:line="240"/>
+        <w:ind w:right="0" w:left="0" w:firstLine="0"/>
+        <w:jc w:val="left"/>
+        <w:rPr>
+          <w:rFonts w:ascii="Calibri" w:hAnsi="Calibri" w:cs="Calibri" w:eastAsia="Calibri"/>
+          <w:color w:val="auto"/>
+          <w:spacing w:val="0"/>
+          <w:position w:val="0"/>
+          <w:sz w:val="28"/>
+          <w:shd w:fill="auto" w:val="clear"/>
+        </w:rPr>
+      </w:pPr>
+      <w:r>
+        <w:object w:dxaOrig="10200" w:dyaOrig="3012">
+          <v:rect xmlns:o="urn:schemas-microsoft-com:office:office" xmlns:v="urn:schemas-microsoft-com:vml" id="rectole0000000008" style="width:510.000000pt;height:150.600000pt" o:preferrelative="t" o:ole="">
+            <o:lock v:ext="edit"/>
+            <v:imagedata xmlns:r="http://schemas.openxmlformats.org/officeDocument/2006/relationships" r:id="docRId17" o:title=""/>
+          </v:rect>
+          <o:OLEObject xmlns:r="http://schemas.openxmlformats.org/officeDocument/2006/relationships" xmlns:o="urn:schemas-microsoft-com:office:office" Type="Embed" ProgID="StaticDib" DrawAspect="Content" ObjectID="0000000008" ShapeID="rectole0000000008" r:id="docRId16"/>
+        </w:object>
+      </w:r>
+    </w:p>
+    <w:p>
+      <w:pPr>
+        <w:spacing w:before="0" w:after="200" w:line="240"/>
+        <w:ind w:right="0" w:left="0" w:firstLine="0"/>
+        <w:jc w:val="left"/>
+        <w:rPr>
+          <w:rFonts w:ascii="Calibri" w:hAnsi="Calibri" w:cs="Calibri" w:eastAsia="Calibri"/>
+          <w:color w:val="auto"/>
+          <w:spacing w:val="0"/>
+          <w:position w:val="0"/>
+          <w:sz w:val="28"/>
+          <w:shd w:fill="auto" w:val="clear"/>
+        </w:rPr>
+      </w:pPr>
+      <w:r>
+        <w:object w:dxaOrig="10535" w:dyaOrig="2424">
+          <v:rect xmlns:o="urn:schemas-microsoft-com:office:office" xmlns:v="urn:schemas-microsoft-com:vml" id="rectole0000000009" style="width:526.750000pt;height:121.200000pt" o:preferrelative="t" o:ole="">
+            <o:lock v:ext="edit"/>
+            <v:imagedata xmlns:r="http://schemas.openxmlformats.org/officeDocument/2006/relationships" r:id="docRId19" o:title=""/>
+          </v:rect>
+          <o:OLEObject xmlns:r="http://schemas.openxmlformats.org/officeDocument/2006/relationships" xmlns:o="urn:schemas-microsoft-com:office:office" Type="Embed" ProgID="StaticDib" DrawAspect="Content" ObjectID="0000000009" ShapeID="rectole0000000009" r:id="docRId18"/>
+        </w:object>
+      </w:r>
+    </w:p>
+    <w:p>
+      <w:pPr>
+        <w:spacing w:before="0" w:after="200" w:line="240"/>
+        <w:ind w:right="0" w:left="0" w:firstLine="0"/>
+        <w:jc w:val="left"/>
+        <w:rPr>
+          <w:rFonts w:ascii="Calibri" w:hAnsi="Calibri" w:cs="Calibri" w:eastAsia="Calibri"/>
+          <w:color w:val="auto"/>
+          <w:spacing w:val="0"/>
+          <w:position w:val="0"/>
           <w:sz w:val="48"/>
           <w:shd w:fill="auto" w:val="clear"/>
         </w:rPr>
@@ -2086,6 +2191,7 @@
         <w:jc w:val="left"/>
         <w:rPr>
           <w:rFonts w:ascii="Calibri" w:hAnsi="Calibri" w:cs="Calibri" w:eastAsia="Calibri"/>
+          <w:b/>
           <w:color w:val="auto"/>
           <w:spacing w:val="0"/>
           <w:position w:val="0"/>
@@ -2103,6 +2209,110 @@
           <w:shd w:fill="auto" w:val="clear"/>
         </w:rPr>
         <w:t xml:space="preserve">Задължителни параметри са -i или -n и -t. Ако параметърът -o не бъде подаден, то програмата ще извежда резултата само на стандартния изход. Ако параметърът -q не бъде подаден, програмата ще извежда подробра информация при пресмятането на детерминантата.</w:t>
+      </w:r>
+    </w:p>
+    <w:p>
+      <w:pPr>
+        <w:spacing w:before="0" w:after="200" w:line="240"/>
+        <w:ind w:right="0" w:left="0" w:firstLine="0"/>
+        <w:jc w:val="left"/>
+        <w:rPr>
+          <w:rFonts w:ascii="Calibri" w:hAnsi="Calibri" w:cs="Calibri" w:eastAsia="Calibri"/>
+          <w:b/>
+          <w:color w:val="auto"/>
+          <w:spacing w:val="0"/>
+          <w:position w:val="0"/>
+          <w:sz w:val="28"/>
+          <w:shd w:fill="auto" w:val="clear"/>
+        </w:rPr>
+      </w:pPr>
+      <w:r>
+        <w:rPr>
+          <w:rFonts w:ascii="Calibri" w:hAnsi="Calibri" w:cs="Calibri" w:eastAsia="Calibri"/>
+          <w:b/>
+          <w:color w:val="auto"/>
+          <w:spacing w:val="0"/>
+          <w:position w:val="0"/>
+          <w:sz w:val="28"/>
+          <w:shd w:fill="auto" w:val="clear"/>
+        </w:rPr>
+        <w:t xml:space="preserve">Пример за стартиране на програмата в тих режим като записваме резултата във файл.</w:t>
+      </w:r>
+    </w:p>
+    <w:p>
+      <w:pPr>
+        <w:spacing w:before="0" w:after="200" w:line="240"/>
+        <w:ind w:right="0" w:left="0" w:firstLine="0"/>
+        <w:jc w:val="left"/>
+        <w:rPr>
+          <w:rFonts w:ascii="Calibri" w:hAnsi="Calibri" w:cs="Calibri" w:eastAsia="Calibri"/>
+          <w:color w:val="auto"/>
+          <w:spacing w:val="0"/>
+          <w:position w:val="0"/>
+          <w:sz w:val="28"/>
+          <w:shd w:fill="auto" w:val="clear"/>
+        </w:rPr>
+      </w:pPr>
+      <w:r>
+        <w:object w:dxaOrig="7452" w:dyaOrig="756">
+          <v:rect xmlns:o="urn:schemas-microsoft-com:office:office" xmlns:v="urn:schemas-microsoft-com:vml" id="rectole0000000010" style="width:372.600000pt;height:37.800000pt" o:preferrelative="t" o:ole="">
+            <o:lock v:ext="edit"/>
+            <v:imagedata xmlns:r="http://schemas.openxmlformats.org/officeDocument/2006/relationships" r:id="docRId21" o:title=""/>
+          </v:rect>
+          <o:OLEObject xmlns:r="http://schemas.openxmlformats.org/officeDocument/2006/relationships" xmlns:o="urn:schemas-microsoft-com:office:office" Type="Embed" ProgID="StaticDib" DrawAspect="Content" ObjectID="0000000010" ShapeID="rectole0000000010" r:id="docRId20"/>
+        </w:object>
+      </w:r>
+    </w:p>
+    <w:p>
+      <w:pPr>
+        <w:spacing w:before="0" w:after="200" w:line="240"/>
+        <w:ind w:right="0" w:left="0" w:firstLine="0"/>
+        <w:jc w:val="left"/>
+        <w:rPr>
+          <w:rFonts w:ascii="Calibri" w:hAnsi="Calibri" w:cs="Calibri" w:eastAsia="Calibri"/>
+          <w:b/>
+          <w:color w:val="auto"/>
+          <w:spacing w:val="0"/>
+          <w:position w:val="0"/>
+          <w:sz w:val="28"/>
+          <w:shd w:fill="auto" w:val="clear"/>
+        </w:rPr>
+      </w:pPr>
+      <w:r>
+        <w:rPr>
+          <w:rFonts w:ascii="Calibri" w:hAnsi="Calibri" w:cs="Calibri" w:eastAsia="Calibri"/>
+          <w:b/>
+          <w:color w:val="auto"/>
+          <w:spacing w:val="0"/>
+          <w:position w:val="0"/>
+          <w:sz w:val="28"/>
+          <w:shd w:fill="auto" w:val="clear"/>
+        </w:rPr>
+        <w:t xml:space="preserve">Пример за стартиране на програмата в нормален режим като резултата ще бъде изведен на стандартния изход.</w:t>
+      </w:r>
+    </w:p>
+    <w:p>
+      <w:pPr>
+        <w:spacing w:before="0" w:after="200" w:line="240"/>
+        <w:ind w:right="0" w:left="0" w:firstLine="0"/>
+        <w:jc w:val="left"/>
+        <w:rPr>
+          <w:rFonts w:ascii="Calibri" w:hAnsi="Calibri" w:cs="Calibri" w:eastAsia="Calibri"/>
+          <w:color w:val="auto"/>
+          <w:spacing w:val="0"/>
+          <w:position w:val="0"/>
+          <w:sz w:val="28"/>
+          <w:shd w:fill="auto" w:val="clear"/>
+        </w:rPr>
+      </w:pPr>
+      <w:r>
+        <w:object w:dxaOrig="6275" w:dyaOrig="5796">
+          <v:rect xmlns:o="urn:schemas-microsoft-com:office:office" xmlns:v="urn:schemas-microsoft-com:vml" id="rectole0000000011" style="width:313.750000pt;height:289.800000pt" o:preferrelative="t" o:ole="">
+            <o:lock v:ext="edit"/>
+            <v:imagedata xmlns:r="http://schemas.openxmlformats.org/officeDocument/2006/relationships" r:id="docRId23" o:title=""/>
+          </v:rect>
+          <o:OLEObject xmlns:r="http://schemas.openxmlformats.org/officeDocument/2006/relationships" xmlns:o="urn:schemas-microsoft-com:office:office" Type="Embed" ProgID="StaticDib" DrawAspect="Content" ObjectID="0000000011" ShapeID="rectole0000000011" r:id="docRId22"/>
+        </w:object>
       </w:r>
     </w:p>
     <w:p>

</xml_diff>

<commit_message>
Add configuration file and start testing
</commit_message>
<xml_diff>
--- a/SPO_81279.docx
+++ b/SPO_81279.docx
@@ -20,8 +20,8 @@
         </w:rPr>
       </w:pPr>
       <w:r>
-        <w:object w:dxaOrig="5081" w:dyaOrig="5021">
-          <v:rect xmlns:o="urn:schemas-microsoft-com:office:office" xmlns:v="urn:schemas-microsoft-com:vml" id="rectole0000000000" style="width:254.050000pt;height:251.050000pt" o:preferrelative="t" o:ole="">
+        <w:object w:dxaOrig="5142" w:dyaOrig="5081">
+          <v:rect xmlns:o="urn:schemas-microsoft-com:office:office" xmlns:v="urn:schemas-microsoft-com:vml" id="rectole0000000000" style="width:257.100000pt;height:254.050000pt" o:preferrelative="t" o:ole="">
             <o:lock v:ext="edit"/>
             <v:imagedata xmlns:r="http://schemas.openxmlformats.org/officeDocument/2006/relationships" r:id="docRId1" o:title=""/>
           </v:rect>
@@ -296,8 +296,8 @@
         </w:rPr>
       </w:pPr>
       <w:r>
-        <w:object w:dxaOrig="6275" w:dyaOrig="1068">
-          <v:rect xmlns:o="urn:schemas-microsoft-com:office:office" xmlns:v="urn:schemas-microsoft-com:vml" id="rectole0000000001" style="width:313.750000pt;height:53.400000pt" o:preferrelative="t" o:ole="">
+        <w:object w:dxaOrig="6357" w:dyaOrig="1073">
+          <v:rect xmlns:o="urn:schemas-microsoft-com:office:office" xmlns:v="urn:schemas-microsoft-com:vml" id="rectole0000000001" style="width:317.850000pt;height:53.650000pt" o:preferrelative="t" o:ole="">
             <o:lock v:ext="edit"/>
             <v:imagedata xmlns:r="http://schemas.openxmlformats.org/officeDocument/2006/relationships" r:id="docRId3" o:title=""/>
           </v:rect>
@@ -365,7 +365,18 @@
           <w:sz w:val="48"/>
           <w:shd w:fill="auto" w:val="clear"/>
         </w:rPr>
-        <w:t xml:space="preserve">2. Изисквания към програмата</w:t>
+        <w:t xml:space="preserve">2. </w:t>
+      </w:r>
+      <w:r>
+        <w:rPr>
+          <w:rFonts w:ascii="Calibri" w:hAnsi="Calibri" w:cs="Calibri" w:eastAsia="Calibri"/>
+          <w:color w:val="auto"/>
+          <w:spacing w:val="0"/>
+          <w:position w:val="0"/>
+          <w:sz w:val="48"/>
+          <w:shd w:fill="auto" w:val="clear"/>
+        </w:rPr>
+        <w:t xml:space="preserve">Изисквания към програмата</w:t>
       </w:r>
     </w:p>
     <w:p>
@@ -451,18 +462,7 @@
           <w:sz w:val="28"/>
           <w:shd w:fill="auto" w:val="clear"/>
         </w:rPr>
-        <w:t xml:space="preserve">Размерността на матрицата се трябва да се зададе от подходящо избран команден параметър -n [Number</w:t>
-      </w:r>
-      <w:r>
-        <w:rPr>
-          <w:rFonts w:ascii="Calibri" w:hAnsi="Calibri" w:cs="Calibri" w:eastAsia="Calibri"/>
-          <w:color w:val="auto"/>
-          <w:spacing w:val="0"/>
-          <w:position w:val="0"/>
-          <w:sz w:val="28"/>
-          <w:shd w:fill="auto" w:val="clear"/>
-        </w:rPr>
-        <w:t xml:space="preserve">].</w:t>
+        <w:t xml:space="preserve">Размерността на матрицата се трябва да се зададе от подходящо избран команден параметър -n [Number].</w:t>
       </w:r>
     </w:p>
     <w:p>
@@ -533,18 +533,7 @@
           <w:sz w:val="28"/>
           <w:shd w:fill="auto" w:val="clear"/>
         </w:rPr>
-        <w:t xml:space="preserve">Ако бъдат подадени и двата параметъра -n [Number] и -i [File] програмата по подразбиране ще ползва параметъра -n</w:t>
-      </w:r>
-      <w:r>
-        <w:rPr>
-          <w:rFonts w:ascii="Calibri" w:hAnsi="Calibri" w:cs="Calibri" w:eastAsia="Calibri"/>
-          <w:color w:val="auto"/>
-          <w:spacing w:val="0"/>
-          <w:position w:val="0"/>
-          <w:sz w:val="28"/>
-          <w:shd w:fill="auto" w:val="clear"/>
-        </w:rPr>
-        <w:t xml:space="preserve"> [Number]</w:t>
+        <w:t xml:space="preserve">Ако бъдат подадени и двата параметъра -n [Number] и -i [File] програмата по подразбиране ще ползва параметъра -n [Number]</w:t>
       </w:r>
     </w:p>
     <w:p>
@@ -582,18 +571,7 @@
           <w:sz w:val="28"/>
           <w:shd w:fill="auto" w:val="clear"/>
         </w:rPr>
-        <w:t xml:space="preserve">Команден параметър указващ изходен файл, съдържащ резултата от пресмятането -o [File</w:t>
-      </w:r>
-      <w:r>
-        <w:rPr>
-          <w:rFonts w:ascii="Calibri" w:hAnsi="Calibri" w:cs="Calibri" w:eastAsia="Calibri"/>
-          <w:color w:val="auto"/>
-          <w:spacing w:val="0"/>
-          <w:position w:val="0"/>
-          <w:sz w:val="28"/>
-          <w:shd w:fill="auto" w:val="clear"/>
-        </w:rPr>
-        <w:t xml:space="preserve">].</w:t>
+        <w:t xml:space="preserve">Команден параметър указващ изходен файл, съдържащ резултата от пресмятането -o [File].</w:t>
       </w:r>
     </w:p>
     <w:p>
@@ -631,29 +609,7 @@
           <w:sz w:val="28"/>
           <w:shd w:fill="auto" w:val="clear"/>
         </w:rPr>
-        <w:t xml:space="preserve">Команден параметър </w:t>
-      </w:r>
-      <w:r>
-        <w:rPr>
-          <w:rFonts w:ascii="Calibri" w:hAnsi="Calibri" w:cs="Calibri" w:eastAsia="Calibri"/>
-          <w:color w:val="auto"/>
-          <w:spacing w:val="0"/>
-          <w:position w:val="0"/>
-          <w:sz w:val="28"/>
-          <w:shd w:fill="auto" w:val="clear"/>
-        </w:rPr>
-        <w:t xml:space="preserve">-t [Number]</w:t>
-      </w:r>
-      <w:r>
-        <w:rPr>
-          <w:rFonts w:ascii="Calibri" w:hAnsi="Calibri" w:cs="Calibri" w:eastAsia="Calibri"/>
-          <w:color w:val="auto"/>
-          <w:spacing w:val="0"/>
-          <w:position w:val="0"/>
-          <w:sz w:val="28"/>
-          <w:shd w:fill="auto" w:val="clear"/>
-        </w:rPr>
-        <w:t xml:space="preserve"> задаващ максималния брой нишки, с които програмата разполага за разпределянето на работата по пресмятането на детерминантата на матрицата A. Ако този параметър не бъде подаден, по поздразбиране програмата ще работи с -t 1, тоест една нишка.</w:t>
+        <w:t xml:space="preserve">Команден параметър -t [Number] задаващ максималния брой нишки, с които програмата разполага за разпределянето на работата по пресмятането на детерминантата на матрицата A. Ако този параметър не бъде подаден, по поздразбиране програмата ще работи с -t 1, тоест една нишка.</w:t>
       </w:r>
     </w:p>
     <w:p>
@@ -824,7 +780,7 @@
           <w:sz w:val="48"/>
           <w:shd w:fill="auto" w:val="clear"/>
         </w:rPr>
-        <w:t xml:space="preserve">3</w:t>
+        <w:t xml:space="preserve">3. </w:t>
       </w:r>
       <w:r>
         <w:rPr>
@@ -835,6 +791,231 @@
           <w:sz w:val="48"/>
           <w:shd w:fill="auto" w:val="clear"/>
         </w:rPr>
+        <w:t xml:space="preserve">Реализация</w:t>
+      </w:r>
+    </w:p>
+    <w:p>
+      <w:pPr>
+        <w:spacing w:before="0" w:after="200" w:line="276"/>
+        <w:ind w:right="0" w:left="0" w:firstLine="0"/>
+        <w:jc w:val="left"/>
+        <w:rPr>
+          <w:rFonts w:ascii="Calibri" w:hAnsi="Calibri" w:cs="Calibri" w:eastAsia="Calibri"/>
+          <w:color w:val="auto"/>
+          <w:spacing w:val="0"/>
+          <w:position w:val="0"/>
+          <w:sz w:val="28"/>
+          <w:shd w:fill="auto" w:val="clear"/>
+        </w:rPr>
+      </w:pPr>
+      <w:r>
+        <w:rPr>
+          <w:rFonts w:ascii="Calibri" w:hAnsi="Calibri" w:cs="Calibri" w:eastAsia="Calibri"/>
+          <w:color w:val="auto"/>
+          <w:spacing w:val="0"/>
+          <w:position w:val="0"/>
+          <w:sz w:val="28"/>
+          <w:shd w:fill="auto" w:val="clear"/>
+        </w:rPr>
+        <w:t xml:space="preserve">Програмата е написана на езикът Java, версия 1.8. Програмата цели по най-оптимален начин да използва зададения от потребителя брой нишки. Тъй като те са ценен ресурс, ще бъде по-добре тяхната работа да се преизползва, тоест една нишка да работи по много задачи. За целта програмата използва </w:t>
+      </w:r>
+      <w:r>
+        <w:rPr>
+          <w:rFonts w:ascii="Calibri" w:hAnsi="Calibri" w:cs="Calibri" w:eastAsia="Calibri"/>
+          <w:b/>
+          <w:color w:val="auto"/>
+          <w:spacing w:val="0"/>
+          <w:position w:val="0"/>
+          <w:sz w:val="28"/>
+          <w:shd w:fill="auto" w:val="clear"/>
+        </w:rPr>
+        <w:t xml:space="preserve">ExecutorService</w:t>
+      </w:r>
+      <w:r>
+        <w:rPr>
+          <w:rFonts w:ascii="Calibri" w:hAnsi="Calibri" w:cs="Calibri" w:eastAsia="Calibri"/>
+          <w:color w:val="auto"/>
+          <w:spacing w:val="0"/>
+          <w:position w:val="0"/>
+          <w:sz w:val="28"/>
+          <w:shd w:fill="auto" w:val="clear"/>
+        </w:rPr>
+        <w:t xml:space="preserve">, който е подинтерфейс на интерфейса </w:t>
+      </w:r>
+      <w:r>
+        <w:rPr>
+          <w:rFonts w:ascii="Calibri" w:hAnsi="Calibri" w:cs="Calibri" w:eastAsia="Calibri"/>
+          <w:b/>
+          <w:color w:val="auto"/>
+          <w:spacing w:val="0"/>
+          <w:position w:val="0"/>
+          <w:sz w:val="28"/>
+          <w:shd w:fill="auto" w:val="clear"/>
+        </w:rPr>
+        <w:t xml:space="preserve">Executor.</w:t>
+      </w:r>
+      <w:r>
+        <w:rPr>
+          <w:rFonts w:ascii="Calibri" w:hAnsi="Calibri" w:cs="Calibri" w:eastAsia="Calibri"/>
+          <w:color w:val="auto"/>
+          <w:spacing w:val="0"/>
+          <w:position w:val="0"/>
+          <w:sz w:val="28"/>
+          <w:shd w:fill="auto" w:val="clear"/>
+        </w:rPr>
+        <w:t xml:space="preserve"> Като имплементация на интерфейса ползваме </w:t>
+      </w:r>
+      <w:r>
+        <w:rPr>
+          <w:rFonts w:ascii="Calibri" w:hAnsi="Calibri" w:cs="Calibri" w:eastAsia="Calibri"/>
+          <w:b/>
+          <w:color w:val="auto"/>
+          <w:spacing w:val="0"/>
+          <w:position w:val="0"/>
+          <w:sz w:val="28"/>
+          <w:shd w:fill="auto" w:val="clear"/>
+        </w:rPr>
+        <w:t xml:space="preserve">Executors.newFixedThreadPool(numberOfThreads) </w:t>
+      </w:r>
+      <w:r>
+        <w:rPr>
+          <w:rFonts w:ascii="Calibri" w:hAnsi="Calibri" w:cs="Calibri" w:eastAsia="Calibri"/>
+          <w:color w:val="auto"/>
+          <w:spacing w:val="0"/>
+          <w:position w:val="0"/>
+          <w:sz w:val="28"/>
+          <w:shd w:fill="auto" w:val="clear"/>
+        </w:rPr>
+        <w:t xml:space="preserve">който вътрешно ползва класа </w:t>
+      </w:r>
+      <w:r>
+        <w:rPr>
+          <w:rFonts w:ascii="Calibri" w:hAnsi="Calibri" w:cs="Calibri" w:eastAsia="Calibri"/>
+          <w:b/>
+          <w:color w:val="auto"/>
+          <w:spacing w:val="0"/>
+          <w:position w:val="0"/>
+          <w:sz w:val="28"/>
+          <w:shd w:fill="auto" w:val="clear"/>
+        </w:rPr>
+        <w:t xml:space="preserve">ThreadPoolExecutor</w:t>
+      </w:r>
+      <w:r>
+        <w:rPr>
+          <w:rFonts w:ascii="Calibri" w:hAnsi="Calibri" w:cs="Calibri" w:eastAsia="Calibri"/>
+          <w:color w:val="auto"/>
+          <w:spacing w:val="0"/>
+          <w:position w:val="0"/>
+          <w:sz w:val="28"/>
+          <w:shd w:fill="auto" w:val="clear"/>
+        </w:rPr>
+        <w:t xml:space="preserve">. По този начин създаваме басейн с фиксиран брой нишки, които не завършват изпълнението си след приключване на дадена задача, което значи, че във всеки един момент на програмата, тя работи с по </w:t>
+      </w:r>
+      <w:r>
+        <w:rPr>
+          <w:rFonts w:ascii="Calibri" w:hAnsi="Calibri" w:cs="Calibri" w:eastAsia="Calibri"/>
+          <w:b/>
+          <w:color w:val="auto"/>
+          <w:spacing w:val="0"/>
+          <w:position w:val="0"/>
+          <w:sz w:val="28"/>
+          <w:shd w:fill="auto" w:val="clear"/>
+        </w:rPr>
+        <w:t xml:space="preserve">numberOfThreads </w:t>
+      </w:r>
+      <w:r>
+        <w:rPr>
+          <w:rFonts w:ascii="Calibri" w:hAnsi="Calibri" w:cs="Calibri" w:eastAsia="Calibri"/>
+          <w:color w:val="auto"/>
+          <w:spacing w:val="0"/>
+          <w:position w:val="0"/>
+          <w:sz w:val="28"/>
+          <w:shd w:fill="auto" w:val="clear"/>
+        </w:rPr>
+        <w:t xml:space="preserve">задачи едновременно.</w:t>
+      </w:r>
+    </w:p>
+    <w:p>
+      <w:pPr>
+        <w:spacing w:before="0" w:after="200" w:line="276"/>
+        <w:ind w:right="0" w:left="0" w:firstLine="0"/>
+        <w:jc w:val="left"/>
+        <w:rPr>
+          <w:rFonts w:ascii="Calibri" w:hAnsi="Calibri" w:cs="Calibri" w:eastAsia="Calibri"/>
+          <w:color w:val="auto"/>
+          <w:spacing w:val="0"/>
+          <w:position w:val="0"/>
+          <w:sz w:val="28"/>
+          <w:shd w:fill="auto" w:val="clear"/>
+        </w:rPr>
+      </w:pPr>
+      <w:r>
+        <w:rPr>
+          <w:rFonts w:ascii="Calibri" w:hAnsi="Calibri" w:cs="Calibri" w:eastAsia="Calibri"/>
+          <w:color w:val="auto"/>
+          <w:spacing w:val="0"/>
+          <w:position w:val="0"/>
+          <w:sz w:val="28"/>
+          <w:shd w:fill="auto" w:val="clear"/>
+        </w:rPr>
+        <w:t xml:space="preserve">Чрез </w:t>
+      </w:r>
+      <w:r>
+        <w:rPr>
+          <w:rFonts w:ascii="Calibri" w:hAnsi="Calibri" w:cs="Calibri" w:eastAsia="Calibri"/>
+          <w:b/>
+          <w:color w:val="auto"/>
+          <w:spacing w:val="0"/>
+          <w:position w:val="0"/>
+          <w:sz w:val="28"/>
+          <w:shd w:fill="auto" w:val="clear"/>
+        </w:rPr>
+        <w:t xml:space="preserve">ExecutorService </w:t>
+      </w:r>
+      <w:r>
+        <w:rPr>
+          <w:rFonts w:ascii="Calibri" w:hAnsi="Calibri" w:cs="Calibri" w:eastAsia="Calibri"/>
+          <w:color w:val="auto"/>
+          <w:spacing w:val="0"/>
+          <w:position w:val="0"/>
+          <w:sz w:val="28"/>
+          <w:shd w:fill="auto" w:val="clear"/>
+        </w:rPr>
+        <w:t xml:space="preserve">програмата пести ресурси, защото не създава нова нишка всеки път, а преизползва кешираните от басейна. Програмата ползва и други оптимизационни алгоритми на базата на броят нишки, с които тя разполага както и от големината на матрицата, с която тя работи. Чрез предварителни изчисления сме намерили, че намиране на детерминантата на матрицае с оптимален размер </w:t>
+      </w:r>
+      <w:r>
+        <w:rPr>
+          <w:rFonts w:ascii="Calibri" w:hAnsi="Calibri" w:cs="Calibri" w:eastAsia="Calibri"/>
+          <w:b/>
+          <w:color w:val="auto"/>
+          <w:spacing w:val="0"/>
+          <w:position w:val="0"/>
+          <w:sz w:val="28"/>
+          <w:shd w:fill="auto" w:val="clear"/>
+        </w:rPr>
+        <w:t xml:space="preserve">11x11</w:t>
+      </w:r>
+      <w:r>
+        <w:rPr>
+          <w:rFonts w:ascii="Calibri" w:hAnsi="Calibri" w:cs="Calibri" w:eastAsia="Calibri"/>
+          <w:color w:val="auto"/>
+          <w:spacing w:val="0"/>
+          <w:position w:val="0"/>
+          <w:sz w:val="28"/>
+          <w:shd w:fill="auto" w:val="clear"/>
+        </w:rPr>
+        <w:t xml:space="preserve">(чрез повече от 1 нишка)</w:t>
+      </w:r>
+      <w:r>
+        <w:rPr>
+          <w:rFonts w:ascii="Calibri" w:hAnsi="Calibri" w:cs="Calibri" w:eastAsia="Calibri"/>
+          <w:b/>
+          <w:color w:val="auto"/>
+          <w:spacing w:val="0"/>
+          <w:position w:val="0"/>
+          <w:sz w:val="28"/>
+          <w:shd w:fill="auto" w:val="clear"/>
+        </w:rPr>
         <w:t xml:space="preserve">. </w:t>
       </w:r>
       <w:r>
@@ -843,516 +1024,113 @@
           <w:color w:val="auto"/>
           <w:spacing w:val="0"/>
           <w:position w:val="0"/>
+          <w:sz w:val="28"/>
+          <w:shd w:fill="auto" w:val="clear"/>
+        </w:rPr>
+        <w:t xml:space="preserve">На базата на това и по броя подадени нишки програмата изчислява, кое е минималното ниво(големина на матрица), от което да започне за използва повече от една нишка, за да няма загуба на ресурси и overheating. </w:t>
+      </w:r>
+    </w:p>
+    <w:p>
+      <w:pPr>
+        <w:spacing w:before="0" w:after="200" w:line="276"/>
+        <w:ind w:right="0" w:left="0" w:firstLine="0"/>
+        <w:jc w:val="left"/>
+        <w:rPr>
+          <w:rFonts w:ascii="Calibri" w:hAnsi="Calibri" w:cs="Calibri" w:eastAsia="Calibri"/>
+          <w:color w:val="auto"/>
+          <w:spacing w:val="0"/>
+          <w:position w:val="0"/>
+          <w:sz w:val="28"/>
+          <w:shd w:fill="auto" w:val="clear"/>
+        </w:rPr>
+      </w:pPr>
+      <w:r>
+        <w:rPr>
+          <w:rFonts w:ascii="Calibri" w:hAnsi="Calibri" w:cs="Calibri" w:eastAsia="Calibri"/>
+          <w:color w:val="auto"/>
+          <w:spacing w:val="0"/>
+          <w:position w:val="0"/>
+          <w:sz w:val="28"/>
+          <w:shd w:fill="auto" w:val="clear"/>
+        </w:rPr>
+        <w:t xml:space="preserve">Основния клас на програмата е </w:t>
+      </w:r>
+      <w:r>
+        <w:rPr>
+          <w:rFonts w:ascii="Calibri" w:hAnsi="Calibri" w:cs="Calibri" w:eastAsia="Calibri"/>
+          <w:b/>
+          <w:color w:val="auto"/>
+          <w:spacing w:val="0"/>
+          <w:position w:val="0"/>
+          <w:sz w:val="28"/>
+          <w:shd w:fill="auto" w:val="clear"/>
+        </w:rPr>
+        <w:t xml:space="preserve">Main</w:t>
+      </w:r>
+      <w:r>
+        <w:rPr>
+          <w:rFonts w:ascii="Calibri" w:hAnsi="Calibri" w:cs="Calibri" w:eastAsia="Calibri"/>
+          <w:color w:val="auto"/>
+          <w:spacing w:val="0"/>
+          <w:position w:val="0"/>
+          <w:sz w:val="28"/>
+          <w:shd w:fill="auto" w:val="clear"/>
+        </w:rPr>
+        <w:t xml:space="preserve">, чрез който тя се стартира. Първата стъпка на програмата е да обработи и валидира командните параметри които са подадени. Това става чрез класа </w:t>
+      </w:r>
+      <w:r>
+        <w:rPr>
+          <w:rFonts w:ascii="Calibri" w:hAnsi="Calibri" w:cs="Calibri" w:eastAsia="Calibri"/>
+          <w:b/>
+          <w:color w:val="auto"/>
+          <w:spacing w:val="0"/>
+          <w:position w:val="0"/>
+          <w:sz w:val="28"/>
+          <w:shd w:fill="auto" w:val="clear"/>
+        </w:rPr>
+        <w:t xml:space="preserve">Parser </w:t>
+      </w:r>
+      <w:r>
+        <w:rPr>
+          <w:rFonts w:ascii="Calibri" w:hAnsi="Calibri" w:cs="Calibri" w:eastAsia="Calibri"/>
+          <w:color w:val="auto"/>
+          <w:spacing w:val="0"/>
+          <w:position w:val="0"/>
+          <w:sz w:val="28"/>
+          <w:shd w:fill="auto" w:val="clear"/>
+        </w:rPr>
+        <w:t xml:space="preserve">и метода </w:t>
+      </w:r>
+      <w:r>
+        <w:rPr>
+          <w:rFonts w:ascii="Calibri" w:hAnsi="Calibri" w:cs="Calibri" w:eastAsia="Calibri"/>
+          <w:b/>
+          <w:color w:val="auto"/>
+          <w:spacing w:val="0"/>
+          <w:position w:val="0"/>
+          <w:sz w:val="28"/>
+          <w:shd w:fill="auto" w:val="clear"/>
+        </w:rPr>
+        <w:t xml:space="preserve">parse(String[] args);</w:t>
+      </w:r>
+    </w:p>
+    <w:p>
+      <w:pPr>
+        <w:spacing w:before="0" w:after="200" w:line="240"/>
+        <w:ind w:right="0" w:left="0" w:firstLine="0"/>
+        <w:jc w:val="left"/>
+        <w:rPr>
+          <w:rFonts w:ascii="Calibri" w:hAnsi="Calibri" w:cs="Calibri" w:eastAsia="Calibri"/>
+          <w:color w:val="auto"/>
+          <w:spacing w:val="0"/>
+          <w:position w:val="0"/>
           <w:sz w:val="48"/>
           <w:shd w:fill="auto" w:val="clear"/>
         </w:rPr>
-        <w:t xml:space="preserve">Реализация</w:t>
-      </w:r>
-    </w:p>
-    <w:p>
-      <w:pPr>
-        <w:spacing w:before="0" w:after="200" w:line="276"/>
-        <w:ind w:right="0" w:left="0" w:firstLine="0"/>
-        <w:jc w:val="left"/>
-        <w:rPr>
-          <w:rFonts w:ascii="Calibri" w:hAnsi="Calibri" w:cs="Calibri" w:eastAsia="Calibri"/>
-          <w:color w:val="auto"/>
-          <w:spacing w:val="0"/>
-          <w:position w:val="0"/>
-          <w:sz w:val="28"/>
-          <w:shd w:fill="auto" w:val="clear"/>
-        </w:rPr>
-      </w:pPr>
-      <w:r>
-        <w:rPr>
-          <w:rFonts w:ascii="Calibri" w:hAnsi="Calibri" w:cs="Calibri" w:eastAsia="Calibri"/>
-          <w:color w:val="auto"/>
-          <w:spacing w:val="0"/>
-          <w:position w:val="0"/>
-          <w:sz w:val="28"/>
-          <w:shd w:fill="auto" w:val="clear"/>
-        </w:rPr>
-        <w:t xml:space="preserve">Програмата е написана на езикът </w:t>
-      </w:r>
-      <w:r>
-        <w:rPr>
-          <w:rFonts w:ascii="Calibri" w:hAnsi="Calibri" w:cs="Calibri" w:eastAsia="Calibri"/>
-          <w:color w:val="auto"/>
-          <w:spacing w:val="0"/>
-          <w:position w:val="0"/>
-          <w:sz w:val="28"/>
-          <w:shd w:fill="auto" w:val="clear"/>
-        </w:rPr>
-        <w:t xml:space="preserve">Java</w:t>
-      </w:r>
-      <w:r>
-        <w:rPr>
-          <w:rFonts w:ascii="Calibri" w:hAnsi="Calibri" w:cs="Calibri" w:eastAsia="Calibri"/>
-          <w:color w:val="auto"/>
-          <w:spacing w:val="0"/>
-          <w:position w:val="0"/>
-          <w:sz w:val="28"/>
-          <w:shd w:fill="auto" w:val="clear"/>
-        </w:rPr>
-        <w:t xml:space="preserve">, версия 1.8. Програмата цели по най-оптимален начин да използва зададения от потребителя брой нишки. Тъй като те са ценен ресурс, ще бъде по-добре тяхната работа да се преизползва, тоест една нишка да работи по много задачи. За целта програмата използва </w:t>
-      </w:r>
-      <w:r>
-        <w:rPr>
-          <w:rFonts w:ascii="Calibri" w:hAnsi="Calibri" w:cs="Calibri" w:eastAsia="Calibri"/>
-          <w:b/>
-          <w:color w:val="auto"/>
-          <w:spacing w:val="0"/>
-          <w:position w:val="0"/>
-          <w:sz w:val="28"/>
-          <w:shd w:fill="auto" w:val="clear"/>
-        </w:rPr>
-        <w:t xml:space="preserve">ExecutorService</w:t>
-      </w:r>
-      <w:r>
-        <w:rPr>
-          <w:rFonts w:ascii="Calibri" w:hAnsi="Calibri" w:cs="Calibri" w:eastAsia="Calibri"/>
-          <w:color w:val="auto"/>
-          <w:spacing w:val="0"/>
-          <w:position w:val="0"/>
-          <w:sz w:val="28"/>
-          <w:shd w:fill="auto" w:val="clear"/>
-        </w:rPr>
-        <w:t xml:space="preserve">, който е подинтерфейс на интерфейса </w:t>
-      </w:r>
-      <w:r>
-        <w:rPr>
-          <w:rFonts w:ascii="Calibri" w:hAnsi="Calibri" w:cs="Calibri" w:eastAsia="Calibri"/>
-          <w:b/>
-          <w:color w:val="auto"/>
-          <w:spacing w:val="0"/>
-          <w:position w:val="0"/>
-          <w:sz w:val="28"/>
-          <w:shd w:fill="auto" w:val="clear"/>
-        </w:rPr>
-        <w:t xml:space="preserve">Executor.</w:t>
-      </w:r>
-      <w:r>
-        <w:rPr>
-          <w:rFonts w:ascii="Calibri" w:hAnsi="Calibri" w:cs="Calibri" w:eastAsia="Calibri"/>
-          <w:color w:val="auto"/>
-          <w:spacing w:val="0"/>
-          <w:position w:val="0"/>
-          <w:sz w:val="28"/>
-          <w:shd w:fill="auto" w:val="clear"/>
-        </w:rPr>
-        <w:t xml:space="preserve"> </w:t>
-      </w:r>
-      <w:r>
-        <w:rPr>
-          <w:rFonts w:ascii="Calibri" w:hAnsi="Calibri" w:cs="Calibri" w:eastAsia="Calibri"/>
-          <w:color w:val="auto"/>
-          <w:spacing w:val="0"/>
-          <w:position w:val="0"/>
-          <w:sz w:val="28"/>
-          <w:shd w:fill="auto" w:val="clear"/>
-        </w:rPr>
-        <w:t xml:space="preserve">Като имплементация на интерфейса ползваме </w:t>
-      </w:r>
-      <w:r>
-        <w:rPr>
-          <w:rFonts w:ascii="Calibri" w:hAnsi="Calibri" w:cs="Calibri" w:eastAsia="Calibri"/>
-          <w:b/>
-          <w:color w:val="auto"/>
-          <w:spacing w:val="0"/>
-          <w:position w:val="0"/>
-          <w:sz w:val="28"/>
-          <w:shd w:fill="auto" w:val="clear"/>
-        </w:rPr>
-        <w:t xml:space="preserve">Executors.newFixedThreadPool(numberOfThreads) </w:t>
-      </w:r>
-      <w:r>
-        <w:rPr>
-          <w:rFonts w:ascii="Calibri" w:hAnsi="Calibri" w:cs="Calibri" w:eastAsia="Calibri"/>
-          <w:color w:val="auto"/>
-          <w:spacing w:val="0"/>
-          <w:position w:val="0"/>
-          <w:sz w:val="28"/>
-          <w:shd w:fill="auto" w:val="clear"/>
-        </w:rPr>
-        <w:t xml:space="preserve">който вътрешно ползва класа </w:t>
-      </w:r>
-      <w:r>
-        <w:rPr>
-          <w:rFonts w:ascii="Calibri" w:hAnsi="Calibri" w:cs="Calibri" w:eastAsia="Calibri"/>
-          <w:b/>
-          <w:color w:val="auto"/>
-          <w:spacing w:val="0"/>
-          <w:position w:val="0"/>
-          <w:sz w:val="28"/>
-          <w:shd w:fill="auto" w:val="clear"/>
-        </w:rPr>
-        <w:t xml:space="preserve">ThreadPoolExecutor</w:t>
-      </w:r>
-      <w:r>
-        <w:rPr>
-          <w:rFonts w:ascii="Calibri" w:hAnsi="Calibri" w:cs="Calibri" w:eastAsia="Calibri"/>
-          <w:color w:val="auto"/>
-          <w:spacing w:val="0"/>
-          <w:position w:val="0"/>
-          <w:sz w:val="28"/>
-          <w:shd w:fill="auto" w:val="clear"/>
-        </w:rPr>
-        <w:t xml:space="preserve">. </w:t>
-      </w:r>
-      <w:r>
-        <w:rPr>
-          <w:rFonts w:ascii="Calibri" w:hAnsi="Calibri" w:cs="Calibri" w:eastAsia="Calibri"/>
-          <w:color w:val="auto"/>
-          <w:spacing w:val="0"/>
-          <w:position w:val="0"/>
-          <w:sz w:val="28"/>
-          <w:shd w:fill="auto" w:val="clear"/>
-        </w:rPr>
-        <w:t xml:space="preserve">По този начин създаваме басейн с фиксиран брой нишки, които не завършват изпълнението си след приключване на дадена задача, което значи, че във всеки един момент на програмата, тя работи с по </w:t>
-      </w:r>
-      <w:r>
-        <w:rPr>
-          <w:rFonts w:ascii="Calibri" w:hAnsi="Calibri" w:cs="Calibri" w:eastAsia="Calibri"/>
-          <w:b/>
-          <w:color w:val="auto"/>
-          <w:spacing w:val="0"/>
-          <w:position w:val="0"/>
-          <w:sz w:val="28"/>
-          <w:shd w:fill="auto" w:val="clear"/>
-        </w:rPr>
-        <w:t xml:space="preserve">numberOfThreads </w:t>
-      </w:r>
-      <w:r>
-        <w:rPr>
-          <w:rFonts w:ascii="Calibri" w:hAnsi="Calibri" w:cs="Calibri" w:eastAsia="Calibri"/>
-          <w:color w:val="auto"/>
-          <w:spacing w:val="0"/>
-          <w:position w:val="0"/>
-          <w:sz w:val="28"/>
-          <w:shd w:fill="auto" w:val="clear"/>
-        </w:rPr>
-        <w:t xml:space="preserve">задачи едновременно.</w:t>
-      </w:r>
-    </w:p>
-    <w:p>
-      <w:pPr>
-        <w:spacing w:before="0" w:after="200" w:line="276"/>
-        <w:ind w:right="0" w:left="0" w:firstLine="0"/>
-        <w:jc w:val="left"/>
-        <w:rPr>
-          <w:rFonts w:ascii="Calibri" w:hAnsi="Calibri" w:cs="Calibri" w:eastAsia="Calibri"/>
-          <w:color w:val="auto"/>
-          <w:spacing w:val="0"/>
-          <w:position w:val="0"/>
-          <w:sz w:val="28"/>
-          <w:shd w:fill="auto" w:val="clear"/>
-        </w:rPr>
-      </w:pPr>
-      <w:r>
-        <w:rPr>
-          <w:rFonts w:ascii="Calibri" w:hAnsi="Calibri" w:cs="Calibri" w:eastAsia="Calibri"/>
-          <w:color w:val="auto"/>
-          <w:spacing w:val="0"/>
-          <w:position w:val="0"/>
-          <w:sz w:val="28"/>
-          <w:shd w:fill="auto" w:val="clear"/>
-        </w:rPr>
-        <w:t xml:space="preserve">Чрез </w:t>
-      </w:r>
-      <w:r>
-        <w:rPr>
-          <w:rFonts w:ascii="Calibri" w:hAnsi="Calibri" w:cs="Calibri" w:eastAsia="Calibri"/>
-          <w:b/>
-          <w:color w:val="auto"/>
-          <w:spacing w:val="0"/>
-          <w:position w:val="0"/>
-          <w:sz w:val="28"/>
-          <w:shd w:fill="auto" w:val="clear"/>
-        </w:rPr>
-        <w:t xml:space="preserve">ExecutorService </w:t>
-      </w:r>
-      <w:r>
-        <w:rPr>
-          <w:rFonts w:ascii="Calibri" w:hAnsi="Calibri" w:cs="Calibri" w:eastAsia="Calibri"/>
-          <w:color w:val="auto"/>
-          <w:spacing w:val="0"/>
-          <w:position w:val="0"/>
-          <w:sz w:val="28"/>
-          <w:shd w:fill="auto" w:val="clear"/>
-        </w:rPr>
-        <w:t xml:space="preserve">програмата пести ресурси, защото не създава нова нишка всеки път, а преизползва кешираните от басейна. Програмата ползва и други оптимизационни алгоритми на базата на броят нишки, с които тя разполага както и от големината на матрицата, с която тя работи. Чрез предварителни изчисления сме намерили, че намиране на детерминантата на матрицае с оптимален размер </w:t>
-      </w:r>
-      <w:r>
-        <w:rPr>
-          <w:rFonts w:ascii="Calibri" w:hAnsi="Calibri" w:cs="Calibri" w:eastAsia="Calibri"/>
-          <w:b/>
-          <w:color w:val="auto"/>
-          <w:spacing w:val="0"/>
-          <w:position w:val="0"/>
-          <w:sz w:val="28"/>
-          <w:shd w:fill="auto" w:val="clear"/>
-        </w:rPr>
-        <w:t xml:space="preserve">11</w:t>
-      </w:r>
-      <w:r>
-        <w:rPr>
-          <w:rFonts w:ascii="Calibri" w:hAnsi="Calibri" w:cs="Calibri" w:eastAsia="Calibri"/>
-          <w:b/>
-          <w:color w:val="auto"/>
-          <w:spacing w:val="0"/>
-          <w:position w:val="0"/>
-          <w:sz w:val="28"/>
-          <w:shd w:fill="auto" w:val="clear"/>
-        </w:rPr>
-        <w:t xml:space="preserve">x11</w:t>
-      </w:r>
-      <w:r>
-        <w:rPr>
-          <w:rFonts w:ascii="Calibri" w:hAnsi="Calibri" w:cs="Calibri" w:eastAsia="Calibri"/>
-          <w:color w:val="auto"/>
-          <w:spacing w:val="0"/>
-          <w:position w:val="0"/>
-          <w:sz w:val="28"/>
-          <w:shd w:fill="auto" w:val="clear"/>
-        </w:rPr>
-        <w:t xml:space="preserve">(</w:t>
-      </w:r>
-      <w:r>
-        <w:rPr>
-          <w:rFonts w:ascii="Calibri" w:hAnsi="Calibri" w:cs="Calibri" w:eastAsia="Calibri"/>
-          <w:color w:val="auto"/>
-          <w:spacing w:val="0"/>
-          <w:position w:val="0"/>
-          <w:sz w:val="28"/>
-          <w:shd w:fill="auto" w:val="clear"/>
-        </w:rPr>
-        <w:t xml:space="preserve">чрез повече от 1 нишка</w:t>
-      </w:r>
-      <w:r>
-        <w:rPr>
-          <w:rFonts w:ascii="Calibri" w:hAnsi="Calibri" w:cs="Calibri" w:eastAsia="Calibri"/>
-          <w:color w:val="auto"/>
-          <w:spacing w:val="0"/>
-          <w:position w:val="0"/>
-          <w:sz w:val="28"/>
-          <w:shd w:fill="auto" w:val="clear"/>
-        </w:rPr>
-        <w:t xml:space="preserve">)</w:t>
-      </w:r>
-      <w:r>
-        <w:rPr>
-          <w:rFonts w:ascii="Calibri" w:hAnsi="Calibri" w:cs="Calibri" w:eastAsia="Calibri"/>
-          <w:b/>
-          <w:color w:val="auto"/>
-          <w:spacing w:val="0"/>
-          <w:position w:val="0"/>
-          <w:sz w:val="28"/>
-          <w:shd w:fill="auto" w:val="clear"/>
-        </w:rPr>
-        <w:t xml:space="preserve">.</w:t>
-      </w:r>
-      <w:r>
-        <w:rPr>
-          <w:rFonts w:ascii="Calibri" w:hAnsi="Calibri" w:cs="Calibri" w:eastAsia="Calibri"/>
-          <w:b/>
-          <w:color w:val="auto"/>
-          <w:spacing w:val="0"/>
-          <w:position w:val="0"/>
-          <w:sz w:val="28"/>
-          <w:shd w:fill="auto" w:val="clear"/>
-        </w:rPr>
-        <w:t xml:space="preserve"> </w:t>
-      </w:r>
-      <w:r>
-        <w:rPr>
-          <w:rFonts w:ascii="Calibri" w:hAnsi="Calibri" w:cs="Calibri" w:eastAsia="Calibri"/>
-          <w:color w:val="auto"/>
-          <w:spacing w:val="0"/>
-          <w:position w:val="0"/>
-          <w:sz w:val="28"/>
-          <w:shd w:fill="auto" w:val="clear"/>
-        </w:rPr>
-        <w:t xml:space="preserve">На базата на това и по броя подадени нишки програмата изчислява, кое е минималното ниво</w:t>
-      </w:r>
-      <w:r>
-        <w:rPr>
-          <w:rFonts w:ascii="Calibri" w:hAnsi="Calibri" w:cs="Calibri" w:eastAsia="Calibri"/>
-          <w:color w:val="auto"/>
-          <w:spacing w:val="0"/>
-          <w:position w:val="0"/>
-          <w:sz w:val="28"/>
-          <w:shd w:fill="auto" w:val="clear"/>
-        </w:rPr>
-        <w:t xml:space="preserve">(</w:t>
-      </w:r>
-      <w:r>
-        <w:rPr>
-          <w:rFonts w:ascii="Calibri" w:hAnsi="Calibri" w:cs="Calibri" w:eastAsia="Calibri"/>
-          <w:color w:val="auto"/>
-          <w:spacing w:val="0"/>
-          <w:position w:val="0"/>
-          <w:sz w:val="28"/>
-          <w:shd w:fill="auto" w:val="clear"/>
-        </w:rPr>
-        <w:t xml:space="preserve">големина на матрица</w:t>
-      </w:r>
-      <w:r>
-        <w:rPr>
-          <w:rFonts w:ascii="Calibri" w:hAnsi="Calibri" w:cs="Calibri" w:eastAsia="Calibri"/>
-          <w:color w:val="auto"/>
-          <w:spacing w:val="0"/>
-          <w:position w:val="0"/>
-          <w:sz w:val="28"/>
-          <w:shd w:fill="auto" w:val="clear"/>
-        </w:rPr>
-        <w:t xml:space="preserve">)</w:t>
-      </w:r>
-      <w:r>
-        <w:rPr>
-          <w:rFonts w:ascii="Calibri" w:hAnsi="Calibri" w:cs="Calibri" w:eastAsia="Calibri"/>
-          <w:color w:val="auto"/>
-          <w:spacing w:val="0"/>
-          <w:position w:val="0"/>
-          <w:sz w:val="28"/>
-          <w:shd w:fill="auto" w:val="clear"/>
-        </w:rPr>
-        <w:t xml:space="preserve">, от което да започне за използва</w:t>
-      </w:r>
-      <w:r>
-        <w:rPr>
-          <w:rFonts w:ascii="Calibri" w:hAnsi="Calibri" w:cs="Calibri" w:eastAsia="Calibri"/>
-          <w:color w:val="auto"/>
-          <w:spacing w:val="0"/>
-          <w:position w:val="0"/>
-          <w:sz w:val="28"/>
-          <w:shd w:fill="auto" w:val="clear"/>
-        </w:rPr>
-        <w:t xml:space="preserve"> повече от една нишка, за да няма загуба на ресурси и </w:t>
-      </w:r>
-      <w:r>
-        <w:rPr>
-          <w:rFonts w:ascii="Calibri" w:hAnsi="Calibri" w:cs="Calibri" w:eastAsia="Calibri"/>
-          <w:color w:val="auto"/>
-          <w:spacing w:val="0"/>
-          <w:position w:val="0"/>
-          <w:sz w:val="28"/>
-          <w:shd w:fill="auto" w:val="clear"/>
-        </w:rPr>
-        <w:t xml:space="preserve">overheating</w:t>
-      </w:r>
-      <w:r>
-        <w:rPr>
-          <w:rFonts w:ascii="Calibri" w:hAnsi="Calibri" w:cs="Calibri" w:eastAsia="Calibri"/>
-          <w:color w:val="auto"/>
-          <w:spacing w:val="0"/>
-          <w:position w:val="0"/>
-          <w:sz w:val="28"/>
-          <w:shd w:fill="auto" w:val="clear"/>
-        </w:rPr>
-        <w:t xml:space="preserve">. </w:t>
-      </w:r>
-    </w:p>
-    <w:p>
-      <w:pPr>
-        <w:spacing w:before="0" w:after="200" w:line="276"/>
-        <w:ind w:right="0" w:left="0" w:firstLine="0"/>
-        <w:jc w:val="left"/>
-        <w:rPr>
-          <w:rFonts w:ascii="Calibri" w:hAnsi="Calibri" w:cs="Calibri" w:eastAsia="Calibri"/>
-          <w:color w:val="auto"/>
-          <w:spacing w:val="0"/>
-          <w:position w:val="0"/>
-          <w:sz w:val="28"/>
-          <w:shd w:fill="auto" w:val="clear"/>
-        </w:rPr>
-      </w:pPr>
-      <w:r>
-        <w:rPr>
-          <w:rFonts w:ascii="Calibri" w:hAnsi="Calibri" w:cs="Calibri" w:eastAsia="Calibri"/>
-          <w:color w:val="auto"/>
-          <w:spacing w:val="0"/>
-          <w:position w:val="0"/>
-          <w:sz w:val="28"/>
-          <w:shd w:fill="auto" w:val="clear"/>
-        </w:rPr>
-        <w:t xml:space="preserve">Основния клас на програмата е </w:t>
-      </w:r>
-      <w:r>
-        <w:rPr>
-          <w:rFonts w:ascii="Calibri" w:hAnsi="Calibri" w:cs="Calibri" w:eastAsia="Calibri"/>
-          <w:b/>
-          <w:color w:val="auto"/>
-          <w:spacing w:val="0"/>
-          <w:position w:val="0"/>
-          <w:sz w:val="28"/>
-          <w:shd w:fill="auto" w:val="clear"/>
-        </w:rPr>
-        <w:t xml:space="preserve">Main</w:t>
-      </w:r>
-      <w:r>
-        <w:rPr>
-          <w:rFonts w:ascii="Calibri" w:hAnsi="Calibri" w:cs="Calibri" w:eastAsia="Calibri"/>
-          <w:color w:val="auto"/>
-          <w:spacing w:val="0"/>
-          <w:position w:val="0"/>
-          <w:sz w:val="28"/>
-          <w:shd w:fill="auto" w:val="clear"/>
-        </w:rPr>
-        <w:t xml:space="preserve">, чрез който тя се стартира. Първата стъпка на програмата е да обработи и валидира командните параметри които са подадени. Това става чрез класа </w:t>
-      </w:r>
-      <w:r>
-        <w:rPr>
-          <w:rFonts w:ascii="Calibri" w:hAnsi="Calibri" w:cs="Calibri" w:eastAsia="Calibri"/>
-          <w:b/>
-          <w:color w:val="auto"/>
-          <w:spacing w:val="0"/>
-          <w:position w:val="0"/>
-          <w:sz w:val="28"/>
-          <w:shd w:fill="auto" w:val="clear"/>
-        </w:rPr>
-        <w:t xml:space="preserve">Parser </w:t>
-      </w:r>
-      <w:r>
-        <w:rPr>
-          <w:rFonts w:ascii="Calibri" w:hAnsi="Calibri" w:cs="Calibri" w:eastAsia="Calibri"/>
-          <w:color w:val="auto"/>
-          <w:spacing w:val="0"/>
-          <w:position w:val="0"/>
-          <w:sz w:val="28"/>
-          <w:shd w:fill="auto" w:val="clear"/>
-        </w:rPr>
-        <w:t xml:space="preserve">и метода </w:t>
-      </w:r>
-      <w:r>
-        <w:rPr>
-          <w:rFonts w:ascii="Calibri" w:hAnsi="Calibri" w:cs="Calibri" w:eastAsia="Calibri"/>
-          <w:b/>
-          <w:color w:val="auto"/>
-          <w:spacing w:val="0"/>
-          <w:position w:val="0"/>
-          <w:sz w:val="28"/>
-          <w:shd w:fill="auto" w:val="clear"/>
-        </w:rPr>
-        <w:t xml:space="preserve">parse(String[] args);</w:t>
-      </w:r>
-    </w:p>
-    <w:p>
-      <w:pPr>
-        <w:spacing w:before="0" w:after="200" w:line="240"/>
-        <w:ind w:right="0" w:left="0" w:firstLine="0"/>
-        <w:jc w:val="left"/>
-        <w:rPr>
-          <w:rFonts w:ascii="Calibri" w:hAnsi="Calibri" w:cs="Calibri" w:eastAsia="Calibri"/>
-          <w:color w:val="auto"/>
-          <w:spacing w:val="0"/>
-          <w:position w:val="0"/>
-          <w:sz w:val="48"/>
-          <w:shd w:fill="auto" w:val="clear"/>
-        </w:rPr>
-      </w:pPr>
-      <w:r>
-        <w:object w:dxaOrig="7188" w:dyaOrig="3467">
-          <v:rect xmlns:o="urn:schemas-microsoft-com:office:office" xmlns:v="urn:schemas-microsoft-com:vml" id="rectole0000000002" style="width:359.400000pt;height:173.350000pt" o:preferrelative="t" o:ole="">
+      </w:pPr>
+      <w:r>
+        <w:object w:dxaOrig="7268" w:dyaOrig="3503">
+          <v:rect xmlns:o="urn:schemas-microsoft-com:office:office" xmlns:v="urn:schemas-microsoft-com:vml" id="rectole0000000002" style="width:363.400000pt;height:175.150000pt" o:preferrelative="t" o:ole="">
             <o:lock v:ext="edit"/>
             <v:imagedata xmlns:r="http://schemas.openxmlformats.org/officeDocument/2006/relationships" r:id="docRId5" o:title=""/>
           </v:rect>
@@ -1396,19 +1174,7 @@
           <w:sz w:val="28"/>
           <w:shd w:fill="auto" w:val="clear"/>
         </w:rPr>
-        <w:t xml:space="preserve">evaluateCommands</w:t>
-      </w:r>
-      <w:r>
-        <w:rPr>
-          <w:rFonts w:ascii="Calibri" w:hAnsi="Calibri" w:cs="Calibri" w:eastAsia="Calibri"/>
-          <w:b/>
-          <w:color w:val="auto"/>
-          <w:spacing w:val="0"/>
-          <w:position w:val="0"/>
-          <w:sz w:val="28"/>
-          <w:shd w:fill="auto" w:val="clear"/>
-        </w:rPr>
-        <w:t xml:space="preserve">(Map commands);</w:t>
+        <w:t xml:space="preserve">evaluateCommands(Map commands);</w:t>
       </w:r>
     </w:p>
     <w:p>
@@ -1466,8 +1232,8 @@
         </w:rPr>
       </w:pPr>
       <w:r>
-        <w:object w:dxaOrig="8136" w:dyaOrig="2027">
-          <v:rect xmlns:o="urn:schemas-microsoft-com:office:office" xmlns:v="urn:schemas-microsoft-com:vml" id="rectole0000000003" style="width:406.800000pt;height:101.350000pt" o:preferrelative="t" o:ole="">
+        <w:object w:dxaOrig="8240" w:dyaOrig="2044">
+          <v:rect xmlns:o="urn:schemas-microsoft-com:office:office" xmlns:v="urn:schemas-microsoft-com:vml" id="rectole0000000003" style="width:412.000000pt;height:102.200000pt" o:preferrelative="t" o:ole="">
             <o:lock v:ext="edit"/>
             <v:imagedata xmlns:r="http://schemas.openxmlformats.org/officeDocument/2006/relationships" r:id="docRId7" o:title=""/>
           </v:rect>
@@ -1539,8 +1305,8 @@
         </w:rPr>
       </w:pPr>
       <w:r>
-        <w:object w:dxaOrig="9828" w:dyaOrig="2724">
-          <v:rect xmlns:o="urn:schemas-microsoft-com:office:office" xmlns:v="urn:schemas-microsoft-com:vml" id="rectole0000000004" style="width:491.400000pt;height:136.200000pt" o:preferrelative="t" o:ole="">
+        <w:object w:dxaOrig="9941" w:dyaOrig="2753">
+          <v:rect xmlns:o="urn:schemas-microsoft-com:office:office" xmlns:v="urn:schemas-microsoft-com:vml" id="rectole0000000004" style="width:497.050000pt;height:137.650000pt" o:preferrelative="t" o:ole="">
             <o:lock v:ext="edit"/>
             <v:imagedata xmlns:r="http://schemas.openxmlformats.org/officeDocument/2006/relationships" r:id="docRId9" o:title=""/>
           </v:rect>
@@ -1571,18 +1337,7 @@
           <w:sz w:val="28"/>
           <w:shd w:fill="auto" w:val="clear"/>
         </w:rPr>
-        <w:t xml:space="preserve">Ако програмата не приключи за по-малко от</w:t>
-      </w:r>
-      <w:r>
-        <w:rPr>
-          <w:rFonts w:ascii="Calibri" w:hAnsi="Calibri" w:cs="Calibri" w:eastAsia="Calibri"/>
-          <w:color w:val="auto"/>
-          <w:spacing w:val="0"/>
-          <w:position w:val="0"/>
-          <w:sz w:val="28"/>
-          <w:shd w:fill="auto" w:val="clear"/>
-        </w:rPr>
-        <w:t xml:space="preserve"> </w:t>
+        <w:t xml:space="preserve">Ако програмата не приключи за по-малко от </w:t>
       </w:r>
       <w:r>
         <w:rPr>
@@ -1679,37 +1434,26 @@
           <w:sz w:val="28"/>
           <w:shd w:fill="auto" w:val="clear"/>
         </w:rPr>
-        <w:t xml:space="preserve">;</w:t>
-      </w:r>
-      <w:r>
-        <w:rPr>
-          <w:rFonts w:ascii="Calibri" w:hAnsi="Calibri" w:cs="Calibri" w:eastAsia="Calibri"/>
-          <w:color w:val="auto"/>
-          <w:spacing w:val="0"/>
-          <w:position w:val="0"/>
-          <w:sz w:val="28"/>
-          <w:shd w:fill="auto" w:val="clear"/>
-        </w:rPr>
-        <w:t xml:space="preserve"> </w:t>
-      </w:r>
-    </w:p>
-    <w:p>
-      <w:pPr>
-        <w:spacing w:before="0" w:after="200" w:line="240"/>
-        <w:ind w:right="0" w:left="0" w:firstLine="0"/>
-        <w:jc w:val="left"/>
-        <w:rPr>
-          <w:rFonts w:ascii="Calibri" w:hAnsi="Calibri" w:cs="Calibri" w:eastAsia="Calibri"/>
-          <w:color w:val="auto"/>
-          <w:spacing w:val="0"/>
-          <w:position w:val="0"/>
-          <w:sz w:val="28"/>
-          <w:shd w:fill="auto" w:val="clear"/>
-        </w:rPr>
-      </w:pPr>
-      <w:r>
-        <w:object w:dxaOrig="9636" w:dyaOrig="4248">
-          <v:rect xmlns:o="urn:schemas-microsoft-com:office:office" xmlns:v="urn:schemas-microsoft-com:vml" id="rectole0000000005" style="width:481.800000pt;height:212.400000pt" o:preferrelative="t" o:ole="">
+        <w:t xml:space="preserve">; </w:t>
+      </w:r>
+    </w:p>
+    <w:p>
+      <w:pPr>
+        <w:spacing w:before="0" w:after="200" w:line="240"/>
+        <w:ind w:right="0" w:left="0" w:firstLine="0"/>
+        <w:jc w:val="left"/>
+        <w:rPr>
+          <w:rFonts w:ascii="Calibri" w:hAnsi="Calibri" w:cs="Calibri" w:eastAsia="Calibri"/>
+          <w:color w:val="auto"/>
+          <w:spacing w:val="0"/>
+          <w:position w:val="0"/>
+          <w:sz w:val="28"/>
+          <w:shd w:fill="auto" w:val="clear"/>
+        </w:rPr>
+      </w:pPr>
+      <w:r>
+        <w:object w:dxaOrig="9759" w:dyaOrig="4292">
+          <v:rect xmlns:o="urn:schemas-microsoft-com:office:office" xmlns:v="urn:schemas-microsoft-com:vml" id="rectole0000000005" style="width:487.950000pt;height:214.600000pt" o:preferrelative="t" o:ole="">
             <o:lock v:ext="edit"/>
             <v:imagedata xmlns:r="http://schemas.openxmlformats.org/officeDocument/2006/relationships" r:id="docRId11" o:title=""/>
           </v:rect>
@@ -1740,48 +1484,26 @@
           <w:sz w:val="28"/>
           <w:shd w:fill="auto" w:val="clear"/>
         </w:rPr>
-        <w:t xml:space="preserve">Ако програмата работи с повече от една нишка ползваме същият рекурсивен алгоритъм, но паралелизиран</w:t>
-      </w:r>
-      <w:r>
-        <w:rPr>
-          <w:rFonts w:ascii="Calibri" w:hAnsi="Calibri" w:cs="Calibri" w:eastAsia="Calibri"/>
-          <w:color w:val="auto"/>
-          <w:spacing w:val="0"/>
-          <w:position w:val="0"/>
-          <w:sz w:val="28"/>
-          <w:shd w:fill="auto" w:val="clear"/>
-        </w:rPr>
-        <w:t xml:space="preserve"> </w:t>
-      </w:r>
-      <w:r>
-        <w:rPr>
-          <w:rFonts w:ascii="Calibri" w:hAnsi="Calibri" w:cs="Calibri" w:eastAsia="Calibri"/>
-          <w:color w:val="auto"/>
-          <w:spacing w:val="0"/>
-          <w:position w:val="0"/>
-          <w:sz w:val="28"/>
-          <w:shd w:fill="auto" w:val="clear"/>
-        </w:rPr>
-        <w:t xml:space="preserve">използвайки басейна от нишки. </w:t>
-      </w:r>
-    </w:p>
-    <w:p>
-      <w:pPr>
-        <w:spacing w:before="0" w:after="200" w:line="240"/>
-        <w:ind w:right="0" w:left="0" w:firstLine="0"/>
-        <w:jc w:val="left"/>
-        <w:rPr>
-          <w:rFonts w:ascii="Calibri" w:hAnsi="Calibri" w:cs="Calibri" w:eastAsia="Calibri"/>
-          <w:color w:val="auto"/>
-          <w:spacing w:val="0"/>
-          <w:position w:val="0"/>
-          <w:sz w:val="28"/>
-          <w:shd w:fill="auto" w:val="clear"/>
-        </w:rPr>
-      </w:pPr>
-      <w:r>
-        <w:object w:dxaOrig="9996" w:dyaOrig="4536">
-          <v:rect xmlns:o="urn:schemas-microsoft-com:office:office" xmlns:v="urn:schemas-microsoft-com:vml" id="rectole0000000006" style="width:499.800000pt;height:226.800000pt" o:preferrelative="t" o:ole="">
+        <w:t xml:space="preserve">Ако програмата работи с повече от една нишка ползваме същият рекурсивен алгоритъм, но паралелизиран използвайки басейна от нишки. </w:t>
+      </w:r>
+    </w:p>
+    <w:p>
+      <w:pPr>
+        <w:spacing w:before="0" w:after="200" w:line="240"/>
+        <w:ind w:right="0" w:left="0" w:firstLine="0"/>
+        <w:jc w:val="left"/>
+        <w:rPr>
+          <w:rFonts w:ascii="Calibri" w:hAnsi="Calibri" w:cs="Calibri" w:eastAsia="Calibri"/>
+          <w:color w:val="auto"/>
+          <w:spacing w:val="0"/>
+          <w:position w:val="0"/>
+          <w:sz w:val="28"/>
+          <w:shd w:fill="auto" w:val="clear"/>
+        </w:rPr>
+      </w:pPr>
+      <w:r>
+        <w:object w:dxaOrig="10123" w:dyaOrig="4596">
+          <v:rect xmlns:o="urn:schemas-microsoft-com:office:office" xmlns:v="urn:schemas-microsoft-com:vml" id="rectole0000000006" style="width:506.150000pt;height:229.800000pt" o:preferrelative="t" o:ole="">
             <o:lock v:ext="edit"/>
             <v:imagedata xmlns:r="http://schemas.openxmlformats.org/officeDocument/2006/relationships" r:id="docRId13" o:title=""/>
           </v:rect>
@@ -1853,8 +1575,8 @@
         </w:rPr>
       </w:pPr>
       <w:r>
-        <w:object w:dxaOrig="8640" w:dyaOrig="3312">
-          <v:rect xmlns:o="urn:schemas-microsoft-com:office:office" xmlns:v="urn:schemas-microsoft-com:vml" id="rectole0000000007" style="width:432.000000pt;height:165.600000pt" o:preferrelative="t" o:ole="">
+        <w:object w:dxaOrig="8747" w:dyaOrig="3361">
+          <v:rect xmlns:o="urn:schemas-microsoft-com:office:office" xmlns:v="urn:schemas-microsoft-com:vml" id="rectole0000000007" style="width:437.350000pt;height:168.050000pt" o:preferrelative="t" o:ole="">
             <o:lock v:ext="edit"/>
             <v:imagedata xmlns:r="http://schemas.openxmlformats.org/officeDocument/2006/relationships" r:id="docRId15" o:title=""/>
           </v:rect>
@@ -1903,8 +1625,8 @@
         </w:rPr>
       </w:pPr>
       <w:r>
-        <w:object w:dxaOrig="10200" w:dyaOrig="3012">
-          <v:rect xmlns:o="urn:schemas-microsoft-com:office:office" xmlns:v="urn:schemas-microsoft-com:vml" id="rectole0000000008" style="width:510.000000pt;height:150.600000pt" o:preferrelative="t" o:ole="">
+        <w:object w:dxaOrig="10326" w:dyaOrig="3057">
+          <v:rect xmlns:o="urn:schemas-microsoft-com:office:office" xmlns:v="urn:schemas-microsoft-com:vml" id="rectole0000000008" style="width:516.300000pt;height:152.850000pt" o:preferrelative="t" o:ole="">
             <o:lock v:ext="edit"/>
             <v:imagedata xmlns:r="http://schemas.openxmlformats.org/officeDocument/2006/relationships" r:id="docRId17" o:title=""/>
           </v:rect>
@@ -1927,8 +1649,8 @@
         </w:rPr>
       </w:pPr>
       <w:r>
-        <w:object w:dxaOrig="10535" w:dyaOrig="2424">
-          <v:rect xmlns:o="urn:schemas-microsoft-com:office:office" xmlns:v="urn:schemas-microsoft-com:vml" id="rectole0000000009" style="width:526.750000pt;height:121.200000pt" o:preferrelative="t" o:ole="">
+        <w:object w:dxaOrig="10670" w:dyaOrig="2449">
+          <v:rect xmlns:o="urn:schemas-microsoft-com:office:office" xmlns:v="urn:schemas-microsoft-com:vml" id="rectole0000000009" style="width:533.500000pt;height:122.450000pt" o:preferrelative="t" o:ole="">
             <o:lock v:ext="edit"/>
             <v:imagedata xmlns:r="http://schemas.openxmlformats.org/officeDocument/2006/relationships" r:id="docRId19" o:title=""/>
           </v:rect>
@@ -2254,8 +1976,8 @@
         </w:rPr>
       </w:pPr>
       <w:r>
-        <w:object w:dxaOrig="7452" w:dyaOrig="756">
-          <v:rect xmlns:o="urn:schemas-microsoft-com:office:office" xmlns:v="urn:schemas-microsoft-com:vml" id="rectole0000000010" style="width:372.600000pt;height:37.800000pt" o:preferrelative="t" o:ole="">
+        <w:object w:dxaOrig="7552" w:dyaOrig="769">
+          <v:rect xmlns:o="urn:schemas-microsoft-com:office:office" xmlns:v="urn:schemas-microsoft-com:vml" id="rectole0000000010" style="width:377.600000pt;height:38.450000pt" o:preferrelative="t" o:ole="">
             <o:lock v:ext="edit"/>
             <v:imagedata xmlns:r="http://schemas.openxmlformats.org/officeDocument/2006/relationships" r:id="docRId21" o:title=""/>
           </v:rect>
@@ -2301,13 +2023,13 @@
           <w:color w:val="auto"/>
           <w:spacing w:val="0"/>
           <w:position w:val="0"/>
-          <w:sz w:val="28"/>
-          <w:shd w:fill="auto" w:val="clear"/>
-        </w:rPr>
-      </w:pPr>
-      <w:r>
-        <w:object w:dxaOrig="6275" w:dyaOrig="5796">
-          <v:rect xmlns:o="urn:schemas-microsoft-com:office:office" xmlns:v="urn:schemas-microsoft-com:vml" id="rectole0000000011" style="width:313.750000pt;height:289.800000pt" o:preferrelative="t" o:ole="">
+          <w:sz w:val="22"/>
+          <w:shd w:fill="auto" w:val="clear"/>
+        </w:rPr>
+      </w:pPr>
+      <w:r>
+        <w:object w:dxaOrig="6357" w:dyaOrig="5871">
+          <v:rect xmlns:o="urn:schemas-microsoft-com:office:office" xmlns:v="urn:schemas-microsoft-com:vml" id="rectole0000000011" style="width:317.850000pt;height:293.550000pt" o:preferrelative="t" o:ole="">
             <o:lock v:ext="edit"/>
             <v:imagedata xmlns:r="http://schemas.openxmlformats.org/officeDocument/2006/relationships" r:id="docRId23" o:title=""/>
           </v:rect>
@@ -2325,6 +2047,298 @@
           <w:color w:val="auto"/>
           <w:spacing w:val="0"/>
           <w:position w:val="0"/>
+          <w:sz w:val="28"/>
+          <w:shd w:fill="auto" w:val="clear"/>
+        </w:rPr>
+      </w:pPr>
+      <w:r>
+        <w:rPr>
+          <w:rFonts w:ascii="Calibri" w:hAnsi="Calibri" w:cs="Calibri" w:eastAsia="Calibri"/>
+          <w:color w:val="auto"/>
+          <w:spacing w:val="0"/>
+          <w:position w:val="0"/>
+          <w:sz w:val="28"/>
+          <w:shd w:fill="auto" w:val="clear"/>
+        </w:rPr>
+        <w:t xml:space="preserve">По поздразбиране елементите на матрицата </w:t>
+      </w:r>
+      <w:r>
+        <w:rPr>
+          <w:rFonts w:ascii="Calibri" w:hAnsi="Calibri" w:cs="Calibri" w:eastAsia="Calibri"/>
+          <w:color w:val="auto"/>
+          <w:spacing w:val="0"/>
+          <w:position w:val="0"/>
+          <w:sz w:val="28"/>
+          <w:shd w:fill="auto" w:val="clear"/>
+        </w:rPr>
+        <w:t xml:space="preserve">(</w:t>
+      </w:r>
+      <w:r>
+        <w:rPr>
+          <w:rFonts w:ascii="Calibri" w:hAnsi="Calibri" w:cs="Calibri" w:eastAsia="Calibri"/>
+          <w:color w:val="auto"/>
+          <w:spacing w:val="0"/>
+          <w:position w:val="0"/>
+          <w:sz w:val="28"/>
+          <w:shd w:fill="auto" w:val="clear"/>
+        </w:rPr>
+        <w:t xml:space="preserve">ако я генерираме ние</w:t>
+      </w:r>
+      <w:r>
+        <w:rPr>
+          <w:rFonts w:ascii="Calibri" w:hAnsi="Calibri" w:cs="Calibri" w:eastAsia="Calibri"/>
+          <w:color w:val="auto"/>
+          <w:spacing w:val="0"/>
+          <w:position w:val="0"/>
+          <w:sz w:val="28"/>
+          <w:shd w:fill="auto" w:val="clear"/>
+        </w:rPr>
+        <w:t xml:space="preserve">)</w:t>
+      </w:r>
+      <w:r>
+        <w:rPr>
+          <w:rFonts w:ascii="Calibri" w:hAnsi="Calibri" w:cs="Calibri" w:eastAsia="Calibri"/>
+          <w:color w:val="auto"/>
+          <w:spacing w:val="0"/>
+          <w:position w:val="0"/>
+          <w:sz w:val="28"/>
+          <w:shd w:fill="auto" w:val="clear"/>
+        </w:rPr>
+        <w:t xml:space="preserve"> ще бъдат в интервала </w:t>
+      </w:r>
+      <w:r>
+        <w:rPr>
+          <w:rFonts w:ascii="Calibri" w:hAnsi="Calibri" w:cs="Calibri" w:eastAsia="Calibri"/>
+          <w:color w:val="auto"/>
+          <w:spacing w:val="0"/>
+          <w:position w:val="0"/>
+          <w:sz w:val="28"/>
+          <w:shd w:fill="auto" w:val="clear"/>
+        </w:rPr>
+        <w:t xml:space="preserve">[-10, 10]</w:t>
+      </w:r>
+      <w:r>
+        <w:rPr>
+          <w:rFonts w:ascii="Calibri" w:hAnsi="Calibri" w:cs="Calibri" w:eastAsia="Calibri"/>
+          <w:color w:val="auto"/>
+          <w:spacing w:val="0"/>
+          <w:position w:val="0"/>
+          <w:sz w:val="28"/>
+          <w:shd w:fill="auto" w:val="clear"/>
+        </w:rPr>
+        <w:t xml:space="preserve"> и ще бъдат форматирани до 2 знака след десетичната запетая. Това разбира се е конфигурируемо</w:t>
+      </w:r>
+      <w:r>
+        <w:rPr>
+          <w:rFonts w:ascii="Calibri" w:hAnsi="Calibri" w:cs="Calibri" w:eastAsia="Calibri"/>
+          <w:color w:val="auto"/>
+          <w:spacing w:val="0"/>
+          <w:position w:val="0"/>
+          <w:sz w:val="28"/>
+          <w:shd w:fill="auto" w:val="clear"/>
+        </w:rPr>
+        <w:t xml:space="preserve"> </w:t>
+      </w:r>
+      <w:r>
+        <w:rPr>
+          <w:rFonts w:ascii="Calibri" w:hAnsi="Calibri" w:cs="Calibri" w:eastAsia="Calibri"/>
+          <w:color w:val="auto"/>
+          <w:spacing w:val="0"/>
+          <w:position w:val="0"/>
+          <w:sz w:val="28"/>
+          <w:shd w:fill="auto" w:val="clear"/>
+        </w:rPr>
+        <w:t xml:space="preserve">и за целта можем да запишем тези стойности в конфигурационен файл. Програмата при стартиране чете от файла </w:t>
+      </w:r>
+      <w:r>
+        <w:rPr>
+          <w:rFonts w:ascii="Calibri" w:hAnsi="Calibri" w:cs="Calibri" w:eastAsia="Calibri"/>
+          <w:b/>
+          <w:color w:val="auto"/>
+          <w:spacing w:val="0"/>
+          <w:position w:val="0"/>
+          <w:sz w:val="28"/>
+          <w:shd w:fill="auto" w:val="clear"/>
+        </w:rPr>
+        <w:t xml:space="preserve">matrix.properties</w:t>
+      </w:r>
+      <w:r>
+        <w:rPr>
+          <w:rFonts w:ascii="Calibri" w:hAnsi="Calibri" w:cs="Calibri" w:eastAsia="Calibri"/>
+          <w:color w:val="auto"/>
+          <w:spacing w:val="0"/>
+          <w:position w:val="0"/>
+          <w:sz w:val="28"/>
+          <w:shd w:fill="auto" w:val="clear"/>
+        </w:rPr>
+        <w:t xml:space="preserve"> и изчита всичките атрибути които са и подадени.</w:t>
+      </w:r>
+    </w:p>
+    <w:p>
+      <w:pPr>
+        <w:spacing w:before="0" w:after="200" w:line="240"/>
+        <w:ind w:right="0" w:left="0" w:firstLine="0"/>
+        <w:jc w:val="left"/>
+        <w:rPr>
+          <w:rFonts w:ascii="Calibri" w:hAnsi="Calibri" w:cs="Calibri" w:eastAsia="Calibri"/>
+          <w:color w:val="auto"/>
+          <w:spacing w:val="0"/>
+          <w:position w:val="0"/>
+          <w:sz w:val="28"/>
+          <w:shd w:fill="auto" w:val="clear"/>
+        </w:rPr>
+      </w:pPr>
+      <w:r>
+        <w:rPr>
+          <w:rFonts w:ascii="Calibri" w:hAnsi="Calibri" w:cs="Calibri" w:eastAsia="Calibri"/>
+          <w:color w:val="auto"/>
+          <w:spacing w:val="0"/>
+          <w:position w:val="0"/>
+          <w:sz w:val="28"/>
+          <w:shd w:fill="auto" w:val="clear"/>
+        </w:rPr>
+        <w:t xml:space="preserve">Пример за съдържанието на </w:t>
+      </w:r>
+      <w:r>
+        <w:rPr>
+          <w:rFonts w:ascii="Calibri" w:hAnsi="Calibri" w:cs="Calibri" w:eastAsia="Calibri"/>
+          <w:b/>
+          <w:color w:val="auto"/>
+          <w:spacing w:val="0"/>
+          <w:position w:val="0"/>
+          <w:sz w:val="28"/>
+          <w:shd w:fill="auto" w:val="clear"/>
+        </w:rPr>
+        <w:t xml:space="preserve">matrix.properties</w:t>
+      </w:r>
+      <w:r>
+        <w:rPr>
+          <w:rFonts w:ascii="Calibri" w:hAnsi="Calibri" w:cs="Calibri" w:eastAsia="Calibri"/>
+          <w:color w:val="auto"/>
+          <w:spacing w:val="0"/>
+          <w:position w:val="0"/>
+          <w:sz w:val="28"/>
+          <w:shd w:fill="auto" w:val="clear"/>
+        </w:rPr>
+        <w:t xml:space="preserve"> </w:t>
+      </w:r>
+      <w:r>
+        <w:rPr>
+          <w:rFonts w:ascii="Calibri" w:hAnsi="Calibri" w:cs="Calibri" w:eastAsia="Calibri"/>
+          <w:color w:val="auto"/>
+          <w:spacing w:val="0"/>
+          <w:position w:val="0"/>
+          <w:sz w:val="28"/>
+          <w:shd w:fill="auto" w:val="clear"/>
+        </w:rPr>
+        <w:t xml:space="preserve">файла</w:t>
+      </w:r>
+      <w:r>
+        <w:rPr>
+          <w:rFonts w:ascii="Calibri" w:hAnsi="Calibri" w:cs="Calibri" w:eastAsia="Calibri"/>
+          <w:color w:val="auto"/>
+          <w:spacing w:val="0"/>
+          <w:position w:val="0"/>
+          <w:sz w:val="28"/>
+          <w:shd w:fill="auto" w:val="clear"/>
+        </w:rPr>
+        <w:t xml:space="preserve">:</w:t>
+      </w:r>
+    </w:p>
+    <w:p>
+      <w:pPr>
+        <w:spacing w:before="0" w:after="200" w:line="240"/>
+        <w:ind w:right="0" w:left="0" w:firstLine="0"/>
+        <w:jc w:val="left"/>
+        <w:rPr>
+          <w:rFonts w:ascii="Calibri" w:hAnsi="Calibri" w:cs="Calibri" w:eastAsia="Calibri"/>
+          <w:b/>
+          <w:color w:val="auto"/>
+          <w:spacing w:val="0"/>
+          <w:position w:val="0"/>
+          <w:sz w:val="28"/>
+          <w:shd w:fill="auto" w:val="clear"/>
+        </w:rPr>
+      </w:pPr>
+      <w:r>
+        <w:rPr>
+          <w:rFonts w:ascii="Calibri" w:hAnsi="Calibri" w:cs="Calibri" w:eastAsia="Calibri"/>
+          <w:b/>
+          <w:color w:val="auto"/>
+          <w:spacing w:val="0"/>
+          <w:position w:val="0"/>
+          <w:sz w:val="28"/>
+          <w:shd w:fill="auto" w:val="clear"/>
+        </w:rPr>
+        <w:t xml:space="preserve">upper.bound=100</w:t>
+      </w:r>
+    </w:p>
+    <w:p>
+      <w:pPr>
+        <w:spacing w:before="0" w:after="200" w:line="240"/>
+        <w:ind w:right="0" w:left="0" w:firstLine="0"/>
+        <w:jc w:val="left"/>
+        <w:rPr>
+          <w:rFonts w:ascii="Calibri" w:hAnsi="Calibri" w:cs="Calibri" w:eastAsia="Calibri"/>
+          <w:b/>
+          <w:color w:val="auto"/>
+          <w:spacing w:val="0"/>
+          <w:position w:val="0"/>
+          <w:sz w:val="28"/>
+          <w:shd w:fill="auto" w:val="clear"/>
+        </w:rPr>
+      </w:pPr>
+      <w:r>
+        <w:rPr>
+          <w:rFonts w:ascii="Calibri" w:hAnsi="Calibri" w:cs="Calibri" w:eastAsia="Calibri"/>
+          <w:b/>
+          <w:color w:val="auto"/>
+          <w:spacing w:val="0"/>
+          <w:position w:val="0"/>
+          <w:sz w:val="28"/>
+          <w:shd w:fill="auto" w:val="clear"/>
+        </w:rPr>
+        <w:t xml:space="preserve">lower.bound=-100</w:t>
+      </w:r>
+    </w:p>
+    <w:p>
+      <w:pPr>
+        <w:spacing w:before="0" w:after="200" w:line="240"/>
+        <w:ind w:right="0" w:left="0" w:firstLine="0"/>
+        <w:jc w:val="left"/>
+        <w:rPr>
+          <w:rFonts w:ascii="Calibri" w:hAnsi="Calibri" w:cs="Calibri" w:eastAsia="Calibri"/>
+          <w:b/>
+          <w:color w:val="auto"/>
+          <w:spacing w:val="0"/>
+          <w:position w:val="0"/>
+          <w:sz w:val="28"/>
+          <w:shd w:fill="auto" w:val="clear"/>
+        </w:rPr>
+      </w:pPr>
+      <w:r>
+        <w:rPr>
+          <w:rFonts w:ascii="Calibri" w:hAnsi="Calibri" w:cs="Calibri" w:eastAsia="Calibri"/>
+          <w:b/>
+          <w:color w:val="auto"/>
+          <w:spacing w:val="0"/>
+          <w:position w:val="0"/>
+          <w:sz w:val="28"/>
+          <w:shd w:fill="auto" w:val="clear"/>
+        </w:rPr>
+        <w:t xml:space="preserve">decimal.format=#.000</w:t>
+      </w:r>
+    </w:p>
+    <w:p>
+      <w:pPr>
+        <w:spacing w:before="0" w:after="200" w:line="240"/>
+        <w:ind w:right="0" w:left="0" w:firstLine="0"/>
+        <w:jc w:val="left"/>
+        <w:rPr>
+          <w:rFonts w:ascii="Calibri" w:hAnsi="Calibri" w:cs="Calibri" w:eastAsia="Calibri"/>
+          <w:color w:val="auto"/>
+          <w:spacing w:val="0"/>
+          <w:position w:val="0"/>
           <w:sz w:val="48"/>
           <w:shd w:fill="auto" w:val="clear"/>
         </w:rPr>
@@ -2351,6 +2365,313 @@
         </w:rPr>
         <w:t xml:space="preserve">Резултати</w:t>
       </w:r>
+    </w:p>
+    <w:p>
+      <w:pPr>
+        <w:spacing w:before="0" w:after="200" w:line="240"/>
+        <w:ind w:right="0" w:left="0" w:firstLine="0"/>
+        <w:jc w:val="left"/>
+        <w:rPr>
+          <w:rFonts w:ascii="Calibri" w:hAnsi="Calibri" w:cs="Calibri" w:eastAsia="Calibri"/>
+          <w:color w:val="auto"/>
+          <w:spacing w:val="0"/>
+          <w:position w:val="0"/>
+          <w:sz w:val="28"/>
+          <w:shd w:fill="auto" w:val="clear"/>
+        </w:rPr>
+      </w:pPr>
+      <w:r>
+        <w:rPr>
+          <w:rFonts w:ascii="Calibri" w:hAnsi="Calibri" w:cs="Calibri" w:eastAsia="Calibri"/>
+          <w:color w:val="auto"/>
+          <w:spacing w:val="0"/>
+          <w:position w:val="0"/>
+          <w:sz w:val="28"/>
+          <w:shd w:fill="auto" w:val="clear"/>
+        </w:rPr>
+        <w:t xml:space="preserve">Ще покажем резултати от изпълнението на програмата като я извикаме със следните командни параметри</w:t>
+      </w:r>
+      <w:r>
+        <w:rPr>
+          <w:rFonts w:ascii="Calibri" w:hAnsi="Calibri" w:cs="Calibri" w:eastAsia="Calibri"/>
+          <w:color w:val="auto"/>
+          <w:spacing w:val="0"/>
+          <w:position w:val="0"/>
+          <w:sz w:val="28"/>
+          <w:shd w:fill="auto" w:val="clear"/>
+        </w:rPr>
+        <w:t xml:space="preserve">:</w:t>
+      </w:r>
+    </w:p>
+    <w:p>
+      <w:pPr>
+        <w:spacing w:before="0" w:after="200" w:line="240"/>
+        <w:ind w:right="0" w:left="0" w:firstLine="0"/>
+        <w:jc w:val="left"/>
+        <w:rPr>
+          <w:rFonts w:ascii="Calibri" w:hAnsi="Calibri" w:cs="Calibri" w:eastAsia="Calibri"/>
+          <w:b/>
+          <w:color w:val="auto"/>
+          <w:spacing w:val="0"/>
+          <w:position w:val="0"/>
+          <w:sz w:val="28"/>
+          <w:shd w:fill="auto" w:val="clear"/>
+        </w:rPr>
+      </w:pPr>
+      <w:r>
+        <w:rPr>
+          <w:rFonts w:ascii="Calibri" w:hAnsi="Calibri" w:cs="Calibri" w:eastAsia="Calibri"/>
+          <w:b/>
+          <w:color w:val="auto"/>
+          <w:spacing w:val="0"/>
+          <w:position w:val="0"/>
+          <w:sz w:val="28"/>
+          <w:shd w:fill="auto" w:val="clear"/>
+        </w:rPr>
+        <w:t xml:space="preserve">-</w:t>
+      </w:r>
+      <w:r>
+        <w:rPr>
+          <w:rFonts w:ascii="Calibri" w:hAnsi="Calibri" w:cs="Calibri" w:eastAsia="Calibri"/>
+          <w:b/>
+          <w:color w:val="auto"/>
+          <w:spacing w:val="0"/>
+          <w:position w:val="0"/>
+          <w:sz w:val="28"/>
+          <w:shd w:fill="auto" w:val="clear"/>
+        </w:rPr>
+        <w:t xml:space="preserve">n 13 - </w:t>
+      </w:r>
+      <w:r>
+        <w:rPr>
+          <w:rFonts w:ascii="Calibri" w:hAnsi="Calibri" w:cs="Calibri" w:eastAsia="Calibri"/>
+          <w:b/>
+          <w:color w:val="auto"/>
+          <w:spacing w:val="0"/>
+          <w:position w:val="0"/>
+          <w:sz w:val="28"/>
+          <w:shd w:fill="auto" w:val="clear"/>
+        </w:rPr>
+        <w:t xml:space="preserve">Създаваме матрица с размер 13 </w:t>
+      </w:r>
+      <w:r>
+        <w:rPr>
+          <w:rFonts w:ascii="Calibri" w:hAnsi="Calibri" w:cs="Calibri" w:eastAsia="Calibri"/>
+          <w:b/>
+          <w:color w:val="auto"/>
+          <w:spacing w:val="0"/>
+          <w:position w:val="0"/>
+          <w:sz w:val="28"/>
+          <w:shd w:fill="auto" w:val="clear"/>
+        </w:rPr>
+        <w:t xml:space="preserve">x 13;</w:t>
+      </w:r>
+    </w:p>
+    <w:p>
+      <w:pPr>
+        <w:spacing w:before="0" w:after="200" w:line="240"/>
+        <w:ind w:right="0" w:left="0" w:firstLine="0"/>
+        <w:jc w:val="left"/>
+        <w:rPr>
+          <w:rFonts w:ascii="Calibri" w:hAnsi="Calibri" w:cs="Calibri" w:eastAsia="Calibri"/>
+          <w:b/>
+          <w:color w:val="auto"/>
+          <w:spacing w:val="0"/>
+          <w:position w:val="0"/>
+          <w:sz w:val="28"/>
+          <w:shd w:fill="auto" w:val="clear"/>
+        </w:rPr>
+      </w:pPr>
+      <w:r>
+        <w:rPr>
+          <w:rFonts w:ascii="Calibri" w:hAnsi="Calibri" w:cs="Calibri" w:eastAsia="Calibri"/>
+          <w:b/>
+          <w:color w:val="auto"/>
+          <w:spacing w:val="0"/>
+          <w:position w:val="0"/>
+          <w:sz w:val="28"/>
+          <w:shd w:fill="auto" w:val="clear"/>
+        </w:rPr>
+        <w:t xml:space="preserve">- t N - N </w:t>
+      </w:r>
+      <w:r>
+        <w:rPr>
+          <w:rFonts w:ascii="Calibri" w:hAnsi="Calibri" w:cs="Calibri" w:eastAsia="Calibri"/>
+          <w:b/>
+          <w:color w:val="auto"/>
+          <w:spacing w:val="0"/>
+          <w:position w:val="0"/>
+          <w:sz w:val="28"/>
+          <w:shd w:fill="auto" w:val="clear"/>
+        </w:rPr>
+        <w:t xml:space="preserve">ще варира от 1 до 20</w:t>
+      </w:r>
+    </w:p>
+    <w:p>
+      <w:pPr>
+        <w:spacing w:before="0" w:after="200" w:line="240"/>
+        <w:ind w:right="0" w:left="0" w:firstLine="0"/>
+        <w:jc w:val="left"/>
+        <w:rPr>
+          <w:rFonts w:ascii="Calibri" w:hAnsi="Calibri" w:cs="Calibri" w:eastAsia="Calibri"/>
+          <w:b/>
+          <w:color w:val="auto"/>
+          <w:spacing w:val="0"/>
+          <w:position w:val="0"/>
+          <w:sz w:val="28"/>
+          <w:shd w:fill="auto" w:val="clear"/>
+        </w:rPr>
+      </w:pPr>
+      <w:r>
+        <w:rPr>
+          <w:rFonts w:ascii="Calibri" w:hAnsi="Calibri" w:cs="Calibri" w:eastAsia="Calibri"/>
+          <w:b/>
+          <w:color w:val="auto"/>
+          <w:spacing w:val="0"/>
+          <w:position w:val="0"/>
+          <w:sz w:val="28"/>
+          <w:shd w:fill="auto" w:val="clear"/>
+        </w:rPr>
+        <w:t xml:space="preserve">- q </w:t>
+      </w:r>
+      <w:r>
+        <w:rPr>
+          <w:rFonts w:ascii="Calibri" w:hAnsi="Calibri" w:cs="Calibri" w:eastAsia="Calibri"/>
+          <w:b/>
+          <w:color w:val="auto"/>
+          <w:spacing w:val="0"/>
+          <w:position w:val="0"/>
+          <w:sz w:val="28"/>
+          <w:shd w:fill="auto" w:val="clear"/>
+        </w:rPr>
+        <w:t xml:space="preserve">- тих режим</w:t>
+      </w:r>
+    </w:p>
+    <w:p>
+      <w:pPr>
+        <w:spacing w:before="0" w:after="200" w:line="240"/>
+        <w:ind w:right="0" w:left="0" w:firstLine="0"/>
+        <w:jc w:val="left"/>
+        <w:rPr>
+          <w:rFonts w:ascii="Calibri" w:hAnsi="Calibri" w:cs="Calibri" w:eastAsia="Calibri"/>
+          <w:color w:val="auto"/>
+          <w:spacing w:val="0"/>
+          <w:position w:val="0"/>
+          <w:sz w:val="28"/>
+          <w:shd w:fill="auto" w:val="clear"/>
+        </w:rPr>
+      </w:pPr>
+      <w:r>
+        <w:rPr>
+          <w:rFonts w:ascii="Calibri" w:hAnsi="Calibri" w:cs="Calibri" w:eastAsia="Calibri"/>
+          <w:color w:val="auto"/>
+          <w:spacing w:val="0"/>
+          <w:position w:val="0"/>
+          <w:sz w:val="28"/>
+          <w:shd w:fill="auto" w:val="clear"/>
+        </w:rPr>
+        <w:t xml:space="preserve">Тестовете са изпълнени на 2 машини със следните параметри</w:t>
+      </w:r>
+      <w:r>
+        <w:rPr>
+          <w:rFonts w:ascii="Calibri" w:hAnsi="Calibri" w:cs="Calibri" w:eastAsia="Calibri"/>
+          <w:color w:val="auto"/>
+          <w:spacing w:val="0"/>
+          <w:position w:val="0"/>
+          <w:sz w:val="28"/>
+          <w:shd w:fill="auto" w:val="clear"/>
+        </w:rPr>
+        <w:t xml:space="preserve">:</w:t>
+      </w:r>
+    </w:p>
+    <w:p>
+      <w:pPr>
+        <w:spacing w:before="0" w:after="200" w:line="240"/>
+        <w:ind w:right="0" w:left="0" w:firstLine="0"/>
+        <w:jc w:val="left"/>
+        <w:rPr>
+          <w:rFonts w:ascii="Calibri" w:hAnsi="Calibri" w:cs="Calibri" w:eastAsia="Calibri"/>
+          <w:color w:val="auto"/>
+          <w:spacing w:val="0"/>
+          <w:position w:val="0"/>
+          <w:sz w:val="28"/>
+          <w:shd w:fill="auto" w:val="clear"/>
+        </w:rPr>
+      </w:pPr>
+      <w:r>
+        <w:rPr>
+          <w:rFonts w:ascii="Calibri" w:hAnsi="Calibri" w:cs="Calibri" w:eastAsia="Calibri"/>
+          <w:color w:val="auto"/>
+          <w:spacing w:val="0"/>
+          <w:position w:val="0"/>
+          <w:sz w:val="28"/>
+          <w:shd w:fill="auto" w:val="clear"/>
+        </w:rPr>
+        <w:t xml:space="preserve">Машина </w:t>
+      </w:r>
+      <w:r>
+        <w:rPr>
+          <w:rFonts w:ascii="Calibri" w:hAnsi="Calibri" w:cs="Calibri" w:eastAsia="Calibri"/>
+          <w:color w:val="auto"/>
+          <w:spacing w:val="0"/>
+          <w:position w:val="0"/>
+          <w:sz w:val="28"/>
+          <w:shd w:fill="auto" w:val="clear"/>
+        </w:rPr>
+        <w:t xml:space="preserve">A -</w:t>
+      </w:r>
+    </w:p>
+    <w:p>
+      <w:pPr>
+        <w:spacing w:before="0" w:after="200" w:line="240"/>
+        <w:ind w:right="0" w:left="0" w:firstLine="0"/>
+        <w:jc w:val="left"/>
+        <w:rPr>
+          <w:rFonts w:ascii="Calibri" w:hAnsi="Calibri" w:cs="Calibri" w:eastAsia="Calibri"/>
+          <w:color w:val="auto"/>
+          <w:spacing w:val="0"/>
+          <w:position w:val="0"/>
+          <w:sz w:val="28"/>
+          <w:shd w:fill="auto" w:val="clear"/>
+        </w:rPr>
+      </w:pPr>
+      <w:r>
+        <w:rPr>
+          <w:rFonts w:ascii="Calibri" w:hAnsi="Calibri" w:cs="Calibri" w:eastAsia="Calibri"/>
+          <w:color w:val="auto"/>
+          <w:spacing w:val="0"/>
+          <w:position w:val="0"/>
+          <w:sz w:val="28"/>
+          <w:shd w:fill="auto" w:val="clear"/>
+        </w:rPr>
+        <w:t xml:space="preserve">Машина </w:t>
+      </w:r>
+      <w:r>
+        <w:rPr>
+          <w:rFonts w:ascii="Calibri" w:hAnsi="Calibri" w:cs="Calibri" w:eastAsia="Calibri"/>
+          <w:color w:val="auto"/>
+          <w:spacing w:val="0"/>
+          <w:position w:val="0"/>
+          <w:sz w:val="28"/>
+          <w:shd w:fill="auto" w:val="clear"/>
+        </w:rPr>
+        <w:t xml:space="preserve">B - </w:t>
+      </w:r>
+    </w:p>
+    <w:p>
+      <w:pPr>
+        <w:spacing w:before="0" w:after="200" w:line="240"/>
+        <w:ind w:right="0" w:left="0" w:firstLine="0"/>
+        <w:jc w:val="left"/>
+        <w:rPr>
+          <w:rFonts w:ascii="Calibri" w:hAnsi="Calibri" w:cs="Calibri" w:eastAsia="Calibri"/>
+          <w:color w:val="auto"/>
+          <w:spacing w:val="0"/>
+          <w:position w:val="0"/>
+          <w:sz w:val="28"/>
+          <w:shd w:fill="auto" w:val="clear"/>
+        </w:rPr>
+      </w:pPr>
     </w:p>
     <w:p>
       <w:pPr>

</xml_diff>

<commit_message>
Add diagrams to the project
</commit_message>
<xml_diff>
--- a/SPO_81279.docx
+++ b/SPO_81279.docx
@@ -20,8 +20,8 @@
         </w:rPr>
       </w:pPr>
       <w:r>
-        <w:object w:dxaOrig="5142" w:dyaOrig="5081">
-          <v:rect xmlns:o="urn:schemas-microsoft-com:office:office" xmlns:v="urn:schemas-microsoft-com:vml" id="rectole0000000000" style="width:257.100000pt;height:254.050000pt" o:preferrelative="t" o:ole="">
+        <w:object w:dxaOrig="4343" w:dyaOrig="4284">
+          <v:rect xmlns:o="urn:schemas-microsoft-com:office:office" xmlns:v="urn:schemas-microsoft-com:vml" id="rectole0000000000" style="width:217.150000pt;height:214.200000pt" o:preferrelative="t" o:ole="">
             <o:lock v:ext="edit"/>
             <v:imagedata xmlns:r="http://schemas.openxmlformats.org/officeDocument/2006/relationships" r:id="docRId1" o:title=""/>
           </v:rect>
@@ -131,6 +131,95 @@
           <w:color w:val="auto"/>
           <w:spacing w:val="0"/>
           <w:position w:val="0"/>
+          <w:sz w:val="56"/>
+          <w:shd w:fill="auto" w:val="clear"/>
+        </w:rPr>
+      </w:pPr>
+    </w:p>
+    <w:p>
+      <w:pPr>
+        <w:spacing w:before="0" w:after="200" w:line="276"/>
+        <w:ind w:right="0" w:left="0" w:firstLine="0"/>
+        <w:jc w:val="center"/>
+        <w:rPr>
+          <w:rFonts w:ascii="Calibri" w:hAnsi="Calibri" w:cs="Calibri" w:eastAsia="Calibri"/>
+          <w:color w:val="auto"/>
+          <w:spacing w:val="0"/>
+          <w:position w:val="0"/>
+          <w:sz w:val="36"/>
+          <w:shd w:fill="auto" w:val="clear"/>
+        </w:rPr>
+      </w:pPr>
+      <w:r>
+        <w:rPr>
+          <w:rFonts w:ascii="Calibri" w:hAnsi="Calibri" w:cs="Calibri" w:eastAsia="Calibri"/>
+          <w:color w:val="auto"/>
+          <w:spacing w:val="0"/>
+          <w:position w:val="0"/>
+          <w:sz w:val="36"/>
+          <w:shd w:fill="auto" w:val="clear"/>
+        </w:rPr>
+        <w:t xml:space="preserve">Изготвил: Здравко Петров, ф.н. 81279</w:t>
+      </w:r>
+    </w:p>
+    <w:p>
+      <w:pPr>
+        <w:spacing w:before="0" w:after="200" w:line="276"/>
+        <w:ind w:right="0" w:left="0" w:firstLine="0"/>
+        <w:jc w:val="center"/>
+        <w:rPr>
+          <w:rFonts w:ascii="Calibri" w:hAnsi="Calibri" w:cs="Calibri" w:eastAsia="Calibri"/>
+          <w:color w:val="auto"/>
+          <w:spacing w:val="0"/>
+          <w:position w:val="0"/>
+          <w:sz w:val="36"/>
+          <w:shd w:fill="auto" w:val="clear"/>
+        </w:rPr>
+      </w:pPr>
+      <w:r>
+        <w:rPr>
+          <w:rFonts w:ascii="Calibri" w:hAnsi="Calibri" w:cs="Calibri" w:eastAsia="Calibri"/>
+          <w:color w:val="auto"/>
+          <w:spacing w:val="0"/>
+          <w:position w:val="0"/>
+          <w:sz w:val="36"/>
+          <w:shd w:fill="auto" w:val="clear"/>
+        </w:rPr>
+        <w:t xml:space="preserve">Ръководител:</w:t>
+      </w:r>
+      <w:r>
+        <w:rPr>
+          <w:rFonts w:ascii="Calibri" w:hAnsi="Calibri" w:cs="Calibri" w:eastAsia="Calibri"/>
+          <w:color w:val="auto"/>
+          <w:spacing w:val="0"/>
+          <w:position w:val="0"/>
+          <w:sz w:val="36"/>
+          <w:shd w:fill="auto" w:val="clear"/>
+        </w:rPr>
+        <w:t xml:space="preserve"> </w:t>
+      </w:r>
+      <w:r>
+        <w:rPr>
+          <w:rFonts w:ascii="Calibri" w:hAnsi="Calibri" w:cs="Calibri" w:eastAsia="Calibri"/>
+          <w:color w:val="auto"/>
+          <w:spacing w:val="0"/>
+          <w:position w:val="0"/>
+          <w:sz w:val="36"/>
+          <w:shd w:fill="auto" w:val="clear"/>
+        </w:rPr>
+        <w:t xml:space="preserve">ас. Христо Христов</w:t>
+      </w:r>
+    </w:p>
+    <w:p>
+      <w:pPr>
+        <w:spacing w:before="0" w:after="200" w:line="276"/>
+        <w:ind w:right="0" w:left="0" w:firstLine="0"/>
+        <w:jc w:val="center"/>
+        <w:rPr>
+          <w:rFonts w:ascii="Calibri" w:hAnsi="Calibri" w:cs="Calibri" w:eastAsia="Calibri"/>
+          <w:color w:val="auto"/>
+          <w:spacing w:val="0"/>
+          <w:position w:val="0"/>
           <w:sz w:val="72"/>
           <w:shd w:fill="auto" w:val="clear"/>
         </w:rPr>
@@ -140,27 +229,68 @@
       <w:pPr>
         <w:spacing w:before="0" w:after="200" w:line="276"/>
         <w:ind w:right="0" w:left="0" w:firstLine="0"/>
+        <w:jc w:val="right"/>
+        <w:rPr>
+          <w:rFonts w:ascii="Calibri" w:hAnsi="Calibri" w:cs="Calibri" w:eastAsia="Calibri"/>
+          <w:color w:val="auto"/>
+          <w:spacing w:val="0"/>
+          <w:position w:val="0"/>
+          <w:sz w:val="36"/>
+          <w:shd w:fill="auto" w:val="clear"/>
+        </w:rPr>
+      </w:pPr>
+      <w:r>
+        <w:rPr>
+          <w:rFonts w:ascii="Calibri" w:hAnsi="Calibri" w:cs="Calibri" w:eastAsia="Calibri"/>
+          <w:color w:val="auto"/>
+          <w:spacing w:val="0"/>
+          <w:position w:val="0"/>
+          <w:sz w:val="36"/>
+          <w:shd w:fill="auto" w:val="clear"/>
+        </w:rPr>
+        <w:t xml:space="preserve">Проверил: ........................</w:t>
+      </w:r>
+    </w:p>
+    <w:p>
+      <w:pPr>
+        <w:spacing w:before="0" w:after="200" w:line="276"/>
+        <w:ind w:right="0" w:left="0" w:firstLine="0"/>
+        <w:jc w:val="right"/>
+        <w:rPr>
+          <w:rFonts w:ascii="Calibri" w:hAnsi="Calibri" w:cs="Calibri" w:eastAsia="Calibri"/>
+          <w:color w:val="auto"/>
+          <w:spacing w:val="0"/>
+          <w:position w:val="0"/>
+          <w:sz w:val="36"/>
+          <w:shd w:fill="auto" w:val="clear"/>
+        </w:rPr>
+      </w:pPr>
+      <w:r>
+        <w:rPr>
+          <w:rFonts w:ascii="Calibri" w:hAnsi="Calibri" w:cs="Calibri" w:eastAsia="Calibri"/>
+          <w:color w:val="auto"/>
+          <w:spacing w:val="0"/>
+          <w:position w:val="0"/>
+          <w:sz w:val="36"/>
+          <w:shd w:fill="auto" w:val="clear"/>
+        </w:rPr>
+        <w:t xml:space="preserve">(ас. Христо Христов)</w:t>
+      </w:r>
+    </w:p>
+    <w:p>
+      <w:pPr>
+        <w:spacing w:before="0" w:after="200" w:line="276"/>
+        <w:ind w:right="0" w:left="0" w:firstLine="0"/>
         <w:jc w:val="center"/>
         <w:rPr>
           <w:rFonts w:ascii="Calibri" w:hAnsi="Calibri" w:cs="Calibri" w:eastAsia="Calibri"/>
           <w:color w:val="auto"/>
           <w:spacing w:val="0"/>
           <w:position w:val="0"/>
-          <w:sz w:val="40"/>
-          <w:shd w:fill="auto" w:val="clear"/>
-        </w:rPr>
-      </w:pPr>
-      <w:r>
-        <w:rPr>
-          <w:rFonts w:ascii="Calibri" w:hAnsi="Calibri" w:cs="Calibri" w:eastAsia="Calibri"/>
-          <w:color w:val="auto"/>
-          <w:spacing w:val="0"/>
-          <w:position w:val="0"/>
-          <w:sz w:val="40"/>
-          <w:shd w:fill="auto" w:val="clear"/>
-        </w:rPr>
-        <w:t xml:space="preserve">Изготвил: Здравко Петров, ф.н. 81279</w:t>
-      </w:r>
+          <w:sz w:val="96"/>
+          <w:shd w:fill="auto" w:val="clear"/>
+        </w:rPr>
+      </w:pPr>
     </w:p>
     <w:p>
       <w:pPr>
@@ -181,7 +311,17 @@
       <w:pPr>
         <w:spacing w:before="0" w:after="200" w:line="276"/>
         <w:ind w:right="0" w:left="0" w:firstLine="0"/>
-        <w:jc w:val="center"/>
+        <w:jc w:val="left"/>
+        <w:rPr>
+          <w:rFonts w:ascii="Calibri" w:hAnsi="Calibri" w:cs="Calibri" w:eastAsia="Calibri"/>
+          <w:color w:val="auto"/>
+          <w:spacing w:val="0"/>
+          <w:position w:val="0"/>
+          <w:sz w:val="52"/>
+          <w:shd w:fill="auto" w:val="clear"/>
+        </w:rPr>
+      </w:pPr>
+      <w:r>
         <w:rPr>
           <w:rFonts w:ascii="Calibri" w:hAnsi="Calibri" w:cs="Calibri" w:eastAsia="Calibri"/>
           <w:color w:val="auto"/>
@@ -190,28 +330,35 @@
           <w:sz w:val="48"/>
           <w:shd w:fill="auto" w:val="clear"/>
         </w:rPr>
-      </w:pPr>
+        <w:t xml:space="preserve">1. </w:t>
+      </w:r>
+      <w:r>
+        <w:rPr>
+          <w:rFonts w:ascii="Calibri" w:hAnsi="Calibri" w:cs="Calibri" w:eastAsia="Calibri"/>
+          <w:color w:val="auto"/>
+          <w:spacing w:val="0"/>
+          <w:position w:val="0"/>
+          <w:sz w:val="48"/>
+          <w:shd w:fill="auto" w:val="clear"/>
+        </w:rPr>
+        <w:t xml:space="preserve">Цел на проекта</w:t>
+      </w:r>
     </w:p>
     <w:p>
       <w:pPr>
         <w:spacing w:before="0" w:after="200" w:line="276"/>
         <w:ind w:right="0" w:left="0" w:firstLine="0"/>
-        <w:jc w:val="center"/>
-        <w:rPr>
-          <w:rFonts w:ascii="Calibri" w:hAnsi="Calibri" w:cs="Calibri" w:eastAsia="Calibri"/>
-          <w:color w:val="auto"/>
-          <w:spacing w:val="0"/>
-          <w:position w:val="0"/>
-          <w:sz w:val="96"/>
-          <w:shd w:fill="auto" w:val="clear"/>
-        </w:rPr>
-      </w:pPr>
-    </w:p>
-    <w:p>
-      <w:pPr>
-        <w:spacing w:before="0" w:after="200" w:line="276"/>
-        <w:ind w:right="0" w:left="0" w:firstLine="0"/>
-        <w:jc w:val="left"/>
+        <w:jc w:val="left"/>
+        <w:rPr>
+          <w:rFonts w:ascii="Calibri" w:hAnsi="Calibri" w:cs="Calibri" w:eastAsia="Calibri"/>
+          <w:color w:val="auto"/>
+          <w:spacing w:val="0"/>
+          <w:position w:val="0"/>
+          <w:sz w:val="28"/>
+          <w:shd w:fill="auto" w:val="clear"/>
+        </w:rPr>
+      </w:pPr>
+      <w:r>
         <w:rPr>
           <w:rFonts w:ascii="Calibri" w:hAnsi="Calibri" w:cs="Calibri" w:eastAsia="Calibri"/>
           <w:color w:val="auto"/>
@@ -220,53 +367,6 @@
           <w:sz w:val="52"/>
           <w:shd w:fill="auto" w:val="clear"/>
         </w:rPr>
-      </w:pPr>
-      <w:r>
-        <w:rPr>
-          <w:rFonts w:ascii="Calibri" w:hAnsi="Calibri" w:cs="Calibri" w:eastAsia="Calibri"/>
-          <w:color w:val="auto"/>
-          <w:spacing w:val="0"/>
-          <w:position w:val="0"/>
-          <w:sz w:val="48"/>
-          <w:shd w:fill="auto" w:val="clear"/>
-        </w:rPr>
-        <w:t xml:space="preserve">1. </w:t>
-      </w:r>
-      <w:r>
-        <w:rPr>
-          <w:rFonts w:ascii="Calibri" w:hAnsi="Calibri" w:cs="Calibri" w:eastAsia="Calibri"/>
-          <w:color w:val="auto"/>
-          <w:spacing w:val="0"/>
-          <w:position w:val="0"/>
-          <w:sz w:val="48"/>
-          <w:shd w:fill="auto" w:val="clear"/>
-        </w:rPr>
-        <w:t xml:space="preserve">Цел на проекта</w:t>
-      </w:r>
-    </w:p>
-    <w:p>
-      <w:pPr>
-        <w:spacing w:before="0" w:after="200" w:line="276"/>
-        <w:ind w:right="0" w:left="0" w:firstLine="0"/>
-        <w:jc w:val="left"/>
-        <w:rPr>
-          <w:rFonts w:ascii="Calibri" w:hAnsi="Calibri" w:cs="Calibri" w:eastAsia="Calibri"/>
-          <w:color w:val="auto"/>
-          <w:spacing w:val="0"/>
-          <w:position w:val="0"/>
-          <w:sz w:val="28"/>
-          <w:shd w:fill="auto" w:val="clear"/>
-        </w:rPr>
-      </w:pPr>
-      <w:r>
-        <w:rPr>
-          <w:rFonts w:ascii="Calibri" w:hAnsi="Calibri" w:cs="Calibri" w:eastAsia="Calibri"/>
-          <w:color w:val="auto"/>
-          <w:spacing w:val="0"/>
-          <w:position w:val="0"/>
-          <w:sz w:val="52"/>
-          <w:shd w:fill="auto" w:val="clear"/>
-        </w:rPr>
         <w:tab/>
       </w:r>
       <w:r>
@@ -296,8 +396,8 @@
         </w:rPr>
       </w:pPr>
       <w:r>
-        <w:object w:dxaOrig="6357" w:dyaOrig="1073">
-          <v:rect xmlns:o="urn:schemas-microsoft-com:office:office" xmlns:v="urn:schemas-microsoft-com:vml" id="rectole0000000001" style="width:317.850000pt;height:53.650000pt" o:preferrelative="t" o:ole="">
+        <w:object w:dxaOrig="6438" w:dyaOrig="1093">
+          <v:rect xmlns:o="urn:schemas-microsoft-com:office:office" xmlns:v="urn:schemas-microsoft-com:vml" id="rectole0000000001" style="width:321.900000pt;height:54.650000pt" o:preferrelative="t" o:ole="">
             <o:lock v:ext="edit"/>
             <v:imagedata xmlns:r="http://schemas.openxmlformats.org/officeDocument/2006/relationships" r:id="docRId3" o:title=""/>
           </v:rect>
@@ -1129,8 +1229,8 @@
         </w:rPr>
       </w:pPr>
       <w:r>
-        <w:object w:dxaOrig="7268" w:dyaOrig="3503">
-          <v:rect xmlns:o="urn:schemas-microsoft-com:office:office" xmlns:v="urn:schemas-microsoft-com:vml" id="rectole0000000002" style="width:363.400000pt;height:175.150000pt" o:preferrelative="t" o:ole="">
+        <w:object w:dxaOrig="7349" w:dyaOrig="3543">
+          <v:rect xmlns:o="urn:schemas-microsoft-com:office:office" xmlns:v="urn:schemas-microsoft-com:vml" id="rectole0000000002" style="width:367.450000pt;height:177.150000pt" o:preferrelative="t" o:ole="">
             <o:lock v:ext="edit"/>
             <v:imagedata xmlns:r="http://schemas.openxmlformats.org/officeDocument/2006/relationships" r:id="docRId5" o:title=""/>
           </v:rect>
@@ -1232,8 +1332,8 @@
         </w:rPr>
       </w:pPr>
       <w:r>
-        <w:object w:dxaOrig="8240" w:dyaOrig="2044">
-          <v:rect xmlns:o="urn:schemas-microsoft-com:office:office" xmlns:v="urn:schemas-microsoft-com:vml" id="rectole0000000003" style="width:412.000000pt;height:102.200000pt" o:preferrelative="t" o:ole="">
+        <w:object w:dxaOrig="8341" w:dyaOrig="2065">
+          <v:rect xmlns:o="urn:schemas-microsoft-com:office:office" xmlns:v="urn:schemas-microsoft-com:vml" id="rectole0000000003" style="width:417.050000pt;height:103.250000pt" o:preferrelative="t" o:ole="">
             <o:lock v:ext="edit"/>
             <v:imagedata xmlns:r="http://schemas.openxmlformats.org/officeDocument/2006/relationships" r:id="docRId7" o:title=""/>
           </v:rect>
@@ -1305,8 +1405,8 @@
         </w:rPr>
       </w:pPr>
       <w:r>
-        <w:object w:dxaOrig="9941" w:dyaOrig="2753">
-          <v:rect xmlns:o="urn:schemas-microsoft-com:office:office" xmlns:v="urn:schemas-microsoft-com:vml" id="rectole0000000004" style="width:497.050000pt;height:137.650000pt" o:preferrelative="t" o:ole="">
+        <w:object w:dxaOrig="10062" w:dyaOrig="2794">
+          <v:rect xmlns:o="urn:schemas-microsoft-com:office:office" xmlns:v="urn:schemas-microsoft-com:vml" id="rectole0000000004" style="width:503.100000pt;height:139.700000pt" o:preferrelative="t" o:ole="">
             <o:lock v:ext="edit"/>
             <v:imagedata xmlns:r="http://schemas.openxmlformats.org/officeDocument/2006/relationships" r:id="docRId9" o:title=""/>
           </v:rect>
@@ -1452,8 +1552,8 @@
         </w:rPr>
       </w:pPr>
       <w:r>
-        <w:object w:dxaOrig="9759" w:dyaOrig="4292">
-          <v:rect xmlns:o="urn:schemas-microsoft-com:office:office" xmlns:v="urn:schemas-microsoft-com:vml" id="rectole0000000005" style="width:487.950000pt;height:214.600000pt" o:preferrelative="t" o:ole="">
+        <w:object w:dxaOrig="9881" w:dyaOrig="4353">
+          <v:rect xmlns:o="urn:schemas-microsoft-com:office:office" xmlns:v="urn:schemas-microsoft-com:vml" id="rectole0000000005" style="width:494.050000pt;height:217.650000pt" o:preferrelative="t" o:ole="">
             <o:lock v:ext="edit"/>
             <v:imagedata xmlns:r="http://schemas.openxmlformats.org/officeDocument/2006/relationships" r:id="docRId11" o:title=""/>
           </v:rect>
@@ -1502,8 +1602,8 @@
         </w:rPr>
       </w:pPr>
       <w:r>
-        <w:object w:dxaOrig="10123" w:dyaOrig="4596">
-          <v:rect xmlns:o="urn:schemas-microsoft-com:office:office" xmlns:v="urn:schemas-microsoft-com:vml" id="rectole0000000006" style="width:506.150000pt;height:229.800000pt" o:preferrelative="t" o:ole="">
+        <w:object w:dxaOrig="10244" w:dyaOrig="4656">
+          <v:rect xmlns:o="urn:schemas-microsoft-com:office:office" xmlns:v="urn:schemas-microsoft-com:vml" id="rectole0000000006" style="width:512.200000pt;height:232.800000pt" o:preferrelative="t" o:ole="">
             <o:lock v:ext="edit"/>
             <v:imagedata xmlns:r="http://schemas.openxmlformats.org/officeDocument/2006/relationships" r:id="docRId13" o:title=""/>
           </v:rect>
@@ -1575,8 +1675,8 @@
         </w:rPr>
       </w:pPr>
       <w:r>
-        <w:object w:dxaOrig="8747" w:dyaOrig="3361">
-          <v:rect xmlns:o="urn:schemas-microsoft-com:office:office" xmlns:v="urn:schemas-microsoft-com:vml" id="rectole0000000007" style="width:437.350000pt;height:168.050000pt" o:preferrelative="t" o:ole="">
+        <w:object w:dxaOrig="8848" w:dyaOrig="3401">
+          <v:rect xmlns:o="urn:schemas-microsoft-com:office:office" xmlns:v="urn:schemas-microsoft-com:vml" id="rectole0000000007" style="width:442.400000pt;height:170.050000pt" o:preferrelative="t" o:ole="">
             <o:lock v:ext="edit"/>
             <v:imagedata xmlns:r="http://schemas.openxmlformats.org/officeDocument/2006/relationships" r:id="docRId15" o:title=""/>
           </v:rect>
@@ -1625,8 +1725,8 @@
         </w:rPr>
       </w:pPr>
       <w:r>
-        <w:object w:dxaOrig="10326" w:dyaOrig="3057">
-          <v:rect xmlns:o="urn:schemas-microsoft-com:office:office" xmlns:v="urn:schemas-microsoft-com:vml" id="rectole0000000008" style="width:516.300000pt;height:152.850000pt" o:preferrelative="t" o:ole="">
+        <w:object w:dxaOrig="10447" w:dyaOrig="3097">
+          <v:rect xmlns:o="urn:schemas-microsoft-com:office:office" xmlns:v="urn:schemas-microsoft-com:vml" id="rectole0000000008" style="width:522.350000pt;height:154.850000pt" o:preferrelative="t" o:ole="">
             <o:lock v:ext="edit"/>
             <v:imagedata xmlns:r="http://schemas.openxmlformats.org/officeDocument/2006/relationships" r:id="docRId17" o:title=""/>
           </v:rect>
@@ -1649,8 +1749,8 @@
         </w:rPr>
       </w:pPr>
       <w:r>
-        <w:object w:dxaOrig="10670" w:dyaOrig="2449">
-          <v:rect xmlns:o="urn:schemas-microsoft-com:office:office" xmlns:v="urn:schemas-microsoft-com:vml" id="rectole0000000009" style="width:533.500000pt;height:122.450000pt" o:preferrelative="t" o:ole="">
+        <w:object w:dxaOrig="10811" w:dyaOrig="2470">
+          <v:rect xmlns:o="urn:schemas-microsoft-com:office:office" xmlns:v="urn:schemas-microsoft-com:vml" id="rectole0000000009" style="width:540.550000pt;height:123.500000pt" o:preferrelative="t" o:ole="">
             <o:lock v:ext="edit"/>
             <v:imagedata xmlns:r="http://schemas.openxmlformats.org/officeDocument/2006/relationships" r:id="docRId19" o:title=""/>
           </v:rect>
@@ -1976,8 +2076,8 @@
         </w:rPr>
       </w:pPr>
       <w:r>
-        <w:object w:dxaOrig="7552" w:dyaOrig="769">
-          <v:rect xmlns:o="urn:schemas-microsoft-com:office:office" xmlns:v="urn:schemas-microsoft-com:vml" id="rectole0000000010" style="width:377.600000pt;height:38.450000pt" o:preferrelative="t" o:ole="">
+        <w:object w:dxaOrig="7653" w:dyaOrig="769">
+          <v:rect xmlns:o="urn:schemas-microsoft-com:office:office" xmlns:v="urn:schemas-microsoft-com:vml" id="rectole0000000010" style="width:382.650000pt;height:38.450000pt" o:preferrelative="t" o:ole="">
             <o:lock v:ext="edit"/>
             <v:imagedata xmlns:r="http://schemas.openxmlformats.org/officeDocument/2006/relationships" r:id="docRId21" o:title=""/>
           </v:rect>
@@ -2028,8 +2128,8 @@
         </w:rPr>
       </w:pPr>
       <w:r>
-        <w:object w:dxaOrig="6357" w:dyaOrig="5871">
-          <v:rect xmlns:o="urn:schemas-microsoft-com:office:office" xmlns:v="urn:schemas-microsoft-com:vml" id="rectole0000000011" style="width:317.850000pt;height:293.550000pt" o:preferrelative="t" o:ole="">
+        <w:object w:dxaOrig="6438" w:dyaOrig="5952">
+          <v:rect xmlns:o="urn:schemas-microsoft-com:office:office" xmlns:v="urn:schemas-microsoft-com:vml" id="rectole0000000011" style="width:321.900000pt;height:297.600000pt" o:preferrelative="t" o:ole="">
             <o:lock v:ext="edit"/>
             <v:imagedata xmlns:r="http://schemas.openxmlformats.org/officeDocument/2006/relationships" r:id="docRId23" o:title=""/>
           </v:rect>
@@ -2060,95 +2160,7 @@
           <w:sz w:val="28"/>
           <w:shd w:fill="auto" w:val="clear"/>
         </w:rPr>
-        <w:t xml:space="preserve">По поздразбиране елементите на матрицата </w:t>
-      </w:r>
-      <w:r>
-        <w:rPr>
-          <w:rFonts w:ascii="Calibri" w:hAnsi="Calibri" w:cs="Calibri" w:eastAsia="Calibri"/>
-          <w:color w:val="auto"/>
-          <w:spacing w:val="0"/>
-          <w:position w:val="0"/>
-          <w:sz w:val="28"/>
-          <w:shd w:fill="auto" w:val="clear"/>
-        </w:rPr>
-        <w:t xml:space="preserve">(</w:t>
-      </w:r>
-      <w:r>
-        <w:rPr>
-          <w:rFonts w:ascii="Calibri" w:hAnsi="Calibri" w:cs="Calibri" w:eastAsia="Calibri"/>
-          <w:color w:val="auto"/>
-          <w:spacing w:val="0"/>
-          <w:position w:val="0"/>
-          <w:sz w:val="28"/>
-          <w:shd w:fill="auto" w:val="clear"/>
-        </w:rPr>
-        <w:t xml:space="preserve">ако я генерираме ние</w:t>
-      </w:r>
-      <w:r>
-        <w:rPr>
-          <w:rFonts w:ascii="Calibri" w:hAnsi="Calibri" w:cs="Calibri" w:eastAsia="Calibri"/>
-          <w:color w:val="auto"/>
-          <w:spacing w:val="0"/>
-          <w:position w:val="0"/>
-          <w:sz w:val="28"/>
-          <w:shd w:fill="auto" w:val="clear"/>
-        </w:rPr>
-        <w:t xml:space="preserve">)</w:t>
-      </w:r>
-      <w:r>
-        <w:rPr>
-          <w:rFonts w:ascii="Calibri" w:hAnsi="Calibri" w:cs="Calibri" w:eastAsia="Calibri"/>
-          <w:color w:val="auto"/>
-          <w:spacing w:val="0"/>
-          <w:position w:val="0"/>
-          <w:sz w:val="28"/>
-          <w:shd w:fill="auto" w:val="clear"/>
-        </w:rPr>
-        <w:t xml:space="preserve"> ще бъдат в интервала </w:t>
-      </w:r>
-      <w:r>
-        <w:rPr>
-          <w:rFonts w:ascii="Calibri" w:hAnsi="Calibri" w:cs="Calibri" w:eastAsia="Calibri"/>
-          <w:color w:val="auto"/>
-          <w:spacing w:val="0"/>
-          <w:position w:val="0"/>
-          <w:sz w:val="28"/>
-          <w:shd w:fill="auto" w:val="clear"/>
-        </w:rPr>
-        <w:t xml:space="preserve">[-10, 10]</w:t>
-      </w:r>
-      <w:r>
-        <w:rPr>
-          <w:rFonts w:ascii="Calibri" w:hAnsi="Calibri" w:cs="Calibri" w:eastAsia="Calibri"/>
-          <w:color w:val="auto"/>
-          <w:spacing w:val="0"/>
-          <w:position w:val="0"/>
-          <w:sz w:val="28"/>
-          <w:shd w:fill="auto" w:val="clear"/>
-        </w:rPr>
-        <w:t xml:space="preserve"> и ще бъдат форматирани до 2 знака след десетичната запетая. Това разбира се е конфигурируемо</w:t>
-      </w:r>
-      <w:r>
-        <w:rPr>
-          <w:rFonts w:ascii="Calibri" w:hAnsi="Calibri" w:cs="Calibri" w:eastAsia="Calibri"/>
-          <w:color w:val="auto"/>
-          <w:spacing w:val="0"/>
-          <w:position w:val="0"/>
-          <w:sz w:val="28"/>
-          <w:shd w:fill="auto" w:val="clear"/>
-        </w:rPr>
-        <w:t xml:space="preserve"> </w:t>
-      </w:r>
-      <w:r>
-        <w:rPr>
-          <w:rFonts w:ascii="Calibri" w:hAnsi="Calibri" w:cs="Calibri" w:eastAsia="Calibri"/>
-          <w:color w:val="auto"/>
-          <w:spacing w:val="0"/>
-          <w:position w:val="0"/>
-          <w:sz w:val="28"/>
-          <w:shd w:fill="auto" w:val="clear"/>
-        </w:rPr>
-        <w:t xml:space="preserve">и за целта можем да запишем тези стойности в конфигурационен файл. Програмата при стартиране чете от файла </w:t>
+        <w:t xml:space="preserve">По поздразбиране елементите на матрицата (ако я генерираме ние) ще бъдат в интервала [-10, 10] и ще бъдат форматирани до 2 знака след десетичната запетая. Това разбира се е конфигурируемо и за целта можем да запишем тези стойности в конфигурационен файл. Програмата при стартиране чете от файла </w:t>
       </w:r>
       <w:r>
         <w:rPr>
@@ -2220,29 +2232,7 @@
           <w:sz w:val="28"/>
           <w:shd w:fill="auto" w:val="clear"/>
         </w:rPr>
-        <w:t xml:space="preserve"> </w:t>
-      </w:r>
-      <w:r>
-        <w:rPr>
-          <w:rFonts w:ascii="Calibri" w:hAnsi="Calibri" w:cs="Calibri" w:eastAsia="Calibri"/>
-          <w:color w:val="auto"/>
-          <w:spacing w:val="0"/>
-          <w:position w:val="0"/>
-          <w:sz w:val="28"/>
-          <w:shd w:fill="auto" w:val="clear"/>
-        </w:rPr>
-        <w:t xml:space="preserve">файла</w:t>
-      </w:r>
-      <w:r>
-        <w:rPr>
-          <w:rFonts w:ascii="Calibri" w:hAnsi="Calibri" w:cs="Calibri" w:eastAsia="Calibri"/>
-          <w:color w:val="auto"/>
-          <w:spacing w:val="0"/>
-          <w:position w:val="0"/>
-          <w:sz w:val="28"/>
-          <w:shd w:fill="auto" w:val="clear"/>
-        </w:rPr>
-        <w:t xml:space="preserve">:</w:t>
+        <w:t xml:space="preserve"> файла:</w:t>
       </w:r>
     </w:p>
     <w:p>
@@ -2389,82 +2379,47 @@
           <w:sz w:val="28"/>
           <w:shd w:fill="auto" w:val="clear"/>
         </w:rPr>
-        <w:t xml:space="preserve">Ще покажем резултати от изпълнението на програмата като я извикаме със следните командни параметри</w:t>
-      </w:r>
-      <w:r>
-        <w:rPr>
-          <w:rFonts w:ascii="Calibri" w:hAnsi="Calibri" w:cs="Calibri" w:eastAsia="Calibri"/>
-          <w:color w:val="auto"/>
-          <w:spacing w:val="0"/>
-          <w:position w:val="0"/>
-          <w:sz w:val="28"/>
-          <w:shd w:fill="auto" w:val="clear"/>
-        </w:rPr>
-        <w:t xml:space="preserve">:</w:t>
-      </w:r>
-    </w:p>
-    <w:p>
-      <w:pPr>
-        <w:spacing w:before="0" w:after="200" w:line="240"/>
-        <w:ind w:right="0" w:left="0" w:firstLine="0"/>
-        <w:jc w:val="left"/>
-        <w:rPr>
-          <w:rFonts w:ascii="Calibri" w:hAnsi="Calibri" w:cs="Calibri" w:eastAsia="Calibri"/>
-          <w:b/>
-          <w:color w:val="auto"/>
-          <w:spacing w:val="0"/>
-          <w:position w:val="0"/>
-          <w:sz w:val="28"/>
-          <w:shd w:fill="auto" w:val="clear"/>
-        </w:rPr>
-      </w:pPr>
-      <w:r>
-        <w:rPr>
-          <w:rFonts w:ascii="Calibri" w:hAnsi="Calibri" w:cs="Calibri" w:eastAsia="Calibri"/>
-          <w:b/>
-          <w:color w:val="auto"/>
-          <w:spacing w:val="0"/>
-          <w:position w:val="0"/>
-          <w:sz w:val="28"/>
-          <w:shd w:fill="auto" w:val="clear"/>
-        </w:rPr>
-        <w:t xml:space="preserve">-</w:t>
-      </w:r>
-      <w:r>
-        <w:rPr>
-          <w:rFonts w:ascii="Calibri" w:hAnsi="Calibri" w:cs="Calibri" w:eastAsia="Calibri"/>
-          <w:b/>
-          <w:color w:val="auto"/>
-          <w:spacing w:val="0"/>
-          <w:position w:val="0"/>
-          <w:sz w:val="28"/>
-          <w:shd w:fill="auto" w:val="clear"/>
-        </w:rPr>
-        <w:t xml:space="preserve">n 13 - </w:t>
-      </w:r>
-      <w:r>
-        <w:rPr>
-          <w:rFonts w:ascii="Calibri" w:hAnsi="Calibri" w:cs="Calibri" w:eastAsia="Calibri"/>
-          <w:b/>
-          <w:color w:val="auto"/>
-          <w:spacing w:val="0"/>
-          <w:position w:val="0"/>
-          <w:sz w:val="28"/>
-          <w:shd w:fill="auto" w:val="clear"/>
-        </w:rPr>
-        <w:t xml:space="preserve">Създаваме матрица с размер 13 </w:t>
-      </w:r>
-      <w:r>
-        <w:rPr>
-          <w:rFonts w:ascii="Calibri" w:hAnsi="Calibri" w:cs="Calibri" w:eastAsia="Calibri"/>
-          <w:b/>
-          <w:color w:val="auto"/>
-          <w:spacing w:val="0"/>
-          <w:position w:val="0"/>
-          <w:sz w:val="28"/>
-          <w:shd w:fill="auto" w:val="clear"/>
-        </w:rPr>
-        <w:t xml:space="preserve">x 13;</w:t>
+        <w:t xml:space="preserve">Ще покажем резултати от изпълнението на програмата като я извикаме със следните командни параметри:</w:t>
+      </w:r>
+    </w:p>
+    <w:p>
+      <w:pPr>
+        <w:spacing w:before="0" w:after="200" w:line="240"/>
+        <w:ind w:right="0" w:left="0" w:firstLine="0"/>
+        <w:jc w:val="left"/>
+        <w:rPr>
+          <w:rFonts w:ascii="Calibri" w:hAnsi="Calibri" w:cs="Calibri" w:eastAsia="Calibri"/>
+          <w:b/>
+          <w:color w:val="auto"/>
+          <w:spacing w:val="0"/>
+          <w:position w:val="0"/>
+          <w:sz w:val="28"/>
+          <w:shd w:fill="auto" w:val="clear"/>
+        </w:rPr>
+      </w:pPr>
+      <w:r>
+        <w:rPr>
+          <w:rFonts w:ascii="Calibri" w:hAnsi="Calibri" w:cs="Calibri" w:eastAsia="Calibri"/>
+          <w:b/>
+          <w:color w:val="auto"/>
+          <w:spacing w:val="0"/>
+          <w:position w:val="0"/>
+          <w:sz w:val="28"/>
+          <w:shd w:fill="auto" w:val="clear"/>
+        </w:rPr>
+        <w:t xml:space="preserve">-n 13 - </w:t>
+      </w:r>
+      <w:r>
+        <w:rPr>
+          <w:rFonts w:ascii="Calibri" w:hAnsi="Calibri" w:cs="Calibri" w:eastAsia="Calibri"/>
+          <w:b/>
+          <w:color w:val="auto"/>
+          <w:spacing w:val="0"/>
+          <w:position w:val="0"/>
+          <w:sz w:val="28"/>
+          <w:shd w:fill="auto" w:val="clear"/>
+        </w:rPr>
+        <w:t xml:space="preserve">Създаваме матрица с размер 13 x 13;</w:t>
       </w:r>
     </w:p>
     <w:p>
@@ -2504,174 +2459,329 @@
           <w:sz w:val="28"/>
           <w:shd w:fill="auto" w:val="clear"/>
         </w:rPr>
-        <w:t xml:space="preserve">ще варира от 1 до 20</w:t>
-      </w:r>
-    </w:p>
-    <w:p>
-      <w:pPr>
-        <w:spacing w:before="0" w:after="200" w:line="240"/>
-        <w:ind w:right="0" w:left="0" w:firstLine="0"/>
-        <w:jc w:val="left"/>
-        <w:rPr>
-          <w:rFonts w:ascii="Calibri" w:hAnsi="Calibri" w:cs="Calibri" w:eastAsia="Calibri"/>
-          <w:b/>
-          <w:color w:val="auto"/>
-          <w:spacing w:val="0"/>
-          <w:position w:val="0"/>
-          <w:sz w:val="28"/>
-          <w:shd w:fill="auto" w:val="clear"/>
-        </w:rPr>
-      </w:pPr>
-      <w:r>
-        <w:rPr>
-          <w:rFonts w:ascii="Calibri" w:hAnsi="Calibri" w:cs="Calibri" w:eastAsia="Calibri"/>
-          <w:b/>
-          <w:color w:val="auto"/>
-          <w:spacing w:val="0"/>
-          <w:position w:val="0"/>
-          <w:sz w:val="28"/>
-          <w:shd w:fill="auto" w:val="clear"/>
-        </w:rPr>
-        <w:t xml:space="preserve">- q </w:t>
-      </w:r>
-      <w:r>
-        <w:rPr>
-          <w:rFonts w:ascii="Calibri" w:hAnsi="Calibri" w:cs="Calibri" w:eastAsia="Calibri"/>
-          <w:b/>
-          <w:color w:val="auto"/>
-          <w:spacing w:val="0"/>
-          <w:position w:val="0"/>
-          <w:sz w:val="28"/>
-          <w:shd w:fill="auto" w:val="clear"/>
-        </w:rPr>
-        <w:t xml:space="preserve">- тих режим</w:t>
-      </w:r>
-    </w:p>
-    <w:p>
-      <w:pPr>
-        <w:spacing w:before="0" w:after="200" w:line="240"/>
-        <w:ind w:right="0" w:left="0" w:firstLine="0"/>
-        <w:jc w:val="left"/>
-        <w:rPr>
-          <w:rFonts w:ascii="Calibri" w:hAnsi="Calibri" w:cs="Calibri" w:eastAsia="Calibri"/>
-          <w:color w:val="auto"/>
-          <w:spacing w:val="0"/>
-          <w:position w:val="0"/>
-          <w:sz w:val="28"/>
-          <w:shd w:fill="auto" w:val="clear"/>
-        </w:rPr>
-      </w:pPr>
-      <w:r>
-        <w:rPr>
-          <w:rFonts w:ascii="Calibri" w:hAnsi="Calibri" w:cs="Calibri" w:eastAsia="Calibri"/>
-          <w:color w:val="auto"/>
-          <w:spacing w:val="0"/>
-          <w:position w:val="0"/>
-          <w:sz w:val="28"/>
-          <w:shd w:fill="auto" w:val="clear"/>
-        </w:rPr>
-        <w:t xml:space="preserve">Тестовете са изпълнени на 2 машини със следните параметри</w:t>
-      </w:r>
-      <w:r>
-        <w:rPr>
-          <w:rFonts w:ascii="Calibri" w:hAnsi="Calibri" w:cs="Calibri" w:eastAsia="Calibri"/>
-          <w:color w:val="auto"/>
-          <w:spacing w:val="0"/>
-          <w:position w:val="0"/>
-          <w:sz w:val="28"/>
-          <w:shd w:fill="auto" w:val="clear"/>
-        </w:rPr>
-        <w:t xml:space="preserve">:</w:t>
-      </w:r>
-    </w:p>
-    <w:p>
-      <w:pPr>
-        <w:spacing w:before="0" w:after="200" w:line="240"/>
-        <w:ind w:right="0" w:left="0" w:firstLine="0"/>
-        <w:jc w:val="left"/>
-        <w:rPr>
-          <w:rFonts w:ascii="Calibri" w:hAnsi="Calibri" w:cs="Calibri" w:eastAsia="Calibri"/>
-          <w:color w:val="auto"/>
-          <w:spacing w:val="0"/>
-          <w:position w:val="0"/>
-          <w:sz w:val="28"/>
-          <w:shd w:fill="auto" w:val="clear"/>
-        </w:rPr>
-      </w:pPr>
-      <w:r>
-        <w:rPr>
-          <w:rFonts w:ascii="Calibri" w:hAnsi="Calibri" w:cs="Calibri" w:eastAsia="Calibri"/>
-          <w:color w:val="auto"/>
-          <w:spacing w:val="0"/>
-          <w:position w:val="0"/>
-          <w:sz w:val="28"/>
-          <w:shd w:fill="auto" w:val="clear"/>
-        </w:rPr>
-        <w:t xml:space="preserve">Машина </w:t>
-      </w:r>
-      <w:r>
-        <w:rPr>
-          <w:rFonts w:ascii="Calibri" w:hAnsi="Calibri" w:cs="Calibri" w:eastAsia="Calibri"/>
-          <w:color w:val="auto"/>
-          <w:spacing w:val="0"/>
-          <w:position w:val="0"/>
-          <w:sz w:val="28"/>
-          <w:shd w:fill="auto" w:val="clear"/>
-        </w:rPr>
-        <w:t xml:space="preserve">A -</w:t>
-      </w:r>
-    </w:p>
-    <w:p>
-      <w:pPr>
-        <w:spacing w:before="0" w:after="200" w:line="240"/>
-        <w:ind w:right="0" w:left="0" w:firstLine="0"/>
-        <w:jc w:val="left"/>
-        <w:rPr>
-          <w:rFonts w:ascii="Calibri" w:hAnsi="Calibri" w:cs="Calibri" w:eastAsia="Calibri"/>
-          <w:color w:val="auto"/>
-          <w:spacing w:val="0"/>
-          <w:position w:val="0"/>
-          <w:sz w:val="28"/>
-          <w:shd w:fill="auto" w:val="clear"/>
-        </w:rPr>
-      </w:pPr>
-      <w:r>
-        <w:rPr>
-          <w:rFonts w:ascii="Calibri" w:hAnsi="Calibri" w:cs="Calibri" w:eastAsia="Calibri"/>
-          <w:color w:val="auto"/>
-          <w:spacing w:val="0"/>
-          <w:position w:val="0"/>
-          <w:sz w:val="28"/>
-          <w:shd w:fill="auto" w:val="clear"/>
-        </w:rPr>
-        <w:t xml:space="preserve">Машина </w:t>
-      </w:r>
-      <w:r>
-        <w:rPr>
-          <w:rFonts w:ascii="Calibri" w:hAnsi="Calibri" w:cs="Calibri" w:eastAsia="Calibri"/>
-          <w:color w:val="auto"/>
-          <w:spacing w:val="0"/>
-          <w:position w:val="0"/>
-          <w:sz w:val="28"/>
-          <w:shd w:fill="auto" w:val="clear"/>
-        </w:rPr>
-        <w:t xml:space="preserve">B - </w:t>
-      </w:r>
-    </w:p>
-    <w:p>
-      <w:pPr>
-        <w:spacing w:before="0" w:after="200" w:line="240"/>
-        <w:ind w:right="0" w:left="0" w:firstLine="0"/>
-        <w:jc w:val="left"/>
-        <w:rPr>
-          <w:rFonts w:ascii="Calibri" w:hAnsi="Calibri" w:cs="Calibri" w:eastAsia="Calibri"/>
-          <w:color w:val="auto"/>
-          <w:spacing w:val="0"/>
-          <w:position w:val="0"/>
-          <w:sz w:val="28"/>
-          <w:shd w:fill="auto" w:val="clear"/>
-        </w:rPr>
-      </w:pPr>
+        <w:t xml:space="preserve">ще варира от 1 до </w:t>
+      </w:r>
+      <w:r>
+        <w:rPr>
+          <w:rFonts w:ascii="Calibri" w:hAnsi="Calibri" w:cs="Calibri" w:eastAsia="Calibri"/>
+          <w:b/>
+          <w:color w:val="auto"/>
+          <w:spacing w:val="0"/>
+          <w:position w:val="0"/>
+          <w:sz w:val="28"/>
+          <w:shd w:fill="auto" w:val="clear"/>
+        </w:rPr>
+        <w:t xml:space="preserve">16</w:t>
+      </w:r>
+    </w:p>
+    <w:p>
+      <w:pPr>
+        <w:spacing w:before="0" w:after="200" w:line="240"/>
+        <w:ind w:right="0" w:left="0" w:firstLine="0"/>
+        <w:jc w:val="left"/>
+        <w:rPr>
+          <w:rFonts w:ascii="Calibri" w:hAnsi="Calibri" w:cs="Calibri" w:eastAsia="Calibri"/>
+          <w:b/>
+          <w:color w:val="auto"/>
+          <w:spacing w:val="0"/>
+          <w:position w:val="0"/>
+          <w:sz w:val="28"/>
+          <w:shd w:fill="auto" w:val="clear"/>
+        </w:rPr>
+      </w:pPr>
+      <w:r>
+        <w:rPr>
+          <w:rFonts w:ascii="Calibri" w:hAnsi="Calibri" w:cs="Calibri" w:eastAsia="Calibri"/>
+          <w:b/>
+          <w:color w:val="auto"/>
+          <w:spacing w:val="0"/>
+          <w:position w:val="0"/>
+          <w:sz w:val="28"/>
+          <w:shd w:fill="auto" w:val="clear"/>
+        </w:rPr>
+        <w:t xml:space="preserve">- q - </w:t>
+      </w:r>
+      <w:r>
+        <w:rPr>
+          <w:rFonts w:ascii="Calibri" w:hAnsi="Calibri" w:cs="Calibri" w:eastAsia="Calibri"/>
+          <w:b/>
+          <w:color w:val="auto"/>
+          <w:spacing w:val="0"/>
+          <w:position w:val="0"/>
+          <w:sz w:val="28"/>
+          <w:shd w:fill="auto" w:val="clear"/>
+        </w:rPr>
+        <w:t xml:space="preserve">тих режим</w:t>
+      </w:r>
+    </w:p>
+    <w:p>
+      <w:pPr>
+        <w:spacing w:before="0" w:after="200" w:line="240"/>
+        <w:ind w:right="0" w:left="0" w:firstLine="0"/>
+        <w:jc w:val="left"/>
+        <w:rPr>
+          <w:rFonts w:ascii="Calibri" w:hAnsi="Calibri" w:cs="Calibri" w:eastAsia="Calibri"/>
+          <w:color w:val="auto"/>
+          <w:spacing w:val="0"/>
+          <w:position w:val="0"/>
+          <w:sz w:val="28"/>
+          <w:shd w:fill="auto" w:val="clear"/>
+        </w:rPr>
+      </w:pPr>
+      <w:r>
+        <w:rPr>
+          <w:rFonts w:ascii="Calibri" w:hAnsi="Calibri" w:cs="Calibri" w:eastAsia="Calibri"/>
+          <w:color w:val="auto"/>
+          <w:spacing w:val="0"/>
+          <w:position w:val="0"/>
+          <w:sz w:val="28"/>
+          <w:shd w:fill="auto" w:val="clear"/>
+        </w:rPr>
+        <w:t xml:space="preserve">Тестовете са изпълнени на машин</w:t>
+      </w:r>
+      <w:r>
+        <w:rPr>
+          <w:rFonts w:ascii="Calibri" w:hAnsi="Calibri" w:cs="Calibri" w:eastAsia="Calibri"/>
+          <w:color w:val="auto"/>
+          <w:spacing w:val="0"/>
+          <w:position w:val="0"/>
+          <w:sz w:val="28"/>
+          <w:shd w:fill="auto" w:val="clear"/>
+        </w:rPr>
+        <w:t xml:space="preserve">a</w:t>
+      </w:r>
+      <w:r>
+        <w:rPr>
+          <w:rFonts w:ascii="Calibri" w:hAnsi="Calibri" w:cs="Calibri" w:eastAsia="Calibri"/>
+          <w:color w:val="auto"/>
+          <w:spacing w:val="0"/>
+          <w:position w:val="0"/>
+          <w:sz w:val="28"/>
+          <w:shd w:fill="auto" w:val="clear"/>
+        </w:rPr>
+        <w:t xml:space="preserve"> със следните параметри:</w:t>
+      </w:r>
+    </w:p>
+    <w:p>
+      <w:pPr>
+        <w:spacing w:before="0" w:after="200" w:line="240"/>
+        <w:ind w:right="0" w:left="0" w:firstLine="0"/>
+        <w:jc w:val="left"/>
+        <w:rPr>
+          <w:rFonts w:ascii="Calibri" w:hAnsi="Calibri" w:cs="Calibri" w:eastAsia="Calibri"/>
+          <w:color w:val="auto"/>
+          <w:spacing w:val="0"/>
+          <w:position w:val="0"/>
+          <w:sz w:val="24"/>
+          <w:shd w:fill="auto" w:val="clear"/>
+        </w:rPr>
+      </w:pPr>
+      <w:r>
+        <w:rPr>
+          <w:rFonts w:ascii="Calibri" w:hAnsi="Calibri" w:cs="Calibri" w:eastAsia="Calibri"/>
+          <w:color w:val="auto"/>
+          <w:spacing w:val="0"/>
+          <w:position w:val="0"/>
+          <w:sz w:val="24"/>
+          <w:shd w:fill="auto" w:val="clear"/>
+        </w:rPr>
+        <w:t xml:space="preserve">Intel(R) Xeon(R) CPU E5-2660 0 @ 2.20GHz, OS - CentOS Linux release 7.5.1804</w:t>
+      </w:r>
+    </w:p>
+    <w:p>
+      <w:pPr>
+        <w:spacing w:before="0" w:after="200" w:line="240"/>
+        <w:ind w:right="0" w:left="0" w:firstLine="0"/>
+        <w:jc w:val="left"/>
+        <w:rPr>
+          <w:rFonts w:ascii="Calibri" w:hAnsi="Calibri" w:cs="Calibri" w:eastAsia="Calibri"/>
+          <w:color w:val="auto"/>
+          <w:spacing w:val="0"/>
+          <w:position w:val="0"/>
+          <w:sz w:val="24"/>
+          <w:shd w:fill="auto" w:val="clear"/>
+        </w:rPr>
+      </w:pPr>
+    </w:p>
+    <w:p>
+      <w:pPr>
+        <w:spacing w:before="0" w:after="200" w:line="240"/>
+        <w:ind w:right="0" w:left="0" w:firstLine="0"/>
+        <w:jc w:val="left"/>
+        <w:rPr>
+          <w:rFonts w:ascii="Calibri" w:hAnsi="Calibri" w:cs="Calibri" w:eastAsia="Calibri"/>
+          <w:color w:val="auto"/>
+          <w:spacing w:val="0"/>
+          <w:position w:val="0"/>
+          <w:sz w:val="24"/>
+          <w:shd w:fill="auto" w:val="clear"/>
+        </w:rPr>
+      </w:pPr>
+    </w:p>
+    <w:p>
+      <w:pPr>
+        <w:spacing w:before="0" w:after="200" w:line="240"/>
+        <w:ind w:right="0" w:left="0" w:firstLine="0"/>
+        <w:jc w:val="center"/>
+        <w:rPr>
+          <w:rFonts w:ascii="Calibri" w:hAnsi="Calibri" w:cs="Calibri" w:eastAsia="Calibri"/>
+          <w:color w:val="auto"/>
+          <w:spacing w:val="0"/>
+          <w:position w:val="0"/>
+          <w:sz w:val="24"/>
+          <w:shd w:fill="auto" w:val="clear"/>
+        </w:rPr>
+      </w:pPr>
+      <w:r>
+        <w:rPr>
+          <w:rFonts w:ascii="Calibri" w:hAnsi="Calibri" w:cs="Calibri" w:eastAsia="Calibri"/>
+          <w:color w:val="auto"/>
+          <w:spacing w:val="0"/>
+          <w:position w:val="0"/>
+          <w:sz w:val="48"/>
+          <w:shd w:fill="auto" w:val="clear"/>
+        </w:rPr>
+        <w:t xml:space="preserve">Boost diagram</w:t>
+      </w:r>
+    </w:p>
+    <w:p>
+      <w:pPr>
+        <w:spacing w:before="0" w:after="200" w:line="240"/>
+        <w:ind w:right="0" w:left="0" w:firstLine="0"/>
+        <w:jc w:val="left"/>
+        <w:rPr>
+          <w:rFonts w:ascii="Calibri" w:hAnsi="Calibri" w:cs="Calibri" w:eastAsia="Calibri"/>
+          <w:color w:val="auto"/>
+          <w:spacing w:val="0"/>
+          <w:position w:val="0"/>
+          <w:sz w:val="24"/>
+          <w:shd w:fill="auto" w:val="clear"/>
+        </w:rPr>
+      </w:pPr>
+      <w:r>
+        <w:object w:dxaOrig="10284" w:dyaOrig="6108">
+          <v:rect xmlns:o="urn:schemas-microsoft-com:office:office" xmlns:v="urn:schemas-microsoft-com:vml" id="rectole0000000012" style="width:514.200000pt;height:305.400000pt" o:preferrelative="t" o:ole="">
+            <o:lock v:ext="edit"/>
+            <v:imagedata xmlns:r="http://schemas.openxmlformats.org/officeDocument/2006/relationships" r:id="docRId25" o:title=""/>
+          </v:rect>
+          <o:OLEObject xmlns:r="http://schemas.openxmlformats.org/officeDocument/2006/relationships" xmlns:o="urn:schemas-microsoft-com:office:office" Type="Embed" ProgID="StaticDib" DrawAspect="Content" ObjectID="0000000012" ShapeID="rectole0000000012" r:id="docRId24"/>
+        </w:object>
+      </w:r>
+    </w:p>
+    <w:p>
+      <w:pPr>
+        <w:spacing w:before="0" w:after="200" w:line="240"/>
+        <w:ind w:right="0" w:left="0" w:firstLine="0"/>
+        <w:jc w:val="left"/>
+        <w:rPr>
+          <w:rFonts w:ascii="Calibri" w:hAnsi="Calibri" w:cs="Calibri" w:eastAsia="Calibri"/>
+          <w:color w:val="auto"/>
+          <w:spacing w:val="0"/>
+          <w:position w:val="0"/>
+          <w:sz w:val="96"/>
+          <w:shd w:fill="auto" w:val="clear"/>
+        </w:rPr>
+      </w:pPr>
+    </w:p>
+    <w:p>
+      <w:pPr>
+        <w:spacing w:before="0" w:after="200" w:line="240"/>
+        <w:ind w:right="0" w:left="0" w:firstLine="0"/>
+        <w:jc w:val="center"/>
+        <w:rPr>
+          <w:rFonts w:ascii="Calibri" w:hAnsi="Calibri" w:cs="Calibri" w:eastAsia="Calibri"/>
+          <w:color w:val="auto"/>
+          <w:spacing w:val="0"/>
+          <w:position w:val="0"/>
+          <w:sz w:val="56"/>
+          <w:shd w:fill="auto" w:val="clear"/>
+        </w:rPr>
+      </w:pPr>
+      <w:r>
+        <w:rPr>
+          <w:rFonts w:ascii="Calibri" w:hAnsi="Calibri" w:cs="Calibri" w:eastAsia="Calibri"/>
+          <w:color w:val="auto"/>
+          <w:spacing w:val="0"/>
+          <w:position w:val="0"/>
+          <w:sz w:val="56"/>
+          <w:shd w:fill="auto" w:val="clear"/>
+        </w:rPr>
+        <w:t xml:space="preserve">Effectiveness diagram</w:t>
+      </w:r>
+    </w:p>
+    <w:p>
+      <w:pPr>
+        <w:spacing w:before="0" w:after="200" w:line="240"/>
+        <w:ind w:right="0" w:left="0" w:firstLine="0"/>
+        <w:jc w:val="left"/>
+        <w:rPr>
+          <w:rFonts w:ascii="Calibri" w:hAnsi="Calibri" w:cs="Calibri" w:eastAsia="Calibri"/>
+          <w:color w:val="auto"/>
+          <w:spacing w:val="0"/>
+          <w:position w:val="0"/>
+          <w:sz w:val="96"/>
+          <w:shd w:fill="auto" w:val="clear"/>
+        </w:rPr>
+      </w:pPr>
+      <w:r>
+        <w:object w:dxaOrig="10319" w:dyaOrig="5999">
+          <v:rect xmlns:o="urn:schemas-microsoft-com:office:office" xmlns:v="urn:schemas-microsoft-com:vml" id="rectole0000000013" style="width:515.950000pt;height:299.950000pt" o:preferrelative="t" o:ole="">
+            <o:lock v:ext="edit"/>
+            <v:imagedata xmlns:r="http://schemas.openxmlformats.org/officeDocument/2006/relationships" r:id="docRId27" o:title=""/>
+          </v:rect>
+          <o:OLEObject xmlns:r="http://schemas.openxmlformats.org/officeDocument/2006/relationships" xmlns:o="urn:schemas-microsoft-com:office:office" Type="Embed" ProgID="StaticDib" DrawAspect="Content" ObjectID="0000000013" ShapeID="rectole0000000013" r:id="docRId26"/>
+        </w:object>
+      </w:r>
+    </w:p>
+    <w:p>
+      <w:pPr>
+        <w:spacing w:before="0" w:after="200" w:line="240"/>
+        <w:ind w:right="0" w:left="0" w:firstLine="0"/>
+        <w:jc w:val="center"/>
+        <w:rPr>
+          <w:rFonts w:ascii="Calibri" w:hAnsi="Calibri" w:cs="Calibri" w:eastAsia="Calibri"/>
+          <w:color w:val="auto"/>
+          <w:spacing w:val="0"/>
+          <w:position w:val="0"/>
+          <w:sz w:val="96"/>
+          <w:shd w:fill="auto" w:val="clear"/>
+        </w:rPr>
+      </w:pPr>
+      <w:r>
+        <w:rPr>
+          <w:rFonts w:ascii="Calibri" w:hAnsi="Calibri" w:cs="Calibri" w:eastAsia="Calibri"/>
+          <w:color w:val="auto"/>
+          <w:spacing w:val="0"/>
+          <w:position w:val="0"/>
+          <w:sz w:val="56"/>
+          <w:shd w:fill="auto" w:val="clear"/>
+        </w:rPr>
+        <w:t xml:space="preserve">Time diagram in miliseconds</w:t>
+      </w:r>
+    </w:p>
+    <w:p>
+      <w:pPr>
+        <w:spacing w:before="0" w:after="200" w:line="240"/>
+        <w:ind w:right="0" w:left="0" w:firstLine="0"/>
+        <w:jc w:val="left"/>
+        <w:rPr>
+          <w:rFonts w:ascii="Calibri" w:hAnsi="Calibri" w:cs="Calibri" w:eastAsia="Calibri"/>
+          <w:color w:val="auto"/>
+          <w:spacing w:val="0"/>
+          <w:position w:val="0"/>
+          <w:sz w:val="96"/>
+          <w:shd w:fill="auto" w:val="clear"/>
+        </w:rPr>
+      </w:pPr>
+      <w:r>
+        <w:object w:dxaOrig="10200" w:dyaOrig="5915">
+          <v:rect xmlns:o="urn:schemas-microsoft-com:office:office" xmlns:v="urn:schemas-microsoft-com:vml" id="rectole0000000014" style="width:510.000000pt;height:295.750000pt" o:preferrelative="t" o:ole="">
+            <o:lock v:ext="edit"/>
+            <v:imagedata xmlns:r="http://schemas.openxmlformats.org/officeDocument/2006/relationships" r:id="docRId29" o:title=""/>
+          </v:rect>
+          <o:OLEObject xmlns:r="http://schemas.openxmlformats.org/officeDocument/2006/relationships" xmlns:o="urn:schemas-microsoft-com:office:office" Type="Embed" ProgID="StaticDib" DrawAspect="Content" ObjectID="0000000014" ShapeID="rectole0000000014" r:id="docRId28"/>
+        </w:object>
+      </w:r>
     </w:p>
     <w:p>
       <w:pPr>

</xml_diff>

<commit_message>
Add additional documentation about FORK_JOIN
</commit_message>
<xml_diff>
--- a/SPO_81279.docx
+++ b/SPO_81279.docx
@@ -20,8 +20,8 @@
         </w:rPr>
       </w:pPr>
       <w:r>
-        <w:object w:dxaOrig="4343" w:dyaOrig="4284">
-          <v:rect xmlns:o="urn:schemas-microsoft-com:office:office" xmlns:v="urn:schemas-microsoft-com:vml" id="rectole0000000000" style="width:217.150000pt;height:214.200000pt" o:preferrelative="t" o:ole="">
+        <w:object w:dxaOrig="4393" w:dyaOrig="4333">
+          <v:rect xmlns:o="urn:schemas-microsoft-com:office:office" xmlns:v="urn:schemas-microsoft-com:vml" id="rectole0000000000" style="width:219.650000pt;height:216.650000pt" o:preferrelative="t" o:ole="">
             <o:lock v:ext="edit"/>
             <v:imagedata xmlns:r="http://schemas.openxmlformats.org/officeDocument/2006/relationships" r:id="docRId1" o:title=""/>
           </v:rect>
@@ -185,9 +185,29 @@
           <w:sz w:val="36"/>
           <w:shd w:fill="auto" w:val="clear"/>
         </w:rPr>
-        <w:t xml:space="preserve">Ръководител:</w:t>
-      </w:r>
-      <w:r>
+        <w:t xml:space="preserve">Ръководител: ас. Христо Христов</w:t>
+      </w:r>
+    </w:p>
+    <w:p>
+      <w:pPr>
+        <w:spacing w:before="0" w:after="200" w:line="276"/>
+        <w:ind w:right="0" w:left="0" w:firstLine="0"/>
+        <w:jc w:val="center"/>
+        <w:rPr>
+          <w:rFonts w:ascii="Calibri" w:hAnsi="Calibri" w:cs="Calibri" w:eastAsia="Calibri"/>
+          <w:color w:val="auto"/>
+          <w:spacing w:val="0"/>
+          <w:position w:val="0"/>
+          <w:sz w:val="72"/>
+          <w:shd w:fill="auto" w:val="clear"/>
+        </w:rPr>
+      </w:pPr>
+    </w:p>
+    <w:p>
+      <w:pPr>
+        <w:spacing w:before="0" w:after="200" w:line="276"/>
+        <w:ind w:right="0" w:left="0" w:firstLine="0"/>
+        <w:jc w:val="right"/>
         <w:rPr>
           <w:rFonts w:ascii="Calibri" w:hAnsi="Calibri" w:cs="Calibri" w:eastAsia="Calibri"/>
           <w:color w:val="auto"/>
@@ -196,8 +216,7 @@
           <w:sz w:val="36"/>
           <w:shd w:fill="auto" w:val="clear"/>
         </w:rPr>
-        <w:t xml:space="preserve"> </w:t>
-      </w:r>
+      </w:pPr>
       <w:r>
         <w:rPr>
           <w:rFonts w:ascii="Calibri" w:hAnsi="Calibri" w:cs="Calibri" w:eastAsia="Calibri"/>
@@ -207,20 +226,57 @@
           <w:sz w:val="36"/>
           <w:shd w:fill="auto" w:val="clear"/>
         </w:rPr>
-        <w:t xml:space="preserve">ас. Христо Христов</w:t>
+        <w:t xml:space="preserve">Проверил: ........................</w:t>
       </w:r>
     </w:p>
     <w:p>
       <w:pPr>
         <w:spacing w:before="0" w:after="200" w:line="276"/>
         <w:ind w:right="0" w:left="0" w:firstLine="0"/>
+        <w:jc w:val="right"/>
+        <w:rPr>
+          <w:rFonts w:ascii="Calibri" w:hAnsi="Calibri" w:cs="Calibri" w:eastAsia="Calibri"/>
+          <w:color w:val="auto"/>
+          <w:spacing w:val="0"/>
+          <w:position w:val="0"/>
+          <w:sz w:val="36"/>
+          <w:shd w:fill="auto" w:val="clear"/>
+        </w:rPr>
+      </w:pPr>
+      <w:r>
+        <w:rPr>
+          <w:rFonts w:ascii="Calibri" w:hAnsi="Calibri" w:cs="Calibri" w:eastAsia="Calibri"/>
+          <w:color w:val="auto"/>
+          <w:spacing w:val="0"/>
+          <w:position w:val="0"/>
+          <w:sz w:val="36"/>
+          <w:shd w:fill="auto" w:val="clear"/>
+        </w:rPr>
+        <w:t xml:space="preserve">(</w:t>
+      </w:r>
+      <w:r>
+        <w:rPr>
+          <w:rFonts w:ascii="Calibri" w:hAnsi="Calibri" w:cs="Calibri" w:eastAsia="Calibri"/>
+          <w:color w:val="auto"/>
+          <w:spacing w:val="0"/>
+          <w:position w:val="0"/>
+          <w:sz w:val="36"/>
+          <w:shd w:fill="auto" w:val="clear"/>
+        </w:rPr>
+        <w:t xml:space="preserve">ас. Христо Христов)</w:t>
+      </w:r>
+    </w:p>
+    <w:p>
+      <w:pPr>
+        <w:spacing w:before="0" w:after="200" w:line="276"/>
+        <w:ind w:right="0" w:left="0" w:firstLine="0"/>
         <w:jc w:val="center"/>
         <w:rPr>
           <w:rFonts w:ascii="Calibri" w:hAnsi="Calibri" w:cs="Calibri" w:eastAsia="Calibri"/>
           <w:color w:val="auto"/>
           <w:spacing w:val="0"/>
           <w:position w:val="0"/>
-          <w:sz w:val="72"/>
+          <w:sz w:val="96"/>
           <w:shd w:fill="auto" w:val="clear"/>
         </w:rPr>
       </w:pPr>
@@ -229,87 +285,94 @@
       <w:pPr>
         <w:spacing w:before="0" w:after="200" w:line="276"/>
         <w:ind w:right="0" w:left="0" w:firstLine="0"/>
-        <w:jc w:val="right"/>
-        <w:rPr>
-          <w:rFonts w:ascii="Calibri" w:hAnsi="Calibri" w:cs="Calibri" w:eastAsia="Calibri"/>
-          <w:color w:val="auto"/>
-          <w:spacing w:val="0"/>
-          <w:position w:val="0"/>
-          <w:sz w:val="36"/>
-          <w:shd w:fill="auto" w:val="clear"/>
-        </w:rPr>
-      </w:pPr>
-      <w:r>
-        <w:rPr>
-          <w:rFonts w:ascii="Calibri" w:hAnsi="Calibri" w:cs="Calibri" w:eastAsia="Calibri"/>
-          <w:color w:val="auto"/>
-          <w:spacing w:val="0"/>
-          <w:position w:val="0"/>
-          <w:sz w:val="36"/>
-          <w:shd w:fill="auto" w:val="clear"/>
-        </w:rPr>
-        <w:t xml:space="preserve">Проверил: ........................</w:t>
-      </w:r>
+        <w:jc w:val="center"/>
+        <w:rPr>
+          <w:rFonts w:ascii="Calibri" w:hAnsi="Calibri" w:cs="Calibri" w:eastAsia="Calibri"/>
+          <w:color w:val="auto"/>
+          <w:spacing w:val="0"/>
+          <w:position w:val="0"/>
+          <w:sz w:val="96"/>
+          <w:shd w:fill="auto" w:val="clear"/>
+        </w:rPr>
+      </w:pPr>
     </w:p>
     <w:p>
       <w:pPr>
         <w:spacing w:before="0" w:after="200" w:line="276"/>
         <w:ind w:right="0" w:left="0" w:firstLine="0"/>
-        <w:jc w:val="right"/>
-        <w:rPr>
-          <w:rFonts w:ascii="Calibri" w:hAnsi="Calibri" w:cs="Calibri" w:eastAsia="Calibri"/>
-          <w:color w:val="auto"/>
-          <w:spacing w:val="0"/>
-          <w:position w:val="0"/>
-          <w:sz w:val="36"/>
-          <w:shd w:fill="auto" w:val="clear"/>
-        </w:rPr>
-      </w:pPr>
-      <w:r>
-        <w:rPr>
-          <w:rFonts w:ascii="Calibri" w:hAnsi="Calibri" w:cs="Calibri" w:eastAsia="Calibri"/>
-          <w:color w:val="auto"/>
-          <w:spacing w:val="0"/>
-          <w:position w:val="0"/>
-          <w:sz w:val="36"/>
-          <w:shd w:fill="auto" w:val="clear"/>
-        </w:rPr>
-        <w:t xml:space="preserve">(ас. Христо Христов)</w:t>
+        <w:jc w:val="left"/>
+        <w:rPr>
+          <w:rFonts w:ascii="Calibri" w:hAnsi="Calibri" w:cs="Calibri" w:eastAsia="Calibri"/>
+          <w:color w:val="auto"/>
+          <w:spacing w:val="0"/>
+          <w:position w:val="0"/>
+          <w:sz w:val="52"/>
+          <w:shd w:fill="auto" w:val="clear"/>
+        </w:rPr>
+      </w:pPr>
+      <w:r>
+        <w:rPr>
+          <w:rFonts w:ascii="Calibri" w:hAnsi="Calibri" w:cs="Calibri" w:eastAsia="Calibri"/>
+          <w:color w:val="auto"/>
+          <w:spacing w:val="0"/>
+          <w:position w:val="0"/>
+          <w:sz w:val="48"/>
+          <w:shd w:fill="auto" w:val="clear"/>
+        </w:rPr>
+        <w:t xml:space="preserve">1. </w:t>
+      </w:r>
+      <w:r>
+        <w:rPr>
+          <w:rFonts w:ascii="Calibri" w:hAnsi="Calibri" w:cs="Calibri" w:eastAsia="Calibri"/>
+          <w:color w:val="auto"/>
+          <w:spacing w:val="0"/>
+          <w:position w:val="0"/>
+          <w:sz w:val="48"/>
+          <w:shd w:fill="auto" w:val="clear"/>
+        </w:rPr>
+        <w:t xml:space="preserve">Цел на проекта</w:t>
       </w:r>
     </w:p>
     <w:p>
       <w:pPr>
         <w:spacing w:before="0" w:after="200" w:line="276"/>
         <w:ind w:right="0" w:left="0" w:firstLine="0"/>
-        <w:jc w:val="center"/>
-        <w:rPr>
-          <w:rFonts w:ascii="Calibri" w:hAnsi="Calibri" w:cs="Calibri" w:eastAsia="Calibri"/>
-          <w:color w:val="auto"/>
-          <w:spacing w:val="0"/>
-          <w:position w:val="0"/>
-          <w:sz w:val="96"/>
-          <w:shd w:fill="auto" w:val="clear"/>
-        </w:rPr>
-      </w:pPr>
-    </w:p>
-    <w:p>
-      <w:pPr>
-        <w:spacing w:before="0" w:after="200" w:line="276"/>
-        <w:ind w:right="0" w:left="0" w:firstLine="0"/>
-        <w:jc w:val="center"/>
-        <w:rPr>
-          <w:rFonts w:ascii="Calibri" w:hAnsi="Calibri" w:cs="Calibri" w:eastAsia="Calibri"/>
-          <w:color w:val="auto"/>
-          <w:spacing w:val="0"/>
-          <w:position w:val="0"/>
-          <w:sz w:val="96"/>
-          <w:shd w:fill="auto" w:val="clear"/>
-        </w:rPr>
-      </w:pPr>
-    </w:p>
-    <w:p>
-      <w:pPr>
-        <w:spacing w:before="0" w:after="200" w:line="276"/>
+        <w:jc w:val="both"/>
+        <w:rPr>
+          <w:rFonts w:ascii="Calibri" w:hAnsi="Calibri" w:cs="Calibri" w:eastAsia="Calibri"/>
+          <w:color w:val="auto"/>
+          <w:spacing w:val="0"/>
+          <w:position w:val="0"/>
+          <w:sz w:val="28"/>
+          <w:shd w:fill="auto" w:val="clear"/>
+        </w:rPr>
+      </w:pPr>
+      <w:r>
+        <w:rPr>
+          <w:rFonts w:ascii="Calibri" w:hAnsi="Calibri" w:cs="Calibri" w:eastAsia="Calibri"/>
+          <w:color w:val="auto"/>
+          <w:spacing w:val="0"/>
+          <w:position w:val="0"/>
+          <w:sz w:val="52"/>
+          <w:shd w:fill="auto" w:val="clear"/>
+        </w:rPr>
+        <w:tab/>
+      </w:r>
+      <w:r>
+        <w:rPr>
+          <w:rFonts w:ascii="Calibri" w:hAnsi="Calibri" w:cs="Calibri" w:eastAsia="Calibri"/>
+          <w:color w:val="auto"/>
+          <w:spacing w:val="0"/>
+          <w:position w:val="0"/>
+          <w:sz w:val="28"/>
+          <w:shd w:fill="auto" w:val="clear"/>
+        </w:rPr>
+        <w:t xml:space="preserve">Целта на проекта е реализация на паралелен алгоритъм пресмятащ детерминантата на матрица, посредством формулата</w:t>
+      </w:r>
+    </w:p>
+    <w:p>
+      <w:pPr>
+        <w:spacing w:before="0" w:after="200" w:line="240"/>
         <w:ind w:right="0" w:left="0" w:firstLine="0"/>
         <w:jc w:val="left"/>
         <w:rPr>
@@ -317,87 +380,13 @@
           <w:color w:val="auto"/>
           <w:spacing w:val="0"/>
           <w:position w:val="0"/>
-          <w:sz w:val="52"/>
-          <w:shd w:fill="auto" w:val="clear"/>
-        </w:rPr>
-      </w:pPr>
-      <w:r>
-        <w:rPr>
-          <w:rFonts w:ascii="Calibri" w:hAnsi="Calibri" w:cs="Calibri" w:eastAsia="Calibri"/>
-          <w:color w:val="auto"/>
-          <w:spacing w:val="0"/>
-          <w:position w:val="0"/>
-          <w:sz w:val="48"/>
-          <w:shd w:fill="auto" w:val="clear"/>
-        </w:rPr>
-        <w:t xml:space="preserve">1. </w:t>
-      </w:r>
-      <w:r>
-        <w:rPr>
-          <w:rFonts w:ascii="Calibri" w:hAnsi="Calibri" w:cs="Calibri" w:eastAsia="Calibri"/>
-          <w:color w:val="auto"/>
-          <w:spacing w:val="0"/>
-          <w:position w:val="0"/>
-          <w:sz w:val="48"/>
-          <w:shd w:fill="auto" w:val="clear"/>
-        </w:rPr>
-        <w:t xml:space="preserve">Цел на проекта</w:t>
-      </w:r>
-    </w:p>
-    <w:p>
-      <w:pPr>
-        <w:spacing w:before="0" w:after="200" w:line="276"/>
-        <w:ind w:right="0" w:left="0" w:firstLine="0"/>
-        <w:jc w:val="left"/>
-        <w:rPr>
-          <w:rFonts w:ascii="Calibri" w:hAnsi="Calibri" w:cs="Calibri" w:eastAsia="Calibri"/>
-          <w:color w:val="auto"/>
-          <w:spacing w:val="0"/>
-          <w:position w:val="0"/>
-          <w:sz w:val="28"/>
-          <w:shd w:fill="auto" w:val="clear"/>
-        </w:rPr>
-      </w:pPr>
-      <w:r>
-        <w:rPr>
-          <w:rFonts w:ascii="Calibri" w:hAnsi="Calibri" w:cs="Calibri" w:eastAsia="Calibri"/>
-          <w:color w:val="auto"/>
-          <w:spacing w:val="0"/>
-          <w:position w:val="0"/>
-          <w:sz w:val="52"/>
-          <w:shd w:fill="auto" w:val="clear"/>
-        </w:rPr>
-        <w:tab/>
-      </w:r>
-      <w:r>
-        <w:rPr>
-          <w:rFonts w:ascii="Calibri" w:hAnsi="Calibri" w:cs="Calibri" w:eastAsia="Calibri"/>
-          <w:color w:val="auto"/>
-          <w:spacing w:val="0"/>
-          <w:position w:val="0"/>
-          <w:sz w:val="28"/>
-          <w:shd w:fill="auto" w:val="clear"/>
-        </w:rPr>
-        <w:t xml:space="preserve">Целта на проекта е реализация на паралелен алгоритъм пресмятащ детерминантата на матрица, посредством формулата</w:t>
-      </w:r>
-    </w:p>
-    <w:p>
-      <w:pPr>
-        <w:spacing w:before="0" w:after="200" w:line="240"/>
-        <w:ind w:right="0" w:left="0" w:firstLine="0"/>
-        <w:jc w:val="left"/>
-        <w:rPr>
-          <w:rFonts w:ascii="Calibri" w:hAnsi="Calibri" w:cs="Calibri" w:eastAsia="Calibri"/>
-          <w:color w:val="auto"/>
-          <w:spacing w:val="0"/>
-          <w:position w:val="0"/>
-          <w:sz w:val="28"/>
-          <w:shd w:fill="auto" w:val="clear"/>
-        </w:rPr>
-      </w:pPr>
-      <w:r>
-        <w:object w:dxaOrig="6438" w:dyaOrig="1093">
-          <v:rect xmlns:o="urn:schemas-microsoft-com:office:office" xmlns:v="urn:schemas-microsoft-com:vml" id="rectole0000000001" style="width:321.900000pt;height:54.650000pt" o:preferrelative="t" o:ole="">
+          <w:sz w:val="28"/>
+          <w:shd w:fill="auto" w:val="clear"/>
+        </w:rPr>
+      </w:pPr>
+      <w:r>
+        <w:object w:dxaOrig="6519" w:dyaOrig="1113">
+          <v:rect xmlns:o="urn:schemas-microsoft-com:office:office" xmlns:v="urn:schemas-microsoft-com:vml" id="rectole0000000001" style="width:325.950000pt;height:55.650000pt" o:preferrelative="t" o:ole="">
             <o:lock v:ext="edit"/>
             <v:imagedata xmlns:r="http://schemas.openxmlformats.org/officeDocument/2006/relationships" r:id="docRId3" o:title=""/>
           </v:rect>
@@ -420,118 +409,118 @@
       <w:pPr>
         <w:spacing w:before="0" w:after="200" w:line="276"/>
         <w:ind w:right="0" w:left="0" w:firstLine="0"/>
+        <w:jc w:val="both"/>
+        <w:rPr>
+          <w:rFonts w:ascii="Calibri" w:hAnsi="Calibri" w:cs="Calibri" w:eastAsia="Calibri"/>
+          <w:color w:val="auto"/>
+          <w:spacing w:val="0"/>
+          <w:position w:val="0"/>
+          <w:sz w:val="28"/>
+          <w:shd w:fill="auto" w:val="clear"/>
+        </w:rPr>
+      </w:pPr>
+      <w:r>
+        <w:rPr>
+          <w:rFonts w:ascii="Calibri" w:hAnsi="Calibri" w:cs="Calibri" w:eastAsia="Calibri"/>
+          <w:color w:val="auto"/>
+          <w:spacing w:val="0"/>
+          <w:position w:val="0"/>
+          <w:sz w:val="28"/>
+          <w:shd w:fill="auto" w:val="clear"/>
+        </w:rPr>
+        <w:t xml:space="preserve">където A е квадратна матрица, която е произволно генерирана по зададен размер n или е предварително генерирана и записана във файл. </w:t>
+      </w:r>
+    </w:p>
+    <w:p>
+      <w:pPr>
+        <w:spacing w:before="0" w:after="200" w:line="276"/>
+        <w:ind w:right="0" w:left="0" w:firstLine="0"/>
         <w:jc w:val="left"/>
         <w:rPr>
           <w:rFonts w:ascii="Calibri" w:hAnsi="Calibri" w:cs="Calibri" w:eastAsia="Calibri"/>
           <w:color w:val="auto"/>
           <w:spacing w:val="0"/>
           <w:position w:val="0"/>
-          <w:sz w:val="28"/>
-          <w:shd w:fill="auto" w:val="clear"/>
-        </w:rPr>
-      </w:pPr>
-      <w:r>
-        <w:rPr>
-          <w:rFonts w:ascii="Calibri" w:hAnsi="Calibri" w:cs="Calibri" w:eastAsia="Calibri"/>
-          <w:color w:val="auto"/>
-          <w:spacing w:val="0"/>
-          <w:position w:val="0"/>
-          <w:sz w:val="28"/>
-          <w:shd w:fill="auto" w:val="clear"/>
-        </w:rPr>
-        <w:t xml:space="preserve">където A е квадратна матрица, която е произволно генерирана по зададен размер n или е предварително генерирана и записана във файл. </w:t>
+          <w:sz w:val="48"/>
+          <w:shd w:fill="auto" w:val="clear"/>
+        </w:rPr>
+      </w:pPr>
+      <w:r>
+        <w:rPr>
+          <w:rFonts w:ascii="Calibri" w:hAnsi="Calibri" w:cs="Calibri" w:eastAsia="Calibri"/>
+          <w:color w:val="auto"/>
+          <w:spacing w:val="0"/>
+          <w:position w:val="0"/>
+          <w:sz w:val="48"/>
+          <w:shd w:fill="auto" w:val="clear"/>
+        </w:rPr>
+        <w:t xml:space="preserve">2. </w:t>
+      </w:r>
+      <w:r>
+        <w:rPr>
+          <w:rFonts w:ascii="Calibri" w:hAnsi="Calibri" w:cs="Calibri" w:eastAsia="Calibri"/>
+          <w:color w:val="auto"/>
+          <w:spacing w:val="0"/>
+          <w:position w:val="0"/>
+          <w:sz w:val="48"/>
+          <w:shd w:fill="auto" w:val="clear"/>
+        </w:rPr>
+        <w:t xml:space="preserve">Изисквания към програмата</w:t>
       </w:r>
     </w:p>
     <w:p>
       <w:pPr>
         <w:spacing w:before="0" w:after="200" w:line="276"/>
         <w:ind w:right="0" w:left="0" w:firstLine="0"/>
-        <w:jc w:val="left"/>
-        <w:rPr>
-          <w:rFonts w:ascii="Calibri" w:hAnsi="Calibri" w:cs="Calibri" w:eastAsia="Calibri"/>
-          <w:color w:val="auto"/>
-          <w:spacing w:val="0"/>
-          <w:position w:val="0"/>
-          <w:sz w:val="48"/>
-          <w:shd w:fill="auto" w:val="clear"/>
-        </w:rPr>
-      </w:pPr>
-      <w:r>
-        <w:rPr>
-          <w:rFonts w:ascii="Calibri" w:hAnsi="Calibri" w:cs="Calibri" w:eastAsia="Calibri"/>
-          <w:color w:val="auto"/>
-          <w:spacing w:val="0"/>
-          <w:position w:val="0"/>
-          <w:sz w:val="48"/>
-          <w:shd w:fill="auto" w:val="clear"/>
-        </w:rPr>
-        <w:t xml:space="preserve">2. </w:t>
-      </w:r>
-      <w:r>
-        <w:rPr>
-          <w:rFonts w:ascii="Calibri" w:hAnsi="Calibri" w:cs="Calibri" w:eastAsia="Calibri"/>
-          <w:color w:val="auto"/>
-          <w:spacing w:val="0"/>
-          <w:position w:val="0"/>
-          <w:sz w:val="48"/>
-          <w:shd w:fill="auto" w:val="clear"/>
-        </w:rPr>
-        <w:t xml:space="preserve">Изисквания към програмата</w:t>
+        <w:jc w:val="both"/>
+        <w:rPr>
+          <w:rFonts w:ascii="Calibri" w:hAnsi="Calibri" w:cs="Calibri" w:eastAsia="Calibri"/>
+          <w:color w:val="auto"/>
+          <w:spacing w:val="0"/>
+          <w:position w:val="0"/>
+          <w:sz w:val="28"/>
+          <w:shd w:fill="auto" w:val="clear"/>
+        </w:rPr>
+      </w:pPr>
+      <w:r>
+        <w:rPr>
+          <w:rFonts w:ascii="Calibri" w:hAnsi="Calibri" w:cs="Calibri" w:eastAsia="Calibri"/>
+          <w:color w:val="auto"/>
+          <w:spacing w:val="0"/>
+          <w:position w:val="0"/>
+          <w:sz w:val="36"/>
+          <w:shd w:fill="auto" w:val="clear"/>
+        </w:rPr>
+        <w:tab/>
+      </w:r>
+      <w:r>
+        <w:rPr>
+          <w:rFonts w:ascii="Calibri" w:hAnsi="Calibri" w:cs="Calibri" w:eastAsia="Calibri"/>
+          <w:color w:val="auto"/>
+          <w:spacing w:val="0"/>
+          <w:position w:val="0"/>
+          <w:sz w:val="28"/>
+          <w:shd w:fill="auto" w:val="clear"/>
+        </w:rPr>
+        <w:t xml:space="preserve">- </w:t>
+      </w:r>
+      <w:r>
+        <w:rPr>
+          <w:rFonts w:ascii="Calibri" w:hAnsi="Calibri" w:cs="Calibri" w:eastAsia="Calibri"/>
+          <w:color w:val="auto"/>
+          <w:spacing w:val="0"/>
+          <w:position w:val="0"/>
+          <w:sz w:val="28"/>
+          <w:shd w:fill="auto" w:val="clear"/>
+        </w:rPr>
+        <w:t xml:space="preserve">Програмата трябва да използва паралелни процеси (нишки), за да разпредели работата по пресмятането на детерминантата на повече от един процесор.</w:t>
       </w:r>
     </w:p>
     <w:p>
       <w:pPr>
         <w:spacing w:before="0" w:after="200" w:line="276"/>
         <w:ind w:right="0" w:left="0" w:firstLine="0"/>
-        <w:jc w:val="left"/>
-        <w:rPr>
-          <w:rFonts w:ascii="Calibri" w:hAnsi="Calibri" w:cs="Calibri" w:eastAsia="Calibri"/>
-          <w:color w:val="auto"/>
-          <w:spacing w:val="0"/>
-          <w:position w:val="0"/>
-          <w:sz w:val="28"/>
-          <w:shd w:fill="auto" w:val="clear"/>
-        </w:rPr>
-      </w:pPr>
-      <w:r>
-        <w:rPr>
-          <w:rFonts w:ascii="Calibri" w:hAnsi="Calibri" w:cs="Calibri" w:eastAsia="Calibri"/>
-          <w:color w:val="auto"/>
-          <w:spacing w:val="0"/>
-          <w:position w:val="0"/>
-          <w:sz w:val="36"/>
-          <w:shd w:fill="auto" w:val="clear"/>
-        </w:rPr>
-        <w:tab/>
-      </w:r>
-      <w:r>
-        <w:rPr>
-          <w:rFonts w:ascii="Calibri" w:hAnsi="Calibri" w:cs="Calibri" w:eastAsia="Calibri"/>
-          <w:color w:val="auto"/>
-          <w:spacing w:val="0"/>
-          <w:position w:val="0"/>
-          <w:sz w:val="28"/>
-          <w:shd w:fill="auto" w:val="clear"/>
-        </w:rPr>
-        <w:t xml:space="preserve">- </w:t>
-      </w:r>
-      <w:r>
-        <w:rPr>
-          <w:rFonts w:ascii="Calibri" w:hAnsi="Calibri" w:cs="Calibri" w:eastAsia="Calibri"/>
-          <w:color w:val="auto"/>
-          <w:spacing w:val="0"/>
-          <w:position w:val="0"/>
-          <w:sz w:val="28"/>
-          <w:shd w:fill="auto" w:val="clear"/>
-        </w:rPr>
-        <w:t xml:space="preserve">Програмата трябва да използва паралелни процеси (нишки), за да разпредели работата по пресмятането на детерминантата на повече от един процесор.</w:t>
-      </w:r>
-    </w:p>
-    <w:p>
-      <w:pPr>
-        <w:spacing w:before="0" w:after="200" w:line="276"/>
-        <w:ind w:right="0" w:left="0" w:firstLine="0"/>
-        <w:jc w:val="left"/>
+        <w:jc w:val="both"/>
         <w:rPr>
           <w:rFonts w:ascii="Calibri" w:hAnsi="Calibri" w:cs="Calibri" w:eastAsia="Calibri"/>
           <w:color w:val="auto"/>
@@ -569,7 +558,7 @@
       <w:pPr>
         <w:spacing w:before="0" w:after="200" w:line="276"/>
         <w:ind w:right="0" w:left="0" w:firstLine="0"/>
-        <w:jc w:val="left"/>
+        <w:jc w:val="both"/>
         <w:rPr>
           <w:rFonts w:ascii="Calibri" w:hAnsi="Calibri" w:cs="Calibri" w:eastAsia="Calibri"/>
           <w:color w:val="auto"/>
@@ -640,7 +629,7 @@
       <w:pPr>
         <w:spacing w:before="0" w:after="200" w:line="276"/>
         <w:ind w:right="0" w:left="0" w:firstLine="0"/>
-        <w:jc w:val="left"/>
+        <w:jc w:val="both"/>
         <w:rPr>
           <w:rFonts w:ascii="Calibri" w:hAnsi="Calibri" w:cs="Calibri" w:eastAsia="Calibri"/>
           <w:color w:val="auto"/>
@@ -678,7 +667,7 @@
       <w:pPr>
         <w:spacing w:before="0" w:after="200" w:line="276"/>
         <w:ind w:right="0" w:left="0" w:firstLine="0"/>
-        <w:jc w:val="left"/>
+        <w:jc w:val="both"/>
         <w:rPr>
           <w:rFonts w:ascii="Calibri" w:hAnsi="Calibri" w:cs="Calibri" w:eastAsia="Calibri"/>
           <w:color w:val="auto"/>
@@ -716,7 +705,7 @@
       <w:pPr>
         <w:spacing w:before="0" w:after="200" w:line="276"/>
         <w:ind w:right="0" w:left="0" w:firstLine="0"/>
-        <w:jc w:val="left"/>
+        <w:jc w:val="both"/>
         <w:rPr>
           <w:rFonts w:ascii="Calibri" w:hAnsi="Calibri" w:cs="Calibri" w:eastAsia="Calibri"/>
           <w:color w:val="auto"/>
@@ -764,7 +753,7 @@
       <w:pPr>
         <w:spacing w:before="0" w:after="200" w:line="276"/>
         <w:ind w:right="0" w:left="0" w:firstLine="0"/>
-        <w:jc w:val="left"/>
+        <w:jc w:val="both"/>
         <w:rPr>
           <w:rFonts w:ascii="Calibri" w:hAnsi="Calibri" w:cs="Calibri" w:eastAsia="Calibri"/>
           <w:color w:val="auto"/>
@@ -812,7 +801,7 @@
       <w:pPr>
         <w:spacing w:before="0" w:after="200" w:line="276"/>
         <w:ind w:right="0" w:left="0" w:firstLine="0"/>
-        <w:jc w:val="left"/>
+        <w:jc w:val="both"/>
         <w:rPr>
           <w:rFonts w:ascii="Calibri" w:hAnsi="Calibri" w:cs="Calibri" w:eastAsia="Calibri"/>
           <w:color w:val="auto"/>
@@ -898,7 +887,7 @@
       <w:pPr>
         <w:spacing w:before="0" w:after="200" w:line="276"/>
         <w:ind w:right="0" w:left="0" w:firstLine="0"/>
-        <w:jc w:val="left"/>
+        <w:jc w:val="both"/>
         <w:rPr>
           <w:rFonts w:ascii="Calibri" w:hAnsi="Calibri" w:cs="Calibri" w:eastAsia="Calibri"/>
           <w:color w:val="auto"/>
@@ -1039,7 +1028,7 @@
       <w:pPr>
         <w:spacing w:before="0" w:after="200" w:line="276"/>
         <w:ind w:right="0" w:left="0" w:firstLine="0"/>
-        <w:jc w:val="left"/>
+        <w:jc w:val="both"/>
         <w:rPr>
           <w:rFonts w:ascii="Calibri" w:hAnsi="Calibri" w:cs="Calibri" w:eastAsia="Calibri"/>
           <w:color w:val="auto"/>
@@ -1134,7 +1123,160 @@
       <w:pPr>
         <w:spacing w:before="0" w:after="200" w:line="276"/>
         <w:ind w:right="0" w:left="0" w:firstLine="0"/>
-        <w:jc w:val="left"/>
+        <w:jc w:val="both"/>
+        <w:rPr>
+          <w:rFonts w:ascii="Calibri" w:hAnsi="Calibri" w:cs="Calibri" w:eastAsia="Calibri"/>
+          <w:b/>
+          <w:color w:val="auto"/>
+          <w:spacing w:val="0"/>
+          <w:position w:val="0"/>
+          <w:sz w:val="28"/>
+          <w:shd w:fill="auto" w:val="clear"/>
+        </w:rPr>
+      </w:pPr>
+      <w:r>
+        <w:rPr>
+          <w:rFonts w:ascii="Calibri" w:hAnsi="Calibri" w:cs="Calibri" w:eastAsia="Calibri"/>
+          <w:color w:val="auto"/>
+          <w:spacing w:val="0"/>
+          <w:position w:val="0"/>
+          <w:sz w:val="28"/>
+          <w:shd w:fill="auto" w:val="clear"/>
+        </w:rPr>
+        <w:t xml:space="preserve">Програмата предлага и друг начин на паралелизация и преизползване на ресурси. Напоследък нашумелия </w:t>
+      </w:r>
+      <w:r>
+        <w:rPr>
+          <w:rFonts w:ascii="Calibri" w:hAnsi="Calibri" w:cs="Calibri" w:eastAsia="Calibri"/>
+          <w:b/>
+          <w:color w:val="auto"/>
+          <w:spacing w:val="0"/>
+          <w:position w:val="0"/>
+          <w:sz w:val="28"/>
+          <w:shd w:fill="auto" w:val="clear"/>
+        </w:rPr>
+        <w:t xml:space="preserve">ForkJoinPool</w:t>
+      </w:r>
+      <w:r>
+        <w:rPr>
+          <w:rFonts w:ascii="Calibri" w:hAnsi="Calibri" w:cs="Calibri" w:eastAsia="Calibri"/>
+          <w:color w:val="auto"/>
+          <w:spacing w:val="0"/>
+          <w:position w:val="0"/>
+          <w:sz w:val="28"/>
+          <w:shd w:fill="auto" w:val="clear"/>
+        </w:rPr>
+        <w:t xml:space="preserve">, който уж </w:t>
+      </w:r>
+      <w:r>
+        <w:rPr>
+          <w:rFonts w:ascii="Calibri" w:hAnsi="Calibri" w:cs="Calibri" w:eastAsia="Calibri"/>
+          <w:color w:val="auto"/>
+          <w:spacing w:val="0"/>
+          <w:position w:val="0"/>
+          <w:sz w:val="28"/>
+          <w:shd w:fill="auto" w:val="clear"/>
+        </w:rPr>
+        <w:t xml:space="preserve">"</w:t>
+      </w:r>
+      <w:r>
+        <w:rPr>
+          <w:rFonts w:ascii="Calibri" w:hAnsi="Calibri" w:cs="Calibri" w:eastAsia="Calibri"/>
+          <w:color w:val="auto"/>
+          <w:spacing w:val="0"/>
+          <w:position w:val="0"/>
+          <w:sz w:val="28"/>
+          <w:shd w:fill="auto" w:val="clear"/>
+        </w:rPr>
+        <w:t xml:space="preserve">краде</w:t>
+      </w:r>
+      <w:r>
+        <w:rPr>
+          <w:rFonts w:ascii="Calibri" w:hAnsi="Calibri" w:cs="Calibri" w:eastAsia="Calibri"/>
+          <w:color w:val="auto"/>
+          <w:spacing w:val="0"/>
+          <w:position w:val="0"/>
+          <w:sz w:val="28"/>
+          <w:shd w:fill="auto" w:val="clear"/>
+        </w:rPr>
+        <w:t xml:space="preserve">"</w:t>
+      </w:r>
+      <w:r>
+        <w:rPr>
+          <w:rFonts w:ascii="Calibri" w:hAnsi="Calibri" w:cs="Calibri" w:eastAsia="Calibri"/>
+          <w:color w:val="auto"/>
+          <w:spacing w:val="0"/>
+          <w:position w:val="0"/>
+          <w:sz w:val="28"/>
+          <w:shd w:fill="auto" w:val="clear"/>
+        </w:rPr>
+        <w:t xml:space="preserve"> от работата на другите нишки и е по-добър избор при програми с рекурсия - както е в този случай. За да го ползва програмата, сме добавили още един команден параметър </w:t>
+      </w:r>
+      <w:r>
+        <w:rPr>
+          <w:rFonts w:ascii="Calibri" w:hAnsi="Calibri" w:cs="Calibri" w:eastAsia="Calibri"/>
+          <w:b/>
+          <w:color w:val="auto"/>
+          <w:spacing w:val="0"/>
+          <w:position w:val="0"/>
+          <w:sz w:val="28"/>
+          <w:shd w:fill="auto" w:val="clear"/>
+        </w:rPr>
+        <w:t xml:space="preserve">-p [FORK_JOIN, THREAD_POOL_EXECUTOR].</w:t>
+      </w:r>
+      <w:r>
+        <w:rPr>
+          <w:rFonts w:ascii="Calibri" w:hAnsi="Calibri" w:cs="Calibri" w:eastAsia="Calibri"/>
+          <w:b/>
+          <w:color w:val="auto"/>
+          <w:spacing w:val="0"/>
+          <w:position w:val="0"/>
+          <w:sz w:val="28"/>
+          <w:shd w:fill="auto" w:val="clear"/>
+        </w:rPr>
+        <w:t xml:space="preserve"> </w:t>
+      </w:r>
+      <w:r>
+        <w:rPr>
+          <w:rFonts w:ascii="Calibri" w:hAnsi="Calibri" w:cs="Calibri" w:eastAsia="Calibri"/>
+          <w:color w:val="auto"/>
+          <w:spacing w:val="0"/>
+          <w:position w:val="0"/>
+          <w:sz w:val="28"/>
+          <w:shd w:fill="auto" w:val="clear"/>
+        </w:rPr>
+        <w:t xml:space="preserve">По подразбиране, ако не бъде подаден този параметър програмата ще работи с </w:t>
+      </w:r>
+      <w:r>
+        <w:rPr>
+          <w:rFonts w:ascii="Calibri" w:hAnsi="Calibri" w:cs="Calibri" w:eastAsia="Calibri"/>
+          <w:b/>
+          <w:color w:val="auto"/>
+          <w:spacing w:val="0"/>
+          <w:position w:val="0"/>
+          <w:sz w:val="28"/>
+          <w:shd w:fill="auto" w:val="clear"/>
+        </w:rPr>
+        <w:t xml:space="preserve">THREAD_POOL_EXECUTOR</w:t>
+      </w:r>
+      <w:r>
+        <w:rPr>
+          <w:rFonts w:ascii="Calibri" w:hAnsi="Calibri" w:cs="Calibri" w:eastAsia="Calibri"/>
+          <w:b/>
+          <w:color w:val="auto"/>
+          <w:spacing w:val="0"/>
+          <w:position w:val="0"/>
+          <w:sz w:val="28"/>
+          <w:shd w:fill="auto" w:val="clear"/>
+        </w:rPr>
+        <w:t xml:space="preserve">.</w:t>
+      </w:r>
+    </w:p>
+    <w:p>
+      <w:pPr>
+        <w:spacing w:before="0" w:after="200" w:line="276"/>
+        <w:ind w:right="0" w:left="0" w:firstLine="0"/>
+        <w:jc w:val="both"/>
         <w:rPr>
           <w:rFonts w:ascii="Calibri" w:hAnsi="Calibri" w:cs="Calibri" w:eastAsia="Calibri"/>
           <w:color w:val="auto"/>
@@ -1218,7 +1360,7 @@
       <w:pPr>
         <w:spacing w:before="0" w:after="200" w:line="240"/>
         <w:ind w:right="0" w:left="0" w:firstLine="0"/>
-        <w:jc w:val="left"/>
+        <w:jc w:val="both"/>
         <w:rPr>
           <w:rFonts w:ascii="Calibri" w:hAnsi="Calibri" w:cs="Calibri" w:eastAsia="Calibri"/>
           <w:color w:val="auto"/>
@@ -1229,8 +1371,8 @@
         </w:rPr>
       </w:pPr>
       <w:r>
-        <w:object w:dxaOrig="7349" w:dyaOrig="3543">
-          <v:rect xmlns:o="urn:schemas-microsoft-com:office:office" xmlns:v="urn:schemas-microsoft-com:vml" id="rectole0000000002" style="width:367.450000pt;height:177.150000pt" o:preferrelative="t" o:ole="">
+        <w:object w:dxaOrig="7430" w:dyaOrig="3583">
+          <v:rect xmlns:o="urn:schemas-microsoft-com:office:office" xmlns:v="urn:schemas-microsoft-com:vml" id="rectole0000000002" style="width:371.500000pt;height:179.150000pt" o:preferrelative="t" o:ole="">
             <o:lock v:ext="edit"/>
             <v:imagedata xmlns:r="http://schemas.openxmlformats.org/officeDocument/2006/relationships" r:id="docRId5" o:title=""/>
           </v:rect>
@@ -1242,7 +1384,7 @@
       <w:pPr>
         <w:spacing w:before="0" w:after="200" w:line="240"/>
         <w:ind w:right="0" w:left="0" w:firstLine="0"/>
-        <w:jc w:val="left"/>
+        <w:jc w:val="both"/>
         <w:rPr>
           <w:rFonts w:ascii="Calibri" w:hAnsi="Calibri" w:cs="Calibri" w:eastAsia="Calibri"/>
           <w:b/>
@@ -1281,7 +1423,7 @@
       <w:pPr>
         <w:spacing w:before="0" w:after="200" w:line="240"/>
         <w:ind w:right="0" w:left="0" w:firstLine="0"/>
-        <w:jc w:val="left"/>
+        <w:jc w:val="both"/>
         <w:rPr>
           <w:rFonts w:ascii="Calibri" w:hAnsi="Calibri" w:cs="Calibri" w:eastAsia="Calibri"/>
           <w:b/>
@@ -1320,20 +1462,20 @@
       <w:pPr>
         <w:spacing w:before="0" w:after="200" w:line="240"/>
         <w:ind w:right="0" w:left="0" w:firstLine="0"/>
-        <w:jc w:val="left"/>
-        <w:rPr>
-          <w:rFonts w:ascii="Calibri" w:hAnsi="Calibri" w:cs="Calibri" w:eastAsia="Calibri"/>
-          <w:b/>
-          <w:color w:val="auto"/>
-          <w:spacing w:val="0"/>
-          <w:position w:val="0"/>
-          <w:sz w:val="28"/>
-          <w:shd w:fill="auto" w:val="clear"/>
-        </w:rPr>
-      </w:pPr>
-      <w:r>
-        <w:object w:dxaOrig="8341" w:dyaOrig="2065">
-          <v:rect xmlns:o="urn:schemas-microsoft-com:office:office" xmlns:v="urn:schemas-microsoft-com:vml" id="rectole0000000003" style="width:417.050000pt;height:103.250000pt" o:preferrelative="t" o:ole="">
+        <w:jc w:val="both"/>
+        <w:rPr>
+          <w:rFonts w:ascii="Calibri" w:hAnsi="Calibri" w:cs="Calibri" w:eastAsia="Calibri"/>
+          <w:b/>
+          <w:color w:val="auto"/>
+          <w:spacing w:val="0"/>
+          <w:position w:val="0"/>
+          <w:sz w:val="28"/>
+          <w:shd w:fill="auto" w:val="clear"/>
+        </w:rPr>
+      </w:pPr>
+      <w:r>
+        <w:object w:dxaOrig="8443" w:dyaOrig="2085">
+          <v:rect xmlns:o="urn:schemas-microsoft-com:office:office" xmlns:v="urn:schemas-microsoft-com:vml" id="rectole0000000003" style="width:422.150000pt;height:104.250000pt" o:preferrelative="t" o:ole="">
             <o:lock v:ext="edit"/>
             <v:imagedata xmlns:r="http://schemas.openxmlformats.org/officeDocument/2006/relationships" r:id="docRId7" o:title=""/>
           </v:rect>
@@ -1345,7 +1487,7 @@
       <w:pPr>
         <w:spacing w:before="0" w:after="200" w:line="240"/>
         <w:ind w:right="0" w:left="0" w:firstLine="0"/>
-        <w:jc w:val="left"/>
+        <w:jc w:val="both"/>
         <w:rPr>
           <w:rFonts w:ascii="Calibri" w:hAnsi="Calibri" w:cs="Calibri" w:eastAsia="Calibri"/>
           <w:color w:val="auto"/>
@@ -1394,19 +1536,19 @@
       <w:pPr>
         <w:spacing w:before="0" w:after="200" w:line="240"/>
         <w:ind w:right="0" w:left="0" w:firstLine="0"/>
-        <w:jc w:val="left"/>
-        <w:rPr>
-          <w:rFonts w:ascii="Calibri" w:hAnsi="Calibri" w:cs="Calibri" w:eastAsia="Calibri"/>
-          <w:color w:val="auto"/>
-          <w:spacing w:val="0"/>
-          <w:position w:val="0"/>
-          <w:sz w:val="28"/>
-          <w:shd w:fill="auto" w:val="clear"/>
-        </w:rPr>
-      </w:pPr>
-      <w:r>
-        <w:object w:dxaOrig="10062" w:dyaOrig="2794">
-          <v:rect xmlns:o="urn:schemas-microsoft-com:office:office" xmlns:v="urn:schemas-microsoft-com:vml" id="rectole0000000004" style="width:503.100000pt;height:139.700000pt" o:preferrelative="t" o:ole="">
+        <w:jc w:val="both"/>
+        <w:rPr>
+          <w:rFonts w:ascii="Calibri" w:hAnsi="Calibri" w:cs="Calibri" w:eastAsia="Calibri"/>
+          <w:color w:val="auto"/>
+          <w:spacing w:val="0"/>
+          <w:position w:val="0"/>
+          <w:sz w:val="28"/>
+          <w:shd w:fill="auto" w:val="clear"/>
+        </w:rPr>
+      </w:pPr>
+      <w:r>
+        <w:object w:dxaOrig="10184" w:dyaOrig="2834">
+          <v:rect xmlns:o="urn:schemas-microsoft-com:office:office" xmlns:v="urn:schemas-microsoft-com:vml" id="rectole0000000004" style="width:509.200000pt;height:141.700000pt" o:preferrelative="t" o:ole="">
             <o:lock v:ext="edit"/>
             <v:imagedata xmlns:r="http://schemas.openxmlformats.org/officeDocument/2006/relationships" r:id="docRId9" o:title=""/>
           </v:rect>
@@ -1418,7 +1560,7 @@
       <w:pPr>
         <w:spacing w:before="0" w:after="200" w:line="240"/>
         <w:ind w:right="0" w:left="0" w:firstLine="0"/>
-        <w:jc w:val="left"/>
+        <w:jc w:val="both"/>
         <w:rPr>
           <w:rFonts w:ascii="Calibri" w:hAnsi="Calibri" w:cs="Calibri" w:eastAsia="Calibri"/>
           <w:color w:val="auto"/>
@@ -1492,7 +1634,7 @@
       <w:pPr>
         <w:spacing w:before="0" w:after="200" w:line="240"/>
         <w:ind w:right="0" w:left="0" w:firstLine="0"/>
-        <w:jc w:val="left"/>
+        <w:jc w:val="both"/>
         <w:rPr>
           <w:rFonts w:ascii="Calibri" w:hAnsi="Calibri" w:cs="Calibri" w:eastAsia="Calibri"/>
           <w:color w:val="auto"/>
@@ -1541,19 +1683,19 @@
       <w:pPr>
         <w:spacing w:before="0" w:after="200" w:line="240"/>
         <w:ind w:right="0" w:left="0" w:firstLine="0"/>
-        <w:jc w:val="left"/>
-        <w:rPr>
-          <w:rFonts w:ascii="Calibri" w:hAnsi="Calibri" w:cs="Calibri" w:eastAsia="Calibri"/>
-          <w:color w:val="auto"/>
-          <w:spacing w:val="0"/>
-          <w:position w:val="0"/>
-          <w:sz w:val="28"/>
-          <w:shd w:fill="auto" w:val="clear"/>
-        </w:rPr>
-      </w:pPr>
-      <w:r>
-        <w:object w:dxaOrig="9881" w:dyaOrig="4353">
-          <v:rect xmlns:o="urn:schemas-microsoft-com:office:office" xmlns:v="urn:schemas-microsoft-com:vml" id="rectole0000000005" style="width:494.050000pt;height:217.650000pt" o:preferrelative="t" o:ole="">
+        <w:jc w:val="both"/>
+        <w:rPr>
+          <w:rFonts w:ascii="Calibri" w:hAnsi="Calibri" w:cs="Calibri" w:eastAsia="Calibri"/>
+          <w:color w:val="auto"/>
+          <w:spacing w:val="0"/>
+          <w:position w:val="0"/>
+          <w:sz w:val="28"/>
+          <w:shd w:fill="auto" w:val="clear"/>
+        </w:rPr>
+      </w:pPr>
+      <w:r>
+        <w:object w:dxaOrig="10002" w:dyaOrig="4414">
+          <v:rect xmlns:o="urn:schemas-microsoft-com:office:office" xmlns:v="urn:schemas-microsoft-com:vml" id="rectole0000000005" style="width:500.100000pt;height:220.700000pt" o:preferrelative="t" o:ole="">
             <o:lock v:ext="edit"/>
             <v:imagedata xmlns:r="http://schemas.openxmlformats.org/officeDocument/2006/relationships" r:id="docRId11" o:title=""/>
           </v:rect>
@@ -1565,7 +1707,7 @@
       <w:pPr>
         <w:spacing w:before="0" w:after="200" w:line="240"/>
         <w:ind w:right="0" w:left="0" w:firstLine="0"/>
-        <w:jc w:val="left"/>
+        <w:jc w:val="both"/>
         <w:rPr>
           <w:rFonts w:ascii="Calibri" w:hAnsi="Calibri" w:cs="Calibri" w:eastAsia="Calibri"/>
           <w:color w:val="auto"/>
@@ -1591,19 +1733,19 @@
       <w:pPr>
         <w:spacing w:before="0" w:after="200" w:line="240"/>
         <w:ind w:right="0" w:left="0" w:firstLine="0"/>
-        <w:jc w:val="left"/>
-        <w:rPr>
-          <w:rFonts w:ascii="Calibri" w:hAnsi="Calibri" w:cs="Calibri" w:eastAsia="Calibri"/>
-          <w:color w:val="auto"/>
-          <w:spacing w:val="0"/>
-          <w:position w:val="0"/>
-          <w:sz w:val="28"/>
-          <w:shd w:fill="auto" w:val="clear"/>
-        </w:rPr>
-      </w:pPr>
-      <w:r>
-        <w:object w:dxaOrig="10244" w:dyaOrig="4656">
-          <v:rect xmlns:o="urn:schemas-microsoft-com:office:office" xmlns:v="urn:schemas-microsoft-com:vml" id="rectole0000000006" style="width:512.200000pt;height:232.800000pt" o:preferrelative="t" o:ole="">
+        <w:jc w:val="both"/>
+        <w:rPr>
+          <w:rFonts w:ascii="Calibri" w:hAnsi="Calibri" w:cs="Calibri" w:eastAsia="Calibri"/>
+          <w:color w:val="auto"/>
+          <w:spacing w:val="0"/>
+          <w:position w:val="0"/>
+          <w:sz w:val="28"/>
+          <w:shd w:fill="auto" w:val="clear"/>
+        </w:rPr>
+      </w:pPr>
+      <w:r>
+        <w:object w:dxaOrig="10366" w:dyaOrig="4717">
+          <v:rect xmlns:o="urn:schemas-microsoft-com:office:office" xmlns:v="urn:schemas-microsoft-com:vml" id="rectole0000000006" style="width:518.300000pt;height:235.850000pt" o:preferrelative="t" o:ole="">
             <o:lock v:ext="edit"/>
             <v:imagedata xmlns:r="http://schemas.openxmlformats.org/officeDocument/2006/relationships" r:id="docRId13" o:title=""/>
           </v:rect>
@@ -1615,7 +1757,7 @@
       <w:pPr>
         <w:spacing w:before="0" w:after="200" w:line="240"/>
         <w:ind w:right="0" w:left="0" w:firstLine="0"/>
-        <w:jc w:val="left"/>
+        <w:jc w:val="both"/>
         <w:rPr>
           <w:rFonts w:ascii="Calibri" w:hAnsi="Calibri" w:cs="Calibri" w:eastAsia="Calibri"/>
           <w:color w:val="auto"/>
@@ -1664,19 +1806,19 @@
       <w:pPr>
         <w:spacing w:before="0" w:after="200" w:line="240"/>
         <w:ind w:right="0" w:left="0" w:firstLine="0"/>
-        <w:jc w:val="left"/>
-        <w:rPr>
-          <w:rFonts w:ascii="Calibri" w:hAnsi="Calibri" w:cs="Calibri" w:eastAsia="Calibri"/>
-          <w:color w:val="auto"/>
-          <w:spacing w:val="0"/>
-          <w:position w:val="0"/>
-          <w:sz w:val="28"/>
-          <w:shd w:fill="auto" w:val="clear"/>
-        </w:rPr>
-      </w:pPr>
-      <w:r>
-        <w:object w:dxaOrig="8848" w:dyaOrig="3401">
-          <v:rect xmlns:o="urn:schemas-microsoft-com:office:office" xmlns:v="urn:schemas-microsoft-com:vml" id="rectole0000000007" style="width:442.400000pt;height:170.050000pt" o:preferrelative="t" o:ole="">
+        <w:jc w:val="both"/>
+        <w:rPr>
+          <w:rFonts w:ascii="Calibri" w:hAnsi="Calibri" w:cs="Calibri" w:eastAsia="Calibri"/>
+          <w:color w:val="auto"/>
+          <w:spacing w:val="0"/>
+          <w:position w:val="0"/>
+          <w:sz w:val="28"/>
+          <w:shd w:fill="auto" w:val="clear"/>
+        </w:rPr>
+      </w:pPr>
+      <w:r>
+        <w:object w:dxaOrig="8949" w:dyaOrig="3441">
+          <v:rect xmlns:o="urn:schemas-microsoft-com:office:office" xmlns:v="urn:schemas-microsoft-com:vml" id="rectole0000000007" style="width:447.450000pt;height:172.050000pt" o:preferrelative="t" o:ole="">
             <o:lock v:ext="edit"/>
             <v:imagedata xmlns:r="http://schemas.openxmlformats.org/officeDocument/2006/relationships" r:id="docRId15" o:title=""/>
           </v:rect>
@@ -1688,7 +1830,7 @@
       <w:pPr>
         <w:spacing w:before="0" w:after="200" w:line="240"/>
         <w:ind w:right="0" w:left="0" w:firstLine="0"/>
-        <w:jc w:val="left"/>
+        <w:jc w:val="both"/>
         <w:rPr>
           <w:rFonts w:ascii="Calibri" w:hAnsi="Calibri" w:cs="Calibri" w:eastAsia="Calibri"/>
           <w:color w:val="auto"/>
@@ -1714,19 +1856,19 @@
       <w:pPr>
         <w:spacing w:before="0" w:after="200" w:line="240"/>
         <w:ind w:right="0" w:left="0" w:firstLine="0"/>
-        <w:jc w:val="left"/>
-        <w:rPr>
-          <w:rFonts w:ascii="Calibri" w:hAnsi="Calibri" w:cs="Calibri" w:eastAsia="Calibri"/>
-          <w:color w:val="auto"/>
-          <w:spacing w:val="0"/>
-          <w:position w:val="0"/>
-          <w:sz w:val="28"/>
-          <w:shd w:fill="auto" w:val="clear"/>
-        </w:rPr>
-      </w:pPr>
-      <w:r>
-        <w:object w:dxaOrig="10447" w:dyaOrig="3097">
-          <v:rect xmlns:o="urn:schemas-microsoft-com:office:office" xmlns:v="urn:schemas-microsoft-com:vml" id="rectole0000000008" style="width:522.350000pt;height:154.850000pt" o:preferrelative="t" o:ole="">
+        <w:jc w:val="both"/>
+        <w:rPr>
+          <w:rFonts w:ascii="Calibri" w:hAnsi="Calibri" w:cs="Calibri" w:eastAsia="Calibri"/>
+          <w:color w:val="auto"/>
+          <w:spacing w:val="0"/>
+          <w:position w:val="0"/>
+          <w:sz w:val="28"/>
+          <w:shd w:fill="auto" w:val="clear"/>
+        </w:rPr>
+      </w:pPr>
+      <w:r>
+        <w:object w:dxaOrig="10569" w:dyaOrig="3138">
+          <v:rect xmlns:o="urn:schemas-microsoft-com:office:office" xmlns:v="urn:schemas-microsoft-com:vml" id="rectole0000000008" style="width:528.450000pt;height:156.900000pt" o:preferrelative="t" o:ole="">
             <o:lock v:ext="edit"/>
             <v:imagedata xmlns:r="http://schemas.openxmlformats.org/officeDocument/2006/relationships" r:id="docRId17" o:title=""/>
           </v:rect>
@@ -1738,19 +1880,19 @@
       <w:pPr>
         <w:spacing w:before="0" w:after="200" w:line="240"/>
         <w:ind w:right="0" w:left="0" w:firstLine="0"/>
-        <w:jc w:val="left"/>
-        <w:rPr>
-          <w:rFonts w:ascii="Calibri" w:hAnsi="Calibri" w:cs="Calibri" w:eastAsia="Calibri"/>
-          <w:color w:val="auto"/>
-          <w:spacing w:val="0"/>
-          <w:position w:val="0"/>
-          <w:sz w:val="28"/>
-          <w:shd w:fill="auto" w:val="clear"/>
-        </w:rPr>
-      </w:pPr>
-      <w:r>
-        <w:object w:dxaOrig="10811" w:dyaOrig="2470">
-          <v:rect xmlns:o="urn:schemas-microsoft-com:office:office" xmlns:v="urn:schemas-microsoft-com:vml" id="rectole0000000009" style="width:540.550000pt;height:123.500000pt" o:preferrelative="t" o:ole="">
+        <w:jc w:val="both"/>
+        <w:rPr>
+          <w:rFonts w:ascii="Calibri" w:hAnsi="Calibri" w:cs="Calibri" w:eastAsia="Calibri"/>
+          <w:color w:val="auto"/>
+          <w:spacing w:val="0"/>
+          <w:position w:val="0"/>
+          <w:sz w:val="28"/>
+          <w:shd w:fill="auto" w:val="clear"/>
+        </w:rPr>
+      </w:pPr>
+      <w:r>
+        <w:object w:dxaOrig="10953" w:dyaOrig="2510">
+          <v:rect xmlns:o="urn:schemas-microsoft-com:office:office" xmlns:v="urn:schemas-microsoft-com:vml" id="rectole0000000009" style="width:547.650000pt;height:125.500000pt" o:preferrelative="t" o:ole="">
             <o:lock v:ext="edit"/>
             <v:imagedata xmlns:r="http://schemas.openxmlformats.org/officeDocument/2006/relationships" r:id="docRId19" o:title=""/>
           </v:rect>
@@ -1799,7 +1941,7 @@
       <w:pPr>
         <w:spacing w:before="0" w:after="200" w:line="240"/>
         <w:ind w:right="0" w:left="0" w:firstLine="0"/>
-        <w:jc w:val="left"/>
+        <w:jc w:val="both"/>
         <w:rPr>
           <w:rFonts w:ascii="Calibri" w:hAnsi="Calibri" w:cs="Calibri" w:eastAsia="Calibri"/>
           <w:color w:val="auto"/>
@@ -1825,7 +1967,7 @@
       <w:pPr>
         <w:spacing w:before="0" w:after="200" w:line="240"/>
         <w:ind w:right="0" w:left="0" w:firstLine="0"/>
-        <w:jc w:val="left"/>
+        <w:jc w:val="both"/>
         <w:rPr>
           <w:rFonts w:ascii="Calibri" w:hAnsi="Calibri" w:cs="Calibri" w:eastAsia="Calibri"/>
           <w:color w:val="auto"/>
@@ -1862,7 +2004,7 @@
       <w:pPr>
         <w:spacing w:before="0" w:after="200" w:line="240"/>
         <w:ind w:right="0" w:left="0" w:firstLine="0"/>
-        <w:jc w:val="left"/>
+        <w:jc w:val="both"/>
         <w:rPr>
           <w:rFonts w:ascii="Calibri" w:hAnsi="Calibri" w:cs="Calibri" w:eastAsia="Calibri"/>
           <w:color w:val="auto"/>
@@ -1899,7 +2041,7 @@
       <w:pPr>
         <w:spacing w:before="0" w:after="200" w:line="240"/>
         <w:ind w:right="0" w:left="0" w:firstLine="0"/>
-        <w:jc w:val="left"/>
+        <w:jc w:val="both"/>
         <w:rPr>
           <w:rFonts w:ascii="Calibri" w:hAnsi="Calibri" w:cs="Calibri" w:eastAsia="Calibri"/>
           <w:color w:val="auto"/>
@@ -1936,7 +2078,7 @@
       <w:pPr>
         <w:spacing w:before="0" w:after="200" w:line="240"/>
         <w:ind w:right="0" w:left="0" w:firstLine="0"/>
-        <w:jc w:val="left"/>
+        <w:jc w:val="both"/>
         <w:rPr>
           <w:rFonts w:ascii="Calibri" w:hAnsi="Calibri" w:cs="Calibri" w:eastAsia="Calibri"/>
           <w:color w:val="auto"/>
@@ -1973,7 +2115,7 @@
       <w:pPr>
         <w:spacing w:before="0" w:after="200" w:line="240"/>
         <w:ind w:right="0" w:left="0" w:firstLine="0"/>
-        <w:jc w:val="left"/>
+        <w:jc w:val="both"/>
         <w:rPr>
           <w:rFonts w:ascii="Calibri" w:hAnsi="Calibri" w:cs="Calibri" w:eastAsia="Calibri"/>
           <w:color w:val="auto"/>
@@ -2010,7 +2152,7 @@
       <w:pPr>
         <w:spacing w:before="0" w:after="200" w:line="240"/>
         <w:ind w:right="0" w:left="0" w:firstLine="0"/>
-        <w:jc w:val="left"/>
+        <w:jc w:val="both"/>
         <w:rPr>
           <w:rFonts w:ascii="Calibri" w:hAnsi="Calibri" w:cs="Calibri" w:eastAsia="Calibri"/>
           <w:b/>
@@ -2037,7 +2179,7 @@
       <w:pPr>
         <w:spacing w:before="0" w:after="200" w:line="240"/>
         <w:ind w:right="0" w:left="0" w:firstLine="0"/>
-        <w:jc w:val="left"/>
+        <w:jc w:val="both"/>
         <w:rPr>
           <w:rFonts w:ascii="Calibri" w:hAnsi="Calibri" w:cs="Calibri" w:eastAsia="Calibri"/>
           <w:b/>
@@ -2065,19 +2207,19 @@
       <w:pPr>
         <w:spacing w:before="0" w:after="200" w:line="240"/>
         <w:ind w:right="0" w:left="0" w:firstLine="0"/>
-        <w:jc w:val="left"/>
-        <w:rPr>
-          <w:rFonts w:ascii="Calibri" w:hAnsi="Calibri" w:cs="Calibri" w:eastAsia="Calibri"/>
-          <w:color w:val="auto"/>
-          <w:spacing w:val="0"/>
-          <w:position w:val="0"/>
-          <w:sz w:val="28"/>
-          <w:shd w:fill="auto" w:val="clear"/>
-        </w:rPr>
-      </w:pPr>
-      <w:r>
-        <w:object w:dxaOrig="7653" w:dyaOrig="769">
-          <v:rect xmlns:o="urn:schemas-microsoft-com:office:office" xmlns:v="urn:schemas-microsoft-com:vml" id="rectole0000000010" style="width:382.650000pt;height:38.450000pt" o:preferrelative="t" o:ole="">
+        <w:jc w:val="both"/>
+        <w:rPr>
+          <w:rFonts w:ascii="Calibri" w:hAnsi="Calibri" w:cs="Calibri" w:eastAsia="Calibri"/>
+          <w:color w:val="auto"/>
+          <w:spacing w:val="0"/>
+          <w:position w:val="0"/>
+          <w:sz w:val="28"/>
+          <w:shd w:fill="auto" w:val="clear"/>
+        </w:rPr>
+      </w:pPr>
+      <w:r>
+        <w:object w:dxaOrig="7755" w:dyaOrig="769">
+          <v:rect xmlns:o="urn:schemas-microsoft-com:office:office" xmlns:v="urn:schemas-microsoft-com:vml" id="rectole0000000010" style="width:387.750000pt;height:38.450000pt" o:preferrelative="t" o:ole="">
             <o:lock v:ext="edit"/>
             <v:imagedata xmlns:r="http://schemas.openxmlformats.org/officeDocument/2006/relationships" r:id="docRId21" o:title=""/>
           </v:rect>
@@ -2089,7 +2231,7 @@
       <w:pPr>
         <w:spacing w:before="0" w:after="200" w:line="240"/>
         <w:ind w:right="0" w:left="0" w:firstLine="0"/>
-        <w:jc w:val="left"/>
+        <w:jc w:val="both"/>
         <w:rPr>
           <w:rFonts w:ascii="Calibri" w:hAnsi="Calibri" w:cs="Calibri" w:eastAsia="Calibri"/>
           <w:b/>
@@ -2117,7 +2259,7 @@
       <w:pPr>
         <w:spacing w:before="0" w:after="200" w:line="240"/>
         <w:ind w:right="0" w:left="0" w:firstLine="0"/>
-        <w:jc w:val="left"/>
+        <w:jc w:val="both"/>
         <w:rPr>
           <w:rFonts w:ascii="Calibri" w:hAnsi="Calibri" w:cs="Calibri" w:eastAsia="Calibri"/>
           <w:color w:val="auto"/>
@@ -2128,8 +2270,8 @@
         </w:rPr>
       </w:pPr>
       <w:r>
-        <w:object w:dxaOrig="6438" w:dyaOrig="5952">
-          <v:rect xmlns:o="urn:schemas-microsoft-com:office:office" xmlns:v="urn:schemas-microsoft-com:vml" id="rectole0000000011" style="width:321.900000pt;height:297.600000pt" o:preferrelative="t" o:ole="">
+        <w:object w:dxaOrig="6519" w:dyaOrig="6033">
+          <v:rect xmlns:o="urn:schemas-microsoft-com:office:office" xmlns:v="urn:schemas-microsoft-com:vml" id="rectole0000000011" style="width:325.950000pt;height:301.650000pt" o:preferrelative="t" o:ole="">
             <o:lock v:ext="edit"/>
             <v:imagedata xmlns:r="http://schemas.openxmlformats.org/officeDocument/2006/relationships" r:id="docRId23" o:title=""/>
           </v:rect>
@@ -2141,49 +2283,126 @@
       <w:pPr>
         <w:spacing w:before="0" w:after="200" w:line="240"/>
         <w:ind w:right="0" w:left="0" w:firstLine="0"/>
+        <w:jc w:val="both"/>
+        <w:rPr>
+          <w:rFonts w:ascii="Calibri" w:hAnsi="Calibri" w:cs="Calibri" w:eastAsia="Calibri"/>
+          <w:color w:val="auto"/>
+          <w:spacing w:val="0"/>
+          <w:position w:val="0"/>
+          <w:sz w:val="28"/>
+          <w:shd w:fill="auto" w:val="clear"/>
+        </w:rPr>
+      </w:pPr>
+      <w:r>
+        <w:rPr>
+          <w:rFonts w:ascii="Calibri" w:hAnsi="Calibri" w:cs="Calibri" w:eastAsia="Calibri"/>
+          <w:color w:val="auto"/>
+          <w:spacing w:val="0"/>
+          <w:position w:val="0"/>
+          <w:sz w:val="28"/>
+          <w:shd w:fill="auto" w:val="clear"/>
+        </w:rPr>
+        <w:t xml:space="preserve">По поздразбиране елементите на матрицата (ако я генерираме ние) ще бъдат в интервала [-10, 10] и ще бъдат форматирани до 2 знака след десетичната запетая. Това разбира се е конфигурируемо и за целта можем да запишем тези стойности в конфигурационен файл. Програмата при стартиране чете от файла </w:t>
+      </w:r>
+      <w:r>
+        <w:rPr>
+          <w:rFonts w:ascii="Calibri" w:hAnsi="Calibri" w:cs="Calibri" w:eastAsia="Calibri"/>
+          <w:b/>
+          <w:color w:val="auto"/>
+          <w:spacing w:val="0"/>
+          <w:position w:val="0"/>
+          <w:sz w:val="28"/>
+          <w:shd w:fill="auto" w:val="clear"/>
+        </w:rPr>
+        <w:t xml:space="preserve">matrix.properties</w:t>
+      </w:r>
+      <w:r>
+        <w:rPr>
+          <w:rFonts w:ascii="Calibri" w:hAnsi="Calibri" w:cs="Calibri" w:eastAsia="Calibri"/>
+          <w:color w:val="auto"/>
+          <w:spacing w:val="0"/>
+          <w:position w:val="0"/>
+          <w:sz w:val="28"/>
+          <w:shd w:fill="auto" w:val="clear"/>
+        </w:rPr>
+        <w:t xml:space="preserve"> и изчита всичките атрибути които са и подадени.</w:t>
+      </w:r>
+    </w:p>
+    <w:p>
+      <w:pPr>
+        <w:spacing w:before="0" w:after="200" w:line="240"/>
+        <w:ind w:right="0" w:left="0" w:firstLine="0"/>
+        <w:jc w:val="both"/>
+        <w:rPr>
+          <w:rFonts w:ascii="Calibri" w:hAnsi="Calibri" w:cs="Calibri" w:eastAsia="Calibri"/>
+          <w:color w:val="auto"/>
+          <w:spacing w:val="0"/>
+          <w:position w:val="0"/>
+          <w:sz w:val="28"/>
+          <w:shd w:fill="auto" w:val="clear"/>
+        </w:rPr>
+      </w:pPr>
+      <w:r>
+        <w:rPr>
+          <w:rFonts w:ascii="Calibri" w:hAnsi="Calibri" w:cs="Calibri" w:eastAsia="Calibri"/>
+          <w:color w:val="auto"/>
+          <w:spacing w:val="0"/>
+          <w:position w:val="0"/>
+          <w:sz w:val="28"/>
+          <w:shd w:fill="auto" w:val="clear"/>
+        </w:rPr>
+        <w:t xml:space="preserve">Пример за съдържанието на </w:t>
+      </w:r>
+      <w:r>
+        <w:rPr>
+          <w:rFonts w:ascii="Calibri" w:hAnsi="Calibri" w:cs="Calibri" w:eastAsia="Calibri"/>
+          <w:b/>
+          <w:color w:val="auto"/>
+          <w:spacing w:val="0"/>
+          <w:position w:val="0"/>
+          <w:sz w:val="28"/>
+          <w:shd w:fill="auto" w:val="clear"/>
+        </w:rPr>
+        <w:t xml:space="preserve">matrix.properties</w:t>
+      </w:r>
+      <w:r>
+        <w:rPr>
+          <w:rFonts w:ascii="Calibri" w:hAnsi="Calibri" w:cs="Calibri" w:eastAsia="Calibri"/>
+          <w:color w:val="auto"/>
+          <w:spacing w:val="0"/>
+          <w:position w:val="0"/>
+          <w:sz w:val="28"/>
+          <w:shd w:fill="auto" w:val="clear"/>
+        </w:rPr>
+        <w:t xml:space="preserve"> файла:</w:t>
+      </w:r>
+    </w:p>
+    <w:p>
+      <w:pPr>
+        <w:spacing w:before="0" w:after="200" w:line="240"/>
+        <w:ind w:right="0" w:left="0" w:firstLine="0"/>
         <w:jc w:val="left"/>
         <w:rPr>
           <w:rFonts w:ascii="Calibri" w:hAnsi="Calibri" w:cs="Calibri" w:eastAsia="Calibri"/>
-          <w:color w:val="auto"/>
-          <w:spacing w:val="0"/>
-          <w:position w:val="0"/>
-          <w:sz w:val="28"/>
-          <w:shd w:fill="auto" w:val="clear"/>
-        </w:rPr>
-      </w:pPr>
-      <w:r>
-        <w:rPr>
-          <w:rFonts w:ascii="Calibri" w:hAnsi="Calibri" w:cs="Calibri" w:eastAsia="Calibri"/>
-          <w:color w:val="auto"/>
-          <w:spacing w:val="0"/>
-          <w:position w:val="0"/>
-          <w:sz w:val="28"/>
-          <w:shd w:fill="auto" w:val="clear"/>
-        </w:rPr>
-        <w:t xml:space="preserve">По поздразбиране елементите на матрицата (ако я генерираме ние) ще бъдат в интервала [-10, 10] и ще бъдат форматирани до 2 знака след десетичната запетая. Това разбира се е конфигурируемо и за целта можем да запишем тези стойности в конфигурационен файл. Програмата при стартиране чете от файла </w:t>
-      </w:r>
-      <w:r>
-        <w:rPr>
-          <w:rFonts w:ascii="Calibri" w:hAnsi="Calibri" w:cs="Calibri" w:eastAsia="Calibri"/>
-          <w:b/>
-          <w:color w:val="auto"/>
-          <w:spacing w:val="0"/>
-          <w:position w:val="0"/>
-          <w:sz w:val="28"/>
-          <w:shd w:fill="auto" w:val="clear"/>
-        </w:rPr>
-        <w:t xml:space="preserve">matrix.properties</w:t>
-      </w:r>
-      <w:r>
-        <w:rPr>
-          <w:rFonts w:ascii="Calibri" w:hAnsi="Calibri" w:cs="Calibri" w:eastAsia="Calibri"/>
-          <w:color w:val="auto"/>
-          <w:spacing w:val="0"/>
-          <w:position w:val="0"/>
-          <w:sz w:val="28"/>
-          <w:shd w:fill="auto" w:val="clear"/>
-        </w:rPr>
-        <w:t xml:space="preserve"> и изчита всичките атрибути които са и подадени.</w:t>
+          <w:b/>
+          <w:color w:val="auto"/>
+          <w:spacing w:val="0"/>
+          <w:position w:val="0"/>
+          <w:sz w:val="28"/>
+          <w:shd w:fill="auto" w:val="clear"/>
+        </w:rPr>
+      </w:pPr>
+      <w:r>
+        <w:rPr>
+          <w:rFonts w:ascii="Calibri" w:hAnsi="Calibri" w:cs="Calibri" w:eastAsia="Calibri"/>
+          <w:b/>
+          <w:color w:val="auto"/>
+          <w:spacing w:val="0"/>
+          <w:position w:val="0"/>
+          <w:sz w:val="28"/>
+          <w:shd w:fill="auto" w:val="clear"/>
+        </w:rPr>
+        <w:t xml:space="preserve">upper.bound=100</w:t>
       </w:r>
     </w:p>
     <w:p>
@@ -2193,46 +2412,25 @@
         <w:jc w:val="left"/>
         <w:rPr>
           <w:rFonts w:ascii="Calibri" w:hAnsi="Calibri" w:cs="Calibri" w:eastAsia="Calibri"/>
-          <w:color w:val="auto"/>
-          <w:spacing w:val="0"/>
-          <w:position w:val="0"/>
-          <w:sz w:val="28"/>
-          <w:shd w:fill="auto" w:val="clear"/>
-        </w:rPr>
-      </w:pPr>
-      <w:r>
-        <w:rPr>
-          <w:rFonts w:ascii="Calibri" w:hAnsi="Calibri" w:cs="Calibri" w:eastAsia="Calibri"/>
-          <w:color w:val="auto"/>
-          <w:spacing w:val="0"/>
-          <w:position w:val="0"/>
-          <w:sz w:val="28"/>
-          <w:shd w:fill="auto" w:val="clear"/>
-        </w:rPr>
-        <w:t xml:space="preserve">Пример за съдържанието на </w:t>
-      </w:r>
-      <w:r>
-        <w:rPr>
-          <w:rFonts w:ascii="Calibri" w:hAnsi="Calibri" w:cs="Calibri" w:eastAsia="Calibri"/>
-          <w:b/>
-          <w:color w:val="auto"/>
-          <w:spacing w:val="0"/>
-          <w:position w:val="0"/>
-          <w:sz w:val="28"/>
-          <w:shd w:fill="auto" w:val="clear"/>
-        </w:rPr>
-        <w:t xml:space="preserve">matrix.properties</w:t>
-      </w:r>
-      <w:r>
-        <w:rPr>
-          <w:rFonts w:ascii="Calibri" w:hAnsi="Calibri" w:cs="Calibri" w:eastAsia="Calibri"/>
-          <w:color w:val="auto"/>
-          <w:spacing w:val="0"/>
-          <w:position w:val="0"/>
-          <w:sz w:val="28"/>
-          <w:shd w:fill="auto" w:val="clear"/>
-        </w:rPr>
-        <w:t xml:space="preserve"> файла:</w:t>
+          <w:b/>
+          <w:color w:val="auto"/>
+          <w:spacing w:val="0"/>
+          <w:position w:val="0"/>
+          <w:sz w:val="28"/>
+          <w:shd w:fill="auto" w:val="clear"/>
+        </w:rPr>
+      </w:pPr>
+      <w:r>
+        <w:rPr>
+          <w:rFonts w:ascii="Calibri" w:hAnsi="Calibri" w:cs="Calibri" w:eastAsia="Calibri"/>
+          <w:b/>
+          <w:color w:val="auto"/>
+          <w:spacing w:val="0"/>
+          <w:position w:val="0"/>
+          <w:sz w:val="28"/>
+          <w:shd w:fill="auto" w:val="clear"/>
+        </w:rPr>
+        <w:t xml:space="preserve">lower.bound=-100</w:t>
       </w:r>
     </w:p>
     <w:p>
@@ -2260,7 +2458,7 @@
           <w:sz w:val="28"/>
           <w:shd w:fill="auto" w:val="clear"/>
         </w:rPr>
-        <w:t xml:space="preserve">upper.bound=100</w:t>
+        <w:t xml:space="preserve">decimal.format=#.000</w:t>
       </w:r>
     </w:p>
     <w:p>
@@ -2270,25 +2468,34 @@
         <w:jc w:val="left"/>
         <w:rPr>
           <w:rFonts w:ascii="Calibri" w:hAnsi="Calibri" w:cs="Calibri" w:eastAsia="Calibri"/>
-          <w:b/>
-          <w:color w:val="auto"/>
-          <w:spacing w:val="0"/>
-          <w:position w:val="0"/>
-          <w:sz w:val="28"/>
-          <w:shd w:fill="auto" w:val="clear"/>
-        </w:rPr>
-      </w:pPr>
-      <w:r>
-        <w:rPr>
-          <w:rFonts w:ascii="Calibri" w:hAnsi="Calibri" w:cs="Calibri" w:eastAsia="Calibri"/>
-          <w:b/>
-          <w:color w:val="auto"/>
-          <w:spacing w:val="0"/>
-          <w:position w:val="0"/>
-          <w:sz w:val="28"/>
-          <w:shd w:fill="auto" w:val="clear"/>
-        </w:rPr>
-        <w:t xml:space="preserve">lower.bound=-100</w:t>
+          <w:color w:val="auto"/>
+          <w:spacing w:val="0"/>
+          <w:position w:val="0"/>
+          <w:sz w:val="48"/>
+          <w:shd w:fill="auto" w:val="clear"/>
+        </w:rPr>
+      </w:pPr>
+      <w:r>
+        <w:rPr>
+          <w:rFonts w:ascii="Calibri" w:hAnsi="Calibri" w:cs="Calibri" w:eastAsia="Calibri"/>
+          <w:color w:val="auto"/>
+          <w:spacing w:val="0"/>
+          <w:position w:val="0"/>
+          <w:sz w:val="48"/>
+          <w:shd w:fill="auto" w:val="clear"/>
+        </w:rPr>
+        <w:t xml:space="preserve">4. </w:t>
+      </w:r>
+      <w:r>
+        <w:rPr>
+          <w:rFonts w:ascii="Calibri" w:hAnsi="Calibri" w:cs="Calibri" w:eastAsia="Calibri"/>
+          <w:color w:val="auto"/>
+          <w:spacing w:val="0"/>
+          <w:position w:val="0"/>
+          <w:sz w:val="48"/>
+          <w:shd w:fill="auto" w:val="clear"/>
+        </w:rPr>
+        <w:t xml:space="preserve">Резултати</w:t>
       </w:r>
     </w:p>
     <w:p>
@@ -2298,25 +2505,23 @@
         <w:jc w:val="left"/>
         <w:rPr>
           <w:rFonts w:ascii="Calibri" w:hAnsi="Calibri" w:cs="Calibri" w:eastAsia="Calibri"/>
-          <w:b/>
-          <w:color w:val="auto"/>
-          <w:spacing w:val="0"/>
-          <w:position w:val="0"/>
-          <w:sz w:val="28"/>
-          <w:shd w:fill="auto" w:val="clear"/>
-        </w:rPr>
-      </w:pPr>
-      <w:r>
-        <w:rPr>
-          <w:rFonts w:ascii="Calibri" w:hAnsi="Calibri" w:cs="Calibri" w:eastAsia="Calibri"/>
-          <w:b/>
-          <w:color w:val="auto"/>
-          <w:spacing w:val="0"/>
-          <w:position w:val="0"/>
-          <w:sz w:val="28"/>
-          <w:shd w:fill="auto" w:val="clear"/>
-        </w:rPr>
-        <w:t xml:space="preserve">decimal.format=#.000</w:t>
+          <w:color w:val="auto"/>
+          <w:spacing w:val="0"/>
+          <w:position w:val="0"/>
+          <w:sz w:val="28"/>
+          <w:shd w:fill="auto" w:val="clear"/>
+        </w:rPr>
+      </w:pPr>
+      <w:r>
+        <w:rPr>
+          <w:rFonts w:ascii="Calibri" w:hAnsi="Calibri" w:cs="Calibri" w:eastAsia="Calibri"/>
+          <w:color w:val="auto"/>
+          <w:spacing w:val="0"/>
+          <w:position w:val="0"/>
+          <w:sz w:val="28"/>
+          <w:shd w:fill="auto" w:val="clear"/>
+        </w:rPr>
+        <w:t xml:space="preserve">Ще покажем резултати от изпълнението на програмата като я извикаме със следните командни параметри:</w:t>
       </w:r>
     </w:p>
     <w:p>
@@ -2326,247 +2531,232 @@
         <w:jc w:val="left"/>
         <w:rPr>
           <w:rFonts w:ascii="Calibri" w:hAnsi="Calibri" w:cs="Calibri" w:eastAsia="Calibri"/>
+          <w:b/>
+          <w:color w:val="auto"/>
+          <w:spacing w:val="0"/>
+          <w:position w:val="0"/>
+          <w:sz w:val="28"/>
+          <w:shd w:fill="auto" w:val="clear"/>
+        </w:rPr>
+      </w:pPr>
+      <w:r>
+        <w:rPr>
+          <w:rFonts w:ascii="Calibri" w:hAnsi="Calibri" w:cs="Calibri" w:eastAsia="Calibri"/>
+          <w:b/>
+          <w:color w:val="auto"/>
+          <w:spacing w:val="0"/>
+          <w:position w:val="0"/>
+          <w:sz w:val="28"/>
+          <w:shd w:fill="auto" w:val="clear"/>
+        </w:rPr>
+        <w:t xml:space="preserve">-n 13 - </w:t>
+      </w:r>
+      <w:r>
+        <w:rPr>
+          <w:rFonts w:ascii="Calibri" w:hAnsi="Calibri" w:cs="Calibri" w:eastAsia="Calibri"/>
+          <w:b/>
+          <w:color w:val="auto"/>
+          <w:spacing w:val="0"/>
+          <w:position w:val="0"/>
+          <w:sz w:val="28"/>
+          <w:shd w:fill="auto" w:val="clear"/>
+        </w:rPr>
+        <w:t xml:space="preserve">Създаваме матрица с размер 13 x 13;</w:t>
+      </w:r>
+    </w:p>
+    <w:p>
+      <w:pPr>
+        <w:spacing w:before="0" w:after="200" w:line="240"/>
+        <w:ind w:right="0" w:left="0" w:firstLine="0"/>
+        <w:jc w:val="left"/>
+        <w:rPr>
+          <w:rFonts w:ascii="Calibri" w:hAnsi="Calibri" w:cs="Calibri" w:eastAsia="Calibri"/>
+          <w:b/>
+          <w:color w:val="auto"/>
+          <w:spacing w:val="0"/>
+          <w:position w:val="0"/>
+          <w:sz w:val="28"/>
+          <w:shd w:fill="auto" w:val="clear"/>
+        </w:rPr>
+      </w:pPr>
+      <w:r>
+        <w:rPr>
+          <w:rFonts w:ascii="Calibri" w:hAnsi="Calibri" w:cs="Calibri" w:eastAsia="Calibri"/>
+          <w:b/>
+          <w:color w:val="auto"/>
+          <w:spacing w:val="0"/>
+          <w:position w:val="0"/>
+          <w:sz w:val="28"/>
+          <w:shd w:fill="auto" w:val="clear"/>
+        </w:rPr>
+        <w:t xml:space="preserve">- t N - N </w:t>
+      </w:r>
+      <w:r>
+        <w:rPr>
+          <w:rFonts w:ascii="Calibri" w:hAnsi="Calibri" w:cs="Calibri" w:eastAsia="Calibri"/>
+          <w:b/>
+          <w:color w:val="auto"/>
+          <w:spacing w:val="0"/>
+          <w:position w:val="0"/>
+          <w:sz w:val="28"/>
+          <w:shd w:fill="auto" w:val="clear"/>
+        </w:rPr>
+        <w:t xml:space="preserve">ще варира от 1 до 16</w:t>
+      </w:r>
+    </w:p>
+    <w:p>
+      <w:pPr>
+        <w:spacing w:before="0" w:after="200" w:line="240"/>
+        <w:ind w:right="0" w:left="0" w:firstLine="0"/>
+        <w:jc w:val="left"/>
+        <w:rPr>
+          <w:rFonts w:ascii="Calibri" w:hAnsi="Calibri" w:cs="Calibri" w:eastAsia="Calibri"/>
+          <w:b/>
+          <w:color w:val="auto"/>
+          <w:spacing w:val="0"/>
+          <w:position w:val="0"/>
+          <w:sz w:val="28"/>
+          <w:shd w:fill="auto" w:val="clear"/>
+        </w:rPr>
+      </w:pPr>
+      <w:r>
+        <w:rPr>
+          <w:rFonts w:ascii="Calibri" w:hAnsi="Calibri" w:cs="Calibri" w:eastAsia="Calibri"/>
+          <w:b/>
+          <w:color w:val="auto"/>
+          <w:spacing w:val="0"/>
+          <w:position w:val="0"/>
+          <w:sz w:val="28"/>
+          <w:shd w:fill="auto" w:val="clear"/>
+        </w:rPr>
+        <w:t xml:space="preserve">- q - </w:t>
+      </w:r>
+      <w:r>
+        <w:rPr>
+          <w:rFonts w:ascii="Calibri" w:hAnsi="Calibri" w:cs="Calibri" w:eastAsia="Calibri"/>
+          <w:b/>
+          <w:color w:val="auto"/>
+          <w:spacing w:val="0"/>
+          <w:position w:val="0"/>
+          <w:sz w:val="28"/>
+          <w:shd w:fill="auto" w:val="clear"/>
+        </w:rPr>
+        <w:t xml:space="preserve">тих режим</w:t>
+      </w:r>
+    </w:p>
+    <w:p>
+      <w:pPr>
+        <w:spacing w:before="0" w:after="200" w:line="240"/>
+        <w:ind w:right="0" w:left="0" w:firstLine="0"/>
+        <w:jc w:val="left"/>
+        <w:rPr>
+          <w:rFonts w:ascii="Calibri" w:hAnsi="Calibri" w:cs="Calibri" w:eastAsia="Calibri"/>
+          <w:color w:val="auto"/>
+          <w:spacing w:val="0"/>
+          <w:position w:val="0"/>
+          <w:sz w:val="28"/>
+          <w:shd w:fill="auto" w:val="clear"/>
+        </w:rPr>
+      </w:pPr>
+      <w:r>
+        <w:rPr>
+          <w:rFonts w:ascii="Calibri" w:hAnsi="Calibri" w:cs="Calibri" w:eastAsia="Calibri"/>
+          <w:color w:val="auto"/>
+          <w:spacing w:val="0"/>
+          <w:position w:val="0"/>
+          <w:sz w:val="28"/>
+          <w:shd w:fill="auto" w:val="clear"/>
+        </w:rPr>
+        <w:t xml:space="preserve">Тестовете са изпълнени на машинa със следните параметри:</w:t>
+      </w:r>
+    </w:p>
+    <w:p>
+      <w:pPr>
+        <w:spacing w:before="0" w:after="200" w:line="240"/>
+        <w:ind w:right="0" w:left="0" w:firstLine="0"/>
+        <w:jc w:val="left"/>
+        <w:rPr>
+          <w:rFonts w:ascii="Calibri" w:hAnsi="Calibri" w:cs="Calibri" w:eastAsia="Calibri"/>
+          <w:color w:val="auto"/>
+          <w:spacing w:val="0"/>
+          <w:position w:val="0"/>
+          <w:sz w:val="24"/>
+          <w:shd w:fill="auto" w:val="clear"/>
+        </w:rPr>
+      </w:pPr>
+      <w:r>
+        <w:rPr>
+          <w:rFonts w:ascii="Calibri" w:hAnsi="Calibri" w:cs="Calibri" w:eastAsia="Calibri"/>
+          <w:color w:val="auto"/>
+          <w:spacing w:val="0"/>
+          <w:position w:val="0"/>
+          <w:sz w:val="24"/>
+          <w:shd w:fill="auto" w:val="clear"/>
+        </w:rPr>
+        <w:t xml:space="preserve">Intel(R) Xeon(R) CPU E5-2660 0 @ 2.20GHz, OS - CentOS Linux release 7.5.1804</w:t>
+      </w:r>
+    </w:p>
+    <w:p>
+      <w:pPr>
+        <w:spacing w:before="0" w:after="200" w:line="240"/>
+        <w:ind w:right="0" w:left="0" w:firstLine="0"/>
+        <w:jc w:val="left"/>
+        <w:rPr>
+          <w:rFonts w:ascii="Calibri" w:hAnsi="Calibri" w:cs="Calibri" w:eastAsia="Calibri"/>
+          <w:color w:val="auto"/>
+          <w:spacing w:val="0"/>
+          <w:position w:val="0"/>
+          <w:sz w:val="24"/>
+          <w:shd w:fill="auto" w:val="clear"/>
+        </w:rPr>
+      </w:pPr>
+    </w:p>
+    <w:p>
+      <w:pPr>
+        <w:spacing w:before="0" w:after="200" w:line="240"/>
+        <w:ind w:right="0" w:left="0" w:firstLine="0"/>
+        <w:jc w:val="both"/>
+        <w:rPr>
+          <w:rFonts w:ascii="Calibri" w:hAnsi="Calibri" w:cs="Calibri" w:eastAsia="Calibri"/>
+          <w:color w:val="auto"/>
+          <w:spacing w:val="0"/>
+          <w:position w:val="0"/>
+          <w:sz w:val="24"/>
+          <w:shd w:fill="auto" w:val="clear"/>
+        </w:rPr>
+      </w:pPr>
+    </w:p>
+    <w:p>
+      <w:pPr>
+        <w:spacing w:before="0" w:after="200" w:line="240"/>
+        <w:ind w:right="0" w:left="0" w:firstLine="0"/>
+        <w:jc w:val="both"/>
+        <w:rPr>
+          <w:rFonts w:ascii="Calibri" w:hAnsi="Calibri" w:cs="Calibri" w:eastAsia="Calibri"/>
+          <w:color w:val="auto"/>
+          <w:spacing w:val="0"/>
+          <w:position w:val="0"/>
+          <w:sz w:val="24"/>
+          <w:shd w:fill="auto" w:val="clear"/>
+        </w:rPr>
+      </w:pPr>
+      <w:r>
+        <w:rPr>
+          <w:rFonts w:ascii="Calibri" w:hAnsi="Calibri" w:cs="Calibri" w:eastAsia="Calibri"/>
           <w:color w:val="auto"/>
           <w:spacing w:val="0"/>
           <w:position w:val="0"/>
           <w:sz w:val="48"/>
           <w:shd w:fill="auto" w:val="clear"/>
         </w:rPr>
-      </w:pPr>
-      <w:r>
-        <w:rPr>
-          <w:rFonts w:ascii="Calibri" w:hAnsi="Calibri" w:cs="Calibri" w:eastAsia="Calibri"/>
-          <w:color w:val="auto"/>
-          <w:spacing w:val="0"/>
-          <w:position w:val="0"/>
-          <w:sz w:val="48"/>
-          <w:shd w:fill="auto" w:val="clear"/>
-        </w:rPr>
-        <w:t xml:space="preserve">4. </w:t>
-      </w:r>
-      <w:r>
-        <w:rPr>
-          <w:rFonts w:ascii="Calibri" w:hAnsi="Calibri" w:cs="Calibri" w:eastAsia="Calibri"/>
-          <w:color w:val="auto"/>
-          <w:spacing w:val="0"/>
-          <w:position w:val="0"/>
-          <w:sz w:val="48"/>
-          <w:shd w:fill="auto" w:val="clear"/>
-        </w:rPr>
-        <w:t xml:space="preserve">Резултати</w:t>
-      </w:r>
-    </w:p>
-    <w:p>
-      <w:pPr>
-        <w:spacing w:before="0" w:after="200" w:line="240"/>
-        <w:ind w:right="0" w:left="0" w:firstLine="0"/>
-        <w:jc w:val="left"/>
-        <w:rPr>
-          <w:rFonts w:ascii="Calibri" w:hAnsi="Calibri" w:cs="Calibri" w:eastAsia="Calibri"/>
-          <w:color w:val="auto"/>
-          <w:spacing w:val="0"/>
-          <w:position w:val="0"/>
-          <w:sz w:val="28"/>
-          <w:shd w:fill="auto" w:val="clear"/>
-        </w:rPr>
-      </w:pPr>
-      <w:r>
-        <w:rPr>
-          <w:rFonts w:ascii="Calibri" w:hAnsi="Calibri" w:cs="Calibri" w:eastAsia="Calibri"/>
-          <w:color w:val="auto"/>
-          <w:spacing w:val="0"/>
-          <w:position w:val="0"/>
-          <w:sz w:val="28"/>
-          <w:shd w:fill="auto" w:val="clear"/>
-        </w:rPr>
-        <w:t xml:space="preserve">Ще покажем резултати от изпълнението на програмата като я извикаме със следните командни параметри:</w:t>
-      </w:r>
-    </w:p>
-    <w:p>
-      <w:pPr>
-        <w:spacing w:before="0" w:after="200" w:line="240"/>
-        <w:ind w:right="0" w:left="0" w:firstLine="0"/>
-        <w:jc w:val="left"/>
-        <w:rPr>
-          <w:rFonts w:ascii="Calibri" w:hAnsi="Calibri" w:cs="Calibri" w:eastAsia="Calibri"/>
-          <w:b/>
-          <w:color w:val="auto"/>
-          <w:spacing w:val="0"/>
-          <w:position w:val="0"/>
-          <w:sz w:val="28"/>
-          <w:shd w:fill="auto" w:val="clear"/>
-        </w:rPr>
-      </w:pPr>
-      <w:r>
-        <w:rPr>
-          <w:rFonts w:ascii="Calibri" w:hAnsi="Calibri" w:cs="Calibri" w:eastAsia="Calibri"/>
-          <w:b/>
-          <w:color w:val="auto"/>
-          <w:spacing w:val="0"/>
-          <w:position w:val="0"/>
-          <w:sz w:val="28"/>
-          <w:shd w:fill="auto" w:val="clear"/>
-        </w:rPr>
-        <w:t xml:space="preserve">-n 13 - </w:t>
-      </w:r>
-      <w:r>
-        <w:rPr>
-          <w:rFonts w:ascii="Calibri" w:hAnsi="Calibri" w:cs="Calibri" w:eastAsia="Calibri"/>
-          <w:b/>
-          <w:color w:val="auto"/>
-          <w:spacing w:val="0"/>
-          <w:position w:val="0"/>
-          <w:sz w:val="28"/>
-          <w:shd w:fill="auto" w:val="clear"/>
-        </w:rPr>
-        <w:t xml:space="preserve">Създаваме матрица с размер 13 x 13;</w:t>
-      </w:r>
-    </w:p>
-    <w:p>
-      <w:pPr>
-        <w:spacing w:before="0" w:after="200" w:line="240"/>
-        <w:ind w:right="0" w:left="0" w:firstLine="0"/>
-        <w:jc w:val="left"/>
-        <w:rPr>
-          <w:rFonts w:ascii="Calibri" w:hAnsi="Calibri" w:cs="Calibri" w:eastAsia="Calibri"/>
-          <w:b/>
-          <w:color w:val="auto"/>
-          <w:spacing w:val="0"/>
-          <w:position w:val="0"/>
-          <w:sz w:val="28"/>
-          <w:shd w:fill="auto" w:val="clear"/>
-        </w:rPr>
-      </w:pPr>
-      <w:r>
-        <w:rPr>
-          <w:rFonts w:ascii="Calibri" w:hAnsi="Calibri" w:cs="Calibri" w:eastAsia="Calibri"/>
-          <w:b/>
-          <w:color w:val="auto"/>
-          <w:spacing w:val="0"/>
-          <w:position w:val="0"/>
-          <w:sz w:val="28"/>
-          <w:shd w:fill="auto" w:val="clear"/>
-        </w:rPr>
-        <w:t xml:space="preserve">- t N - N </w:t>
-      </w:r>
-      <w:r>
-        <w:rPr>
-          <w:rFonts w:ascii="Calibri" w:hAnsi="Calibri" w:cs="Calibri" w:eastAsia="Calibri"/>
-          <w:b/>
-          <w:color w:val="auto"/>
-          <w:spacing w:val="0"/>
-          <w:position w:val="0"/>
-          <w:sz w:val="28"/>
-          <w:shd w:fill="auto" w:val="clear"/>
-        </w:rPr>
-        <w:t xml:space="preserve">ще варира от 1 до </w:t>
-      </w:r>
-      <w:r>
-        <w:rPr>
-          <w:rFonts w:ascii="Calibri" w:hAnsi="Calibri" w:cs="Calibri" w:eastAsia="Calibri"/>
-          <w:b/>
-          <w:color w:val="auto"/>
-          <w:spacing w:val="0"/>
-          <w:position w:val="0"/>
-          <w:sz w:val="28"/>
-          <w:shd w:fill="auto" w:val="clear"/>
-        </w:rPr>
-        <w:t xml:space="preserve">16</w:t>
-      </w:r>
-    </w:p>
-    <w:p>
-      <w:pPr>
-        <w:spacing w:before="0" w:after="200" w:line="240"/>
-        <w:ind w:right="0" w:left="0" w:firstLine="0"/>
-        <w:jc w:val="left"/>
-        <w:rPr>
-          <w:rFonts w:ascii="Calibri" w:hAnsi="Calibri" w:cs="Calibri" w:eastAsia="Calibri"/>
-          <w:b/>
-          <w:color w:val="auto"/>
-          <w:spacing w:val="0"/>
-          <w:position w:val="0"/>
-          <w:sz w:val="28"/>
-          <w:shd w:fill="auto" w:val="clear"/>
-        </w:rPr>
-      </w:pPr>
-      <w:r>
-        <w:rPr>
-          <w:rFonts w:ascii="Calibri" w:hAnsi="Calibri" w:cs="Calibri" w:eastAsia="Calibri"/>
-          <w:b/>
-          <w:color w:val="auto"/>
-          <w:spacing w:val="0"/>
-          <w:position w:val="0"/>
-          <w:sz w:val="28"/>
-          <w:shd w:fill="auto" w:val="clear"/>
-        </w:rPr>
-        <w:t xml:space="preserve">- q - </w:t>
-      </w:r>
-      <w:r>
-        <w:rPr>
-          <w:rFonts w:ascii="Calibri" w:hAnsi="Calibri" w:cs="Calibri" w:eastAsia="Calibri"/>
-          <w:b/>
-          <w:color w:val="auto"/>
-          <w:spacing w:val="0"/>
-          <w:position w:val="0"/>
-          <w:sz w:val="28"/>
-          <w:shd w:fill="auto" w:val="clear"/>
-        </w:rPr>
-        <w:t xml:space="preserve">тих режим</w:t>
-      </w:r>
-    </w:p>
-    <w:p>
-      <w:pPr>
-        <w:spacing w:before="0" w:after="200" w:line="240"/>
-        <w:ind w:right="0" w:left="0" w:firstLine="0"/>
-        <w:jc w:val="left"/>
-        <w:rPr>
-          <w:rFonts w:ascii="Calibri" w:hAnsi="Calibri" w:cs="Calibri" w:eastAsia="Calibri"/>
-          <w:color w:val="auto"/>
-          <w:spacing w:val="0"/>
-          <w:position w:val="0"/>
-          <w:sz w:val="28"/>
-          <w:shd w:fill="auto" w:val="clear"/>
-        </w:rPr>
-      </w:pPr>
-      <w:r>
-        <w:rPr>
-          <w:rFonts w:ascii="Calibri" w:hAnsi="Calibri" w:cs="Calibri" w:eastAsia="Calibri"/>
-          <w:color w:val="auto"/>
-          <w:spacing w:val="0"/>
-          <w:position w:val="0"/>
-          <w:sz w:val="28"/>
-          <w:shd w:fill="auto" w:val="clear"/>
-        </w:rPr>
-        <w:t xml:space="preserve">Тестовете са изпълнени на машин</w:t>
-      </w:r>
-      <w:r>
-        <w:rPr>
-          <w:rFonts w:ascii="Calibri" w:hAnsi="Calibri" w:cs="Calibri" w:eastAsia="Calibri"/>
-          <w:color w:val="auto"/>
-          <w:spacing w:val="0"/>
-          <w:position w:val="0"/>
-          <w:sz w:val="28"/>
-          <w:shd w:fill="auto" w:val="clear"/>
-        </w:rPr>
-        <w:t xml:space="preserve">a</w:t>
-      </w:r>
-      <w:r>
-        <w:rPr>
-          <w:rFonts w:ascii="Calibri" w:hAnsi="Calibri" w:cs="Calibri" w:eastAsia="Calibri"/>
-          <w:color w:val="auto"/>
-          <w:spacing w:val="0"/>
-          <w:position w:val="0"/>
-          <w:sz w:val="28"/>
-          <w:shd w:fill="auto" w:val="clear"/>
-        </w:rPr>
-        <w:t xml:space="preserve"> със следните параметри:</w:t>
-      </w:r>
-    </w:p>
-    <w:p>
-      <w:pPr>
-        <w:spacing w:before="0" w:after="200" w:line="240"/>
-        <w:ind w:right="0" w:left="0" w:firstLine="0"/>
-        <w:jc w:val="left"/>
+        <w:t xml:space="preserve">Boost diagram</w:t>
+      </w:r>
+    </w:p>
+    <w:p>
+      <w:pPr>
+        <w:spacing w:before="0" w:after="200" w:line="240"/>
+        <w:ind w:right="0" w:left="0" w:firstLine="0"/>
+        <w:jc w:val="both"/>
         <w:rPr>
           <w:rFonts w:ascii="Calibri" w:hAnsi="Calibri" w:cs="Calibri" w:eastAsia="Calibri"/>
           <w:color w:val="auto"/>
@@ -2577,90 +2767,8 @@
         </w:rPr>
       </w:pPr>
       <w:r>
-        <w:rPr>
-          <w:rFonts w:ascii="Calibri" w:hAnsi="Calibri" w:cs="Calibri" w:eastAsia="Calibri"/>
-          <w:color w:val="auto"/>
-          <w:spacing w:val="0"/>
-          <w:position w:val="0"/>
-          <w:sz w:val="24"/>
-          <w:shd w:fill="auto" w:val="clear"/>
-        </w:rPr>
-        <w:t xml:space="preserve">Intel(R) Xeon(R) CPU E5-2660 0 @ 2.20GHz, OS - CentOS Linux release 7.5.1804</w:t>
-      </w:r>
-    </w:p>
-    <w:p>
-      <w:pPr>
-        <w:spacing w:before="0" w:after="200" w:line="240"/>
-        <w:ind w:right="0" w:left="0" w:firstLine="0"/>
-        <w:jc w:val="left"/>
-        <w:rPr>
-          <w:rFonts w:ascii="Calibri" w:hAnsi="Calibri" w:cs="Calibri" w:eastAsia="Calibri"/>
-          <w:color w:val="auto"/>
-          <w:spacing w:val="0"/>
-          <w:position w:val="0"/>
-          <w:sz w:val="24"/>
-          <w:shd w:fill="auto" w:val="clear"/>
-        </w:rPr>
-      </w:pPr>
-    </w:p>
-    <w:p>
-      <w:pPr>
-        <w:spacing w:before="0" w:after="200" w:line="240"/>
-        <w:ind w:right="0" w:left="0" w:firstLine="0"/>
-        <w:jc w:val="left"/>
-        <w:rPr>
-          <w:rFonts w:ascii="Calibri" w:hAnsi="Calibri" w:cs="Calibri" w:eastAsia="Calibri"/>
-          <w:color w:val="auto"/>
-          <w:spacing w:val="0"/>
-          <w:position w:val="0"/>
-          <w:sz w:val="24"/>
-          <w:shd w:fill="auto" w:val="clear"/>
-        </w:rPr>
-      </w:pPr>
-    </w:p>
-    <w:p>
-      <w:pPr>
-        <w:spacing w:before="0" w:after="200" w:line="240"/>
-        <w:ind w:right="0" w:left="0" w:firstLine="0"/>
-        <w:jc w:val="center"/>
-        <w:rPr>
-          <w:rFonts w:ascii="Calibri" w:hAnsi="Calibri" w:cs="Calibri" w:eastAsia="Calibri"/>
-          <w:color w:val="auto"/>
-          <w:spacing w:val="0"/>
-          <w:position w:val="0"/>
-          <w:sz w:val="24"/>
-          <w:shd w:fill="auto" w:val="clear"/>
-        </w:rPr>
-      </w:pPr>
-      <w:r>
-        <w:rPr>
-          <w:rFonts w:ascii="Calibri" w:hAnsi="Calibri" w:cs="Calibri" w:eastAsia="Calibri"/>
-          <w:color w:val="auto"/>
-          <w:spacing w:val="0"/>
-          <w:position w:val="0"/>
-          <w:sz w:val="48"/>
-          <w:shd w:fill="auto" w:val="clear"/>
-        </w:rPr>
-        <w:t xml:space="preserve">Boost diagram</w:t>
-      </w:r>
-    </w:p>
-    <w:p>
-      <w:pPr>
-        <w:spacing w:before="0" w:after="200" w:line="240"/>
-        <w:ind w:right="0" w:left="0" w:firstLine="0"/>
-        <w:jc w:val="left"/>
-        <w:rPr>
-          <w:rFonts w:ascii="Calibri" w:hAnsi="Calibri" w:cs="Calibri" w:eastAsia="Calibri"/>
-          <w:color w:val="auto"/>
-          <w:spacing w:val="0"/>
-          <w:position w:val="0"/>
-          <w:sz w:val="24"/>
-          <w:shd w:fill="auto" w:val="clear"/>
-        </w:rPr>
-      </w:pPr>
-      <w:r>
-        <w:object w:dxaOrig="10284" w:dyaOrig="6108">
-          <v:rect xmlns:o="urn:schemas-microsoft-com:office:office" xmlns:v="urn:schemas-microsoft-com:vml" id="rectole0000000012" style="width:514.200000pt;height:305.400000pt" o:preferrelative="t" o:ole="">
+        <w:object w:dxaOrig="10407" w:dyaOrig="6175">
+          <v:rect xmlns:o="urn:schemas-microsoft-com:office:office" xmlns:v="urn:schemas-microsoft-com:vml" id="rectole0000000012" style="width:520.350000pt;height:308.750000pt" o:preferrelative="t" o:ole="">
             <o:lock v:ext="edit"/>
             <v:imagedata xmlns:r="http://schemas.openxmlformats.org/officeDocument/2006/relationships" r:id="docRId25" o:title=""/>
           </v:rect>
@@ -2672,7 +2780,7 @@
       <w:pPr>
         <w:spacing w:before="0" w:after="200" w:line="240"/>
         <w:ind w:right="0" w:left="0" w:firstLine="0"/>
-        <w:jc w:val="left"/>
+        <w:jc w:val="both"/>
         <w:rPr>
           <w:rFonts w:ascii="Calibri" w:hAnsi="Calibri" w:cs="Calibri" w:eastAsia="Calibri"/>
           <w:color w:val="auto"/>
@@ -2687,7 +2795,7 @@
       <w:pPr>
         <w:spacing w:before="0" w:after="200" w:line="240"/>
         <w:ind w:right="0" w:left="0" w:firstLine="0"/>
-        <w:jc w:val="center"/>
+        <w:jc w:val="both"/>
         <w:rPr>
           <w:rFonts w:ascii="Calibri" w:hAnsi="Calibri" w:cs="Calibri" w:eastAsia="Calibri"/>
           <w:color w:val="auto"/>
@@ -2713,7 +2821,7 @@
       <w:pPr>
         <w:spacing w:before="0" w:after="200" w:line="240"/>
         <w:ind w:right="0" w:left="0" w:firstLine="0"/>
-        <w:jc w:val="left"/>
+        <w:jc w:val="both"/>
         <w:rPr>
           <w:rFonts w:ascii="Calibri" w:hAnsi="Calibri" w:cs="Calibri" w:eastAsia="Calibri"/>
           <w:color w:val="auto"/>
@@ -2724,8 +2832,8 @@
         </w:rPr>
       </w:pPr>
       <w:r>
-        <w:object w:dxaOrig="10319" w:dyaOrig="5999">
-          <v:rect xmlns:o="urn:schemas-microsoft-com:office:office" xmlns:v="urn:schemas-microsoft-com:vml" id="rectole0000000013" style="width:515.950000pt;height:299.950000pt" o:preferrelative="t" o:ole="">
+        <w:object w:dxaOrig="10447" w:dyaOrig="6074">
+          <v:rect xmlns:o="urn:schemas-microsoft-com:office:office" xmlns:v="urn:schemas-microsoft-com:vml" id="rectole0000000013" style="width:522.350000pt;height:303.700000pt" o:preferrelative="t" o:ole="">
             <o:lock v:ext="edit"/>
             <v:imagedata xmlns:r="http://schemas.openxmlformats.org/officeDocument/2006/relationships" r:id="docRId27" o:title=""/>
           </v:rect>
@@ -2737,7 +2845,7 @@
       <w:pPr>
         <w:spacing w:before="0" w:after="200" w:line="240"/>
         <w:ind w:right="0" w:left="0" w:firstLine="0"/>
-        <w:jc w:val="center"/>
+        <w:jc w:val="both"/>
         <w:rPr>
           <w:rFonts w:ascii="Calibri" w:hAnsi="Calibri" w:cs="Calibri" w:eastAsia="Calibri"/>
           <w:color w:val="auto"/>
@@ -2763,7 +2871,7 @@
       <w:pPr>
         <w:spacing w:before="0" w:after="200" w:line="240"/>
         <w:ind w:right="0" w:left="0" w:firstLine="0"/>
-        <w:jc w:val="left"/>
+        <w:jc w:val="both"/>
         <w:rPr>
           <w:rFonts w:ascii="Calibri" w:hAnsi="Calibri" w:cs="Calibri" w:eastAsia="Calibri"/>
           <w:color w:val="auto"/>
@@ -2774,8 +2882,8 @@
         </w:rPr>
       </w:pPr>
       <w:r>
-        <w:object w:dxaOrig="10200" w:dyaOrig="5915">
-          <v:rect xmlns:o="urn:schemas-microsoft-com:office:office" xmlns:v="urn:schemas-microsoft-com:vml" id="rectole0000000014" style="width:510.000000pt;height:295.750000pt" o:preferrelative="t" o:ole="">
+        <w:object w:dxaOrig="10326" w:dyaOrig="5993">
+          <v:rect xmlns:o="urn:schemas-microsoft-com:office:office" xmlns:v="urn:schemas-microsoft-com:vml" id="rectole0000000014" style="width:516.300000pt;height:299.650000pt" o:preferrelative="t" o:ole="">
             <o:lock v:ext="edit"/>
             <v:imagedata xmlns:r="http://schemas.openxmlformats.org/officeDocument/2006/relationships" r:id="docRId29" o:title=""/>
           </v:rect>
@@ -2787,7 +2895,7 @@
       <w:pPr>
         <w:spacing w:before="0" w:after="200" w:line="240"/>
         <w:ind w:right="0" w:left="0" w:firstLine="0"/>
-        <w:jc w:val="left"/>
+        <w:jc w:val="both"/>
         <w:rPr>
           <w:rFonts w:ascii="Calibri" w:hAnsi="Calibri" w:cs="Calibri" w:eastAsia="Calibri"/>
           <w:color w:val="auto"/>

</xml_diff>